<commit_message>
Report update push #2
</commit_message>
<xml_diff>
--- a/report/report_butzer_kaeflein.docx
+++ b/report/report_butzer_kaeflein.docx
@@ -8573,26 +8573,17 @@
     <w:p>
       <w:pPr>
         <w:shd w:val="clear" w:color="auto" w:fill="FFFFFF"/>
-        <w:spacing w:after="240" w:line="240" w:lineRule="auto"/>
-        <w:jc w:val="both"/>
-        <w:rPr>
-          <w:rFonts w:ascii="Segoe UI" w:eastAsia="Times New Roman" w:hAnsi="Segoe UI" w:cs="Segoe UI"/>
-          <w:color w:val="24292E"/>
-          <w:sz w:val="24"/>
-          <w:szCs w:val="24"/>
-          <w:lang w:val="en-US" w:eastAsia="en-DE"/>
-        </w:rPr>
-      </w:pPr>
-      <w:r>
-        <w:rPr>
-          <w:rFonts w:ascii="Segoe UI" w:eastAsia="Times New Roman" w:hAnsi="Segoe UI" w:cs="Segoe UI"/>
-          <w:color w:val="24292E"/>
-          <w:sz w:val="24"/>
-          <w:szCs w:val="24"/>
-          <w:lang w:val="en-US" w:eastAsia="en-DE"/>
-        </w:rPr>
-        <w:t xml:space="preserve">Future analyses, using the </w:t>
-      </w:r>
+        <w:spacing w:before="360" w:after="240" w:line="240" w:lineRule="auto"/>
+        <w:jc w:val="both"/>
+        <w:outlineLvl w:val="2"/>
+        <w:rPr>
+          <w:rFonts w:ascii="Segoe UI" w:eastAsia="Times New Roman" w:hAnsi="Segoe UI" w:cs="Segoe UI"/>
+          <w:color w:val="24292E"/>
+          <w:sz w:val="24"/>
+          <w:szCs w:val="24"/>
+          <w:lang w:val="en-US" w:eastAsia="en-DE"/>
+        </w:rPr>
+      </w:pPr>
     </w:p>
     <w:p>
       <w:pPr>
@@ -8671,6 +8662,59 @@
           <w:lang w:val="en-US" w:eastAsia="en-DE"/>
         </w:rPr>
       </w:pPr>
+      <w:r>
+        <w:rPr>
+          <w:rFonts w:ascii="Segoe UI" w:eastAsia="Times New Roman" w:hAnsi="Segoe UI" w:cs="Segoe UI"/>
+          <w:color w:val="24292E"/>
+          <w:sz w:val="24"/>
+          <w:szCs w:val="24"/>
+          <w:lang w:val="en-US" w:eastAsia="en-DE"/>
+        </w:rPr>
+        <w:t xml:space="preserve">The aim of the project was to automatically download and store both official and citizen </w:t>
+      </w:r>
+      <w:r>
+        <w:rPr>
+          <w:rFonts w:ascii="Segoe UI" w:eastAsia="Times New Roman" w:hAnsi="Segoe UI" w:cs="Segoe UI"/>
+          <w:i/>
+          <w:color w:val="24292E"/>
+          <w:sz w:val="24"/>
+          <w:szCs w:val="24"/>
+          <w:lang w:val="en-US" w:eastAsia="en-DE"/>
+        </w:rPr>
+        <w:t>citizen-science</w:t>
+      </w:r>
+      <w:r>
+        <w:rPr>
+          <w:rFonts w:ascii="Segoe UI" w:eastAsia="Times New Roman" w:hAnsi="Segoe UI" w:cs="Segoe UI"/>
+          <w:color w:val="24292E"/>
+          <w:sz w:val="24"/>
+          <w:szCs w:val="24"/>
+          <w:lang w:val="en-US" w:eastAsia="en-DE"/>
+        </w:rPr>
+        <w:t xml:space="preserve"> data</w:t>
+      </w:r>
+      <w:r>
+        <w:rPr>
+          <w:rFonts w:ascii="Segoe UI" w:eastAsia="Times New Roman" w:hAnsi="Segoe UI" w:cs="Segoe UI"/>
+          <w:color w:val="24292E"/>
+          <w:sz w:val="24"/>
+          <w:szCs w:val="24"/>
+          <w:lang w:val="en-US" w:eastAsia="en-DE"/>
+        </w:rPr>
+        <w:t xml:space="preserve">, perform a comparison of usability of both datasets, create </w:t>
+      </w:r>
+      <w:bookmarkStart w:id="2" w:name="_GoBack"/>
+      <w:bookmarkEnd w:id="2"/>
+      <w:r>
+        <w:rPr>
+          <w:rFonts w:ascii="Segoe UI" w:eastAsia="Times New Roman" w:hAnsi="Segoe UI" w:cs="Segoe UI"/>
+          <w:color w:val="24292E"/>
+          <w:sz w:val="24"/>
+          <w:szCs w:val="24"/>
+          <w:lang w:val="en-US" w:eastAsia="en-DE"/>
+        </w:rPr>
+        <w:t xml:space="preserve">maps showing areas of high particulate matter pollution and develop a routing app to avoid high-concentration areas.  </w:t>
+      </w:r>
     </w:p>
     <w:p>
       <w:pPr>
@@ -8685,6 +8729,16 @@
           <w:lang w:val="en-US" w:eastAsia="en-DE"/>
         </w:rPr>
       </w:pPr>
+      <w:r>
+        <w:rPr>
+          <w:rFonts w:ascii="Segoe UI" w:eastAsia="Times New Roman" w:hAnsi="Segoe UI" w:cs="Segoe UI"/>
+          <w:color w:val="24292E"/>
+          <w:sz w:val="24"/>
+          <w:szCs w:val="24"/>
+          <w:lang w:val="en-US" w:eastAsia="en-DE"/>
+        </w:rPr>
+        <w:t>The automatic download and ingestion were realized successfully. Database views were developed to filter outliers from the Luftdaten.info dataset. The comparison of both datasets shows discrepancies both in absolute and relative values, yet overall comparability over time.</w:t>
+      </w:r>
     </w:p>
     <w:p>
       <w:pPr>
@@ -8699,6 +8753,76 @@
           <w:lang w:val="en-US" w:eastAsia="en-DE"/>
         </w:rPr>
       </w:pPr>
+      <w:r>
+        <w:rPr>
+          <w:rFonts w:ascii="Segoe UI" w:eastAsia="Times New Roman" w:hAnsi="Segoe UI" w:cs="Segoe UI"/>
+          <w:color w:val="24292E"/>
+          <w:sz w:val="24"/>
+          <w:szCs w:val="24"/>
+          <w:lang w:val="en-US" w:eastAsia="en-DE"/>
+        </w:rPr>
+        <w:t xml:space="preserve">Based on the results of the data-preprocessing, the one-dimensional point data was interpolated into </w:t>
+      </w:r>
+      <w:r>
+        <w:rPr>
+          <w:rFonts w:ascii="Segoe UI" w:eastAsia="Times New Roman" w:hAnsi="Segoe UI" w:cs="Segoe UI"/>
+          <w:color w:val="24292E"/>
+          <w:sz w:val="24"/>
+          <w:szCs w:val="24"/>
+          <w:lang w:val="en-US" w:eastAsia="en-DE"/>
+        </w:rPr>
+        <w:t xml:space="preserve">classified </w:t>
+      </w:r>
+      <w:r>
+        <w:rPr>
+          <w:rFonts w:ascii="Segoe UI" w:eastAsia="Times New Roman" w:hAnsi="Segoe UI" w:cs="Segoe UI"/>
+          <w:color w:val="24292E"/>
+          <w:sz w:val="24"/>
+          <w:szCs w:val="24"/>
+          <w:lang w:val="en-US" w:eastAsia="en-DE"/>
+        </w:rPr>
+        <w:t xml:space="preserve">raster maps in order to model the </w:t>
+      </w:r>
+      <w:r>
+        <w:rPr>
+          <w:rFonts w:ascii="Segoe UI" w:eastAsia="Times New Roman" w:hAnsi="Segoe UI" w:cs="Segoe UI"/>
+          <w:color w:val="24292E"/>
+          <w:sz w:val="24"/>
+          <w:szCs w:val="24"/>
+          <w:lang w:val="en-US" w:eastAsia="en-DE"/>
+        </w:rPr>
+        <w:t>two-dimensional</w:t>
+      </w:r>
+      <w:r>
+        <w:rPr>
+          <w:rFonts w:ascii="Segoe UI" w:eastAsia="Times New Roman" w:hAnsi="Segoe UI" w:cs="Segoe UI"/>
+          <w:color w:val="24292E"/>
+          <w:sz w:val="24"/>
+          <w:szCs w:val="24"/>
+          <w:lang w:val="en-US" w:eastAsia="en-DE"/>
+        </w:rPr>
+        <w:t xml:space="preserve"> </w:t>
+      </w:r>
+      <w:r>
+        <w:rPr>
+          <w:rFonts w:ascii="Segoe UI" w:eastAsia="Times New Roman" w:hAnsi="Segoe UI" w:cs="Segoe UI"/>
+          <w:color w:val="24292E"/>
+          <w:sz w:val="24"/>
+          <w:szCs w:val="24"/>
+          <w:lang w:val="en-US" w:eastAsia="en-DE"/>
+        </w:rPr>
+        <w:t>distribution of air pollution</w:t>
+      </w:r>
+      <w:r>
+        <w:rPr>
+          <w:rFonts w:ascii="Segoe UI" w:eastAsia="Times New Roman" w:hAnsi="Segoe UI" w:cs="Segoe UI"/>
+          <w:color w:val="24292E"/>
+          <w:sz w:val="24"/>
+          <w:szCs w:val="24"/>
+          <w:lang w:val="en-US" w:eastAsia="en-DE"/>
+        </w:rPr>
+        <w:t xml:space="preserve">.  </w:t>
+      </w:r>
     </w:p>
     <w:p>
       <w:pPr>
@@ -8721,92 +8845,58 @@
           <w:szCs w:val="24"/>
           <w:lang w:val="en-US" w:eastAsia="en-DE"/>
         </w:rPr>
-        <w:t xml:space="preserve">The study has also shown the challenge of data quality from </w:t>
-      </w:r>
-      <w:r>
-        <w:rPr>
-          <w:rFonts w:ascii="Segoe UI" w:eastAsia="Times New Roman" w:hAnsi="Segoe UI" w:cs="Segoe UI"/>
-          <w:i/>
-          <w:color w:val="24292E"/>
-          <w:sz w:val="24"/>
-          <w:szCs w:val="24"/>
-          <w:lang w:val="en-US" w:eastAsia="en-DE"/>
-        </w:rPr>
-        <w:t>citizen-science</w:t>
-      </w:r>
-      <w:r>
-        <w:rPr>
-          <w:rFonts w:ascii="Segoe UI" w:eastAsia="Times New Roman" w:hAnsi="Segoe UI" w:cs="Segoe UI"/>
-          <w:i/>
-          <w:color w:val="24292E"/>
-          <w:sz w:val="24"/>
-          <w:szCs w:val="24"/>
-          <w:lang w:val="en-US" w:eastAsia="en-DE"/>
-        </w:rPr>
-        <w:t xml:space="preserve"> </w:t>
-      </w:r>
-      <w:r>
-        <w:rPr>
-          <w:rFonts w:ascii="Segoe UI" w:eastAsia="Times New Roman" w:hAnsi="Segoe UI" w:cs="Segoe UI"/>
-          <w:color w:val="24292E"/>
-          <w:sz w:val="24"/>
-          <w:szCs w:val="24"/>
-          <w:lang w:val="en-US" w:eastAsia="en-DE"/>
-        </w:rPr>
-        <w:t xml:space="preserve">projects, but </w:t>
-      </w:r>
-    </w:p>
-    <w:p>
-      <w:pPr>
-        <w:shd w:val="clear" w:color="auto" w:fill="FFFFFF"/>
-        <w:spacing w:after="240" w:line="240" w:lineRule="auto"/>
-        <w:jc w:val="both"/>
-        <w:rPr>
-          <w:rFonts w:ascii="Segoe UI" w:eastAsia="Times New Roman" w:hAnsi="Segoe UI" w:cs="Segoe UI"/>
-          <w:color w:val="24292E"/>
-          <w:sz w:val="24"/>
-          <w:szCs w:val="24"/>
-          <w:lang w:val="en-US" w:eastAsia="en-DE"/>
-        </w:rPr>
-      </w:pPr>
-      <w:r>
-        <w:rPr>
-          <w:rFonts w:ascii="Segoe UI" w:eastAsia="Times New Roman" w:hAnsi="Segoe UI" w:cs="Segoe UI"/>
-          <w:color w:val="24292E"/>
-          <w:sz w:val="24"/>
-          <w:szCs w:val="24"/>
-          <w:lang w:val="en-US" w:eastAsia="en-DE"/>
-        </w:rPr>
-        <w:t xml:space="preserve">That via simple statistical methods, data quality can already alleviate data error. </w:t>
-      </w:r>
-    </w:p>
-    <w:p>
-      <w:pPr>
-        <w:shd w:val="clear" w:color="auto" w:fill="FFFFFF"/>
-        <w:spacing w:after="240" w:line="240" w:lineRule="auto"/>
-        <w:jc w:val="both"/>
-        <w:rPr>
-          <w:rFonts w:ascii="Segoe UI" w:eastAsia="Times New Roman" w:hAnsi="Segoe UI" w:cs="Segoe UI"/>
-          <w:color w:val="24292E"/>
-          <w:sz w:val="24"/>
-          <w:szCs w:val="24"/>
-          <w:lang w:val="en-US" w:eastAsia="en-DE"/>
-        </w:rPr>
-      </w:pPr>
-    </w:p>
-    <w:p>
-      <w:pPr>
-        <w:shd w:val="clear" w:color="auto" w:fill="FFFFFF"/>
-        <w:spacing w:after="240" w:line="240" w:lineRule="auto"/>
-        <w:jc w:val="both"/>
-        <w:rPr>
-          <w:rFonts w:ascii="Segoe UI" w:eastAsia="Times New Roman" w:hAnsi="Segoe UI" w:cs="Segoe UI"/>
-          <w:color w:val="24292E"/>
-          <w:sz w:val="24"/>
-          <w:szCs w:val="24"/>
-          <w:lang w:val="en-US" w:eastAsia="en-DE"/>
-        </w:rPr>
-      </w:pPr>
+        <w:t>Finally, a</w:t>
+      </w:r>
+      <w:r>
+        <w:rPr>
+          <w:rFonts w:ascii="Segoe UI" w:eastAsia="Times New Roman" w:hAnsi="Segoe UI" w:cs="Segoe UI"/>
+          <w:color w:val="24292E"/>
+          <w:sz w:val="24"/>
+          <w:szCs w:val="24"/>
+          <w:lang w:val="en-US" w:eastAsia="en-DE"/>
+        </w:rPr>
+        <w:t xml:space="preserve"> Java</w:t>
+      </w:r>
+      <w:r>
+        <w:rPr>
+          <w:rFonts w:ascii="Segoe UI" w:eastAsia="Times New Roman" w:hAnsi="Segoe UI" w:cs="Segoe UI"/>
+          <w:color w:val="24292E"/>
+          <w:sz w:val="24"/>
+          <w:szCs w:val="24"/>
+          <w:lang w:val="en-US" w:eastAsia="en-DE"/>
+        </w:rPr>
+        <w:t xml:space="preserve"> a</w:t>
+      </w:r>
+      <w:r>
+        <w:rPr>
+          <w:rFonts w:ascii="Segoe UI" w:eastAsia="Times New Roman" w:hAnsi="Segoe UI" w:cs="Segoe UI"/>
+          <w:color w:val="24292E"/>
+          <w:sz w:val="24"/>
+          <w:szCs w:val="24"/>
+          <w:lang w:val="en-US" w:eastAsia="en-DE"/>
+        </w:rPr>
+        <w:t xml:space="preserve">pplication </w:t>
+      </w:r>
+      <w:r>
+        <w:rPr>
+          <w:rFonts w:ascii="Segoe UI" w:eastAsia="Times New Roman" w:hAnsi="Segoe UI" w:cs="Segoe UI"/>
+          <w:color w:val="24292E"/>
+          <w:sz w:val="24"/>
+          <w:szCs w:val="24"/>
+          <w:lang w:val="en-US" w:eastAsia="en-DE"/>
+        </w:rPr>
+        <w:t xml:space="preserve">was developed, </w:t>
+      </w:r>
+      <w:r>
+        <w:rPr>
+          <w:rFonts w:ascii="Segoe UI" w:eastAsia="Times New Roman" w:hAnsi="Segoe UI" w:cs="Segoe UI"/>
+          <w:color w:val="24292E"/>
+          <w:sz w:val="24"/>
+          <w:szCs w:val="24"/>
+          <w:lang w:val="en-US" w:eastAsia="en-DE"/>
+        </w:rPr>
+        <w:t>providing cyclists with the ability to find a route avoiding areas of high particulate matter concentration.</w:t>
+      </w:r>
     </w:p>
     <w:p>
       <w:pPr>
@@ -9141,7 +9231,27 @@
           <w:szCs w:val="24"/>
           <w:lang w:eastAsia="en-DE"/>
         </w:rPr>
-        <w:t xml:space="preserve"> (2012) 17, 201�212.</w:t>
+        <w:t xml:space="preserve"> (2012) 17, 201</w:t>
+      </w:r>
+      <w:r>
+        <w:rPr>
+          <w:rFonts w:ascii="Segoe UI" w:eastAsia="Times New Roman" w:hAnsi="Segoe UI" w:cs="Segoe UI"/>
+          <w:color w:val="24292E"/>
+          <w:sz w:val="24"/>
+          <w:szCs w:val="24"/>
+          <w:lang w:val="en-US" w:eastAsia="en-DE"/>
+        </w:rPr>
+        <w:t>-</w:t>
+      </w:r>
+      <w:r>
+        <w:rPr>
+          <w:rFonts w:ascii="Segoe UI" w:eastAsia="Times New Roman" w:hAnsi="Segoe UI" w:cs="Segoe UI"/>
+          <w:color w:val="24292E"/>
+          <w:sz w:val="24"/>
+          <w:szCs w:val="24"/>
+          <w:lang w:eastAsia="en-DE"/>
+        </w:rPr>
+        <w:t>212.</w:t>
       </w:r>
     </w:p>
     <w:p>
@@ -9278,19 +9388,7 @@
           <w:szCs w:val="24"/>
           <w:lang w:eastAsia="en-DE"/>
         </w:rPr>
-        <w:t>, Bonn 2019 287. Onlin</w:t>
-      </w:r>
-      <w:bookmarkStart w:id="2" w:name="_GoBack"/>
-      <w:bookmarkEnd w:id="2"/>
-      <w:r>
-        <w:rPr>
-          <w:rFonts w:ascii="Segoe UI" w:eastAsia="Times New Roman" w:hAnsi="Segoe UI" w:cs="Segoe UI"/>
-          <w:color w:val="24292E"/>
-          <w:sz w:val="24"/>
-          <w:szCs w:val="24"/>
-          <w:lang w:eastAsia="en-DE"/>
-        </w:rPr>
-        <w:t>e: </w:t>
+        <w:t>, Bonn 2019 287. Online: </w:t>
       </w:r>
       <w:r>
         <w:rPr>
@@ -13589,7 +13687,7 @@
 </file>
 
 <file path=customXml/itemProps1.xml><?xml version="1.0" encoding="utf-8"?>
-<ds:datastoreItem xmlns:ds="http://schemas.openxmlformats.org/officeDocument/2006/customXml" ds:itemID="{9F687A6C-B625-4FB3-BC61-DE7895DC045D}">
+<ds:datastoreItem xmlns:ds="http://schemas.openxmlformats.org/officeDocument/2006/customXml" ds:itemID="{819ECB44-253A-467E-8948-2A13B6B9C1FB}">
   <ds:schemaRefs>
     <ds:schemaRef ds:uri="http://schemas.openxmlformats.org/officeDocument/2006/bibliography"/>
   </ds:schemaRefs>

</xml_diff>

<commit_message>
Update Report #routing & include test scripts
</commit_message>
<xml_diff>
--- a/report/report_butzer_kaeflein.docx
+++ b/report/report_butzer_kaeflein.docx
@@ -1,6 +1,6 @@
 
 <file path=word/document.xml><?xml version="1.0" encoding="utf-8"?>
-<w:document xmlns:wpc="http://schemas.microsoft.com/office/word/2010/wordprocessingCanvas" xmlns:cx="http://schemas.microsoft.com/office/drawing/2014/chartex" xmlns:cx1="http://schemas.microsoft.com/office/drawing/2015/9/8/chartex" xmlns:cx2="http://schemas.microsoft.com/office/drawing/2015/10/21/chartex" xmlns:cx3="http://schemas.microsoft.com/office/drawing/2016/5/9/chartex" xmlns:cx4="http://schemas.microsoft.com/office/drawing/2016/5/10/chartex" xmlns:cx5="http://schemas.microsoft.com/office/drawing/2016/5/11/chartex" xmlns:cx6="http://schemas.microsoft.com/office/drawing/2016/5/12/chartex" xmlns:cx7="http://schemas.microsoft.com/office/drawing/2016/5/13/chartex" xmlns:cx8="http://schemas.microsoft.com/office/drawing/2016/5/14/chartex" xmlns:mc="http://schemas.openxmlformats.org/markup-compatibility/2006" xmlns:aink="http://schemas.microsoft.com/office/drawing/2016/ink" xmlns:am3d="http://schemas.microsoft.com/office/drawing/2017/model3d" xmlns:o="urn:schemas-microsoft-com:office:office" xmlns:r="http://schemas.openxmlformats.org/officeDocument/2006/relationships" xmlns:m="http://schemas.openxmlformats.org/officeDocument/2006/math" xmlns:v="urn:schemas-microsoft-com:vml" xmlns:wp14="http://schemas.microsoft.com/office/word/2010/wordprocessingDrawing" xmlns:wp="http://schemas.openxmlformats.org/drawingml/2006/wordprocessingDrawing" xmlns:w10="urn:schemas-microsoft-com:office:word" xmlns:w="http://schemas.openxmlformats.org/wordprocessingml/2006/main" xmlns:w14="http://schemas.microsoft.com/office/word/2010/wordml" xmlns:w15="http://schemas.microsoft.com/office/word/2012/wordml" xmlns:w16cid="http://schemas.microsoft.com/office/word/2016/wordml/cid" xmlns:w16se="http://schemas.microsoft.com/office/word/2015/wordml/symex" xmlns:wpg="http://schemas.microsoft.com/office/word/2010/wordprocessingGroup" xmlns:wpi="http://schemas.microsoft.com/office/word/2010/wordprocessingInk" xmlns:wne="http://schemas.microsoft.com/office/word/2006/wordml" xmlns:wps="http://schemas.microsoft.com/office/word/2010/wordprocessingShape" mc:Ignorable="w14 w15 w16se w16cid wp14">
+<w:document xmlns:wpc="http://schemas.microsoft.com/office/word/2010/wordprocessingCanvas" xmlns:cx="http://schemas.microsoft.com/office/drawing/2014/chartex" xmlns:cx1="http://schemas.microsoft.com/office/drawing/2015/9/8/chartex" xmlns:cx2="http://schemas.microsoft.com/office/drawing/2015/10/21/chartex" xmlns:cx3="http://schemas.microsoft.com/office/drawing/2016/5/9/chartex" xmlns:cx4="http://schemas.microsoft.com/office/drawing/2016/5/10/chartex" xmlns:cx5="http://schemas.microsoft.com/office/drawing/2016/5/11/chartex" xmlns:cx6="http://schemas.microsoft.com/office/drawing/2016/5/12/chartex" xmlns:cx7="http://schemas.microsoft.com/office/drawing/2016/5/13/chartex" xmlns:cx8="http://schemas.microsoft.com/office/drawing/2016/5/14/chartex" xmlns:mc="http://schemas.openxmlformats.org/markup-compatibility/2006" xmlns:aink="http://schemas.microsoft.com/office/drawing/2016/ink" xmlns:am3d="http://schemas.microsoft.com/office/drawing/2017/model3d" xmlns:o="urn:schemas-microsoft-com:office:office" xmlns:r="http://schemas.openxmlformats.org/officeDocument/2006/relationships" xmlns:m="http://schemas.openxmlformats.org/officeDocument/2006/math" xmlns:v="urn:schemas-microsoft-com:vml" xmlns:wp14="http://schemas.microsoft.com/office/word/2010/wordprocessingDrawing" xmlns:wp="http://schemas.openxmlformats.org/drawingml/2006/wordprocessingDrawing" xmlns:w10="urn:schemas-microsoft-com:office:word" xmlns:w="http://schemas.openxmlformats.org/wordprocessingml/2006/main" xmlns:w14="http://schemas.microsoft.com/office/word/2010/wordml" xmlns:w15="http://schemas.microsoft.com/office/word/2012/wordml" xmlns:w16cex="http://schemas.microsoft.com/office/word/2018/wordml/cex" xmlns:w16cid="http://schemas.microsoft.com/office/word/2016/wordml/cid" xmlns:w16="http://schemas.microsoft.com/office/word/2018/wordml" xmlns:w16se="http://schemas.microsoft.com/office/word/2015/wordml/symex" xmlns:wpg="http://schemas.microsoft.com/office/word/2010/wordprocessingGroup" xmlns:wpi="http://schemas.microsoft.com/office/word/2010/wordprocessingInk" xmlns:wne="http://schemas.microsoft.com/office/word/2006/wordml" xmlns:wps="http://schemas.microsoft.com/office/word/2010/wordprocessingShape" mc:Ignorable="w14 w15 w16se w16cid w16 w16cex wp14">
   <w:body>
     <w:p>
       <w:pPr>
@@ -22,7 +22,6 @@
           <w:lang w:val="en-GB" w:eastAsia="en-DE"/>
         </w:rPr>
       </w:pPr>
-      <w:proofErr w:type="spellStart"/>
       <w:r>
         <w:rPr>
           <w:rFonts w:ascii="Segoe UI" w:eastAsia="Times New Roman" w:hAnsi="Segoe UI" w:cs="Segoe UI"/>
@@ -34,21 +33,7 @@
           <w:szCs w:val="48"/>
           <w:lang w:eastAsia="en-DE"/>
         </w:rPr>
-        <w:t>Analyzing</w:t>
-      </w:r>
-      <w:proofErr w:type="spellEnd"/>
-      <w:r>
-        <w:rPr>
-          <w:rFonts w:ascii="Segoe UI" w:eastAsia="Times New Roman" w:hAnsi="Segoe UI" w:cs="Segoe UI"/>
-          <w:b/>
-          <w:bCs/>
-          <w:color w:val="24292E"/>
-          <w:kern w:val="36"/>
-          <w:sz w:val="48"/>
-          <w:szCs w:val="48"/>
-          <w:lang w:eastAsia="en-DE"/>
-        </w:rPr>
-        <w:t xml:space="preserve"> air quality</w:t>
+        <w:t>Analyzing air quality</w:t>
       </w:r>
       <w:r>
         <w:rPr>
@@ -393,6 +378,14 @@
               </w:rPr>
               <w:t xml:space="preserve">Matriculation number: </w:t>
             </w:r>
+            <w:r>
+              <w:rPr>
+                <w:rFonts w:ascii="Segoe UI" w:hAnsi="Segoe UI" w:cs="Segoe UI"/>
+                <w:sz w:val="24"/>
+                <w:szCs w:val="24"/>
+              </w:rPr>
+              <w:t>3119560</w:t>
+            </w:r>
           </w:p>
           <w:p>
             <w:pPr>
@@ -447,6 +440,14 @@
                 <w:rFonts w:ascii="Segoe UI" w:hAnsi="Segoe UI" w:cs="Segoe UI"/>
               </w:rPr>
             </w:pPr>
+            <w:r>
+              <w:rPr>
+                <w:rFonts w:ascii="Segoe UI" w:hAnsi="Segoe UI" w:cs="Segoe UI"/>
+                <w:sz w:val="24"/>
+                <w:szCs w:val="24"/>
+              </w:rPr>
+              <w:t>butzer</w:t>
+            </w:r>
             <w:r>
               <w:rPr>
                 <w:rFonts w:ascii="Segoe UI" w:hAnsi="Segoe UI" w:cs="Segoe UI"/>
@@ -1422,7 +1423,6 @@
         </w:rPr>
         <w:t>e-particle matter) or under 2.5 µm (fine-particle matter) (</w:t>
       </w:r>
-      <w:proofErr w:type="spellStart"/>
       <w:r>
         <w:rPr>
           <w:rFonts w:ascii="Segoe UI" w:eastAsia="Times New Roman" w:hAnsi="Segoe UI" w:cs="Segoe UI"/>
@@ -1432,9 +1432,8 @@
           <w:szCs w:val="24"/>
           <w:lang w:eastAsia="en-DE"/>
         </w:rPr>
-        <w:t>Fuzzi</w:t>
-      </w:r>
-      <w:proofErr w:type="spellEnd"/>
+        <w:t>Fuzzi et al</w:t>
+      </w:r>
       <w:r>
         <w:rPr>
           <w:rFonts w:ascii="Segoe UI" w:eastAsia="Times New Roman" w:hAnsi="Segoe UI" w:cs="Segoe UI"/>
@@ -1442,9 +1441,19 @@
           <w:color w:val="24292E"/>
           <w:sz w:val="24"/>
           <w:szCs w:val="24"/>
-          <w:lang w:eastAsia="en-DE"/>
-        </w:rPr>
-        <w:t xml:space="preserve"> et al</w:t>
+          <w:lang w:val="en-GB" w:eastAsia="en-DE"/>
+        </w:rPr>
+        <w:t>.</w:t>
+      </w:r>
+      <w:r>
+        <w:rPr>
+          <w:rFonts w:ascii="Segoe UI" w:eastAsia="Times New Roman" w:hAnsi="Segoe UI" w:cs="Segoe UI"/>
+          <w:color w:val="24292E"/>
+          <w:sz w:val="24"/>
+          <w:szCs w:val="24"/>
+          <w:lang w:eastAsia="en-DE"/>
+        </w:rPr>
+        <w:t xml:space="preserve"> 2015 pp. 8228). In the past years, there has been a high interest in particulate matter and its effects on human health (</w:t>
       </w:r>
       <w:r>
         <w:rPr>
@@ -1453,43 +1462,9 @@
           <w:color w:val="24292E"/>
           <w:sz w:val="24"/>
           <w:szCs w:val="24"/>
-          <w:lang w:val="en-GB" w:eastAsia="en-DE"/>
-        </w:rPr>
-        <w:t>.</w:t>
-      </w:r>
-      <w:r>
-        <w:rPr>
-          <w:rFonts w:ascii="Segoe UI" w:eastAsia="Times New Roman" w:hAnsi="Segoe UI" w:cs="Segoe UI"/>
-          <w:color w:val="24292E"/>
-          <w:sz w:val="24"/>
-          <w:szCs w:val="24"/>
-          <w:lang w:eastAsia="en-DE"/>
-        </w:rPr>
-        <w:t xml:space="preserve"> 2015 pp. 8228). In the past years, there has been a high interest in particulate matter and its effects on human health (</w:t>
-      </w:r>
-      <w:proofErr w:type="spellStart"/>
-      <w:r>
-        <w:rPr>
-          <w:rFonts w:ascii="Segoe UI" w:eastAsia="Times New Roman" w:hAnsi="Segoe UI" w:cs="Segoe UI"/>
-          <w:smallCaps/>
-          <w:color w:val="24292E"/>
-          <w:sz w:val="24"/>
-          <w:szCs w:val="24"/>
-          <w:lang w:eastAsia="en-DE"/>
-        </w:rPr>
-        <w:t>Fuzzi</w:t>
-      </w:r>
-      <w:proofErr w:type="spellEnd"/>
-      <w:r>
-        <w:rPr>
-          <w:rFonts w:ascii="Segoe UI" w:eastAsia="Times New Roman" w:hAnsi="Segoe UI" w:cs="Segoe UI"/>
-          <w:smallCaps/>
-          <w:color w:val="24292E"/>
-          <w:sz w:val="24"/>
-          <w:szCs w:val="24"/>
-          <w:lang w:eastAsia="en-DE"/>
-        </w:rPr>
-        <w:t xml:space="preserve"> et al</w:t>
+          <w:lang w:eastAsia="en-DE"/>
+        </w:rPr>
+        <w:t>Fuzzi et al</w:t>
       </w:r>
       <w:r>
         <w:rPr>
@@ -1547,16 +1522,6 @@
         </w:rPr>
         <w:t>fl</w:t>
       </w:r>
-      <w:r>
-        <w:rPr>
-          <w:rFonts w:ascii="Segoe UI" w:eastAsia="Times New Roman" w:hAnsi="Segoe UI" w:cs="Segoe UI"/>
-          <w:color w:val="24292E"/>
-          <w:sz w:val="24"/>
-          <w:szCs w:val="24"/>
-          <w:lang w:eastAsia="en-DE"/>
-        </w:rPr>
-        <w:t>ammation</w:t>
-      </w:r>
       <w:proofErr w:type="spellEnd"/>
       <w:r>
         <w:rPr>
@@ -1566,9 +1531,8 @@
           <w:szCs w:val="24"/>
           <w:lang w:eastAsia="en-DE"/>
         </w:rPr>
-        <w:t xml:space="preserve"> of the respiratory system, immune response and oxidative stress to the affected cells (</w:t>
-      </w:r>
-      <w:proofErr w:type="spellStart"/>
+        <w:t>ammation of the respiratory system, immune response and oxidative stress to the affected cells (</w:t>
+      </w:r>
       <w:r>
         <w:rPr>
           <w:rFonts w:ascii="Segoe UI" w:eastAsia="Times New Roman" w:hAnsi="Segoe UI" w:cs="Segoe UI"/>
@@ -1578,19 +1542,7 @@
           <w:szCs w:val="24"/>
           <w:lang w:eastAsia="en-DE"/>
         </w:rPr>
-        <w:t>Ristovski</w:t>
-      </w:r>
-      <w:proofErr w:type="spellEnd"/>
-      <w:r>
-        <w:rPr>
-          <w:rFonts w:ascii="Segoe UI" w:eastAsia="Times New Roman" w:hAnsi="Segoe UI" w:cs="Segoe UI"/>
-          <w:smallCaps/>
-          <w:color w:val="24292E"/>
-          <w:sz w:val="24"/>
-          <w:szCs w:val="24"/>
-          <w:lang w:eastAsia="en-DE"/>
-        </w:rPr>
-        <w:t>, Z. et al</w:t>
+        <w:t>Ristovski, Z. et al</w:t>
       </w:r>
       <w:r>
         <w:rPr>
@@ -1624,29 +1576,7 @@
           <w:szCs w:val="24"/>
           <w:lang w:eastAsia="en-DE"/>
         </w:rPr>
-        <w:t xml:space="preserve">Long term exposure to elevated levels of particulate matter can lead to increased </w:t>
-      </w:r>
-      <w:proofErr w:type="spellStart"/>
-      <w:r>
-        <w:rPr>
-          <w:rFonts w:ascii="Segoe UI" w:eastAsia="Times New Roman" w:hAnsi="Segoe UI" w:cs="Segoe UI"/>
-          <w:color w:val="24292E"/>
-          <w:sz w:val="24"/>
-          <w:szCs w:val="24"/>
-          <w:lang w:eastAsia="en-DE"/>
-        </w:rPr>
-        <w:t>mortiality</w:t>
-      </w:r>
-      <w:proofErr w:type="spellEnd"/>
-      <w:r>
-        <w:rPr>
-          <w:rFonts w:ascii="Segoe UI" w:eastAsia="Times New Roman" w:hAnsi="Segoe UI" w:cs="Segoe UI"/>
-          <w:color w:val="24292E"/>
-          <w:sz w:val="24"/>
-          <w:szCs w:val="24"/>
-          <w:lang w:eastAsia="en-DE"/>
-        </w:rPr>
-        <w:t xml:space="preserve"> due to nonallergic respiratory morbidity, allergic illness and symptoms (such as asthma), cardiovascular morbidity, cancer, and effects pregnancy, birth outcomes and male fertility (</w:t>
+        <w:t>Long term exposure to elevated levels of particulate matter can lead to increased mortiality due to nonallergic respiratory morbidity, allergic illness and symptoms (such as asthma), cardiovascular morbidity, cancer, and effects pregnancy, birth outcomes and male fertility (</w:t>
       </w:r>
       <w:r>
         <w:rPr>
@@ -1691,183 +1621,7 @@
           <w:szCs w:val="24"/>
           <w:lang w:eastAsia="en-DE"/>
         </w:rPr>
-        <w:t>It is also the area of interest of an ongoing project by the German Federal Ministry of Transport and Digital Infrastructure (BMVI): The Satellite-based system for displaying, predicting and simulating air pollutants for sustainable urban and regional development ("</w:t>
-      </w:r>
-      <w:proofErr w:type="spellStart"/>
-      <w:r>
-        <w:rPr>
-          <w:rFonts w:ascii="Segoe UI" w:eastAsia="Times New Roman" w:hAnsi="Segoe UI" w:cs="Segoe UI"/>
-          <w:color w:val="24292E"/>
-          <w:sz w:val="24"/>
-          <w:szCs w:val="24"/>
-          <w:lang w:eastAsia="en-DE"/>
-        </w:rPr>
-        <w:t>Satellitenbasiertes</w:t>
-      </w:r>
-      <w:proofErr w:type="spellEnd"/>
-      <w:r>
-        <w:rPr>
-          <w:rFonts w:ascii="Segoe UI" w:eastAsia="Times New Roman" w:hAnsi="Segoe UI" w:cs="Segoe UI"/>
-          <w:color w:val="24292E"/>
-          <w:sz w:val="24"/>
-          <w:szCs w:val="24"/>
-          <w:lang w:eastAsia="en-DE"/>
-        </w:rPr>
-        <w:t xml:space="preserve"> System </w:t>
-      </w:r>
-      <w:proofErr w:type="spellStart"/>
-      <w:r>
-        <w:rPr>
-          <w:rFonts w:ascii="Segoe UI" w:eastAsia="Times New Roman" w:hAnsi="Segoe UI" w:cs="Segoe UI"/>
-          <w:color w:val="24292E"/>
-          <w:sz w:val="24"/>
-          <w:szCs w:val="24"/>
-          <w:lang w:eastAsia="en-DE"/>
-        </w:rPr>
-        <w:t>zur</w:t>
-      </w:r>
-      <w:proofErr w:type="spellEnd"/>
-      <w:r>
-        <w:rPr>
-          <w:rFonts w:ascii="Segoe UI" w:eastAsia="Times New Roman" w:hAnsi="Segoe UI" w:cs="Segoe UI"/>
-          <w:color w:val="24292E"/>
-          <w:sz w:val="24"/>
-          <w:szCs w:val="24"/>
-          <w:lang w:eastAsia="en-DE"/>
-        </w:rPr>
-        <w:t xml:space="preserve"> </w:t>
-      </w:r>
-      <w:proofErr w:type="spellStart"/>
-      <w:r>
-        <w:rPr>
-          <w:rFonts w:ascii="Segoe UI" w:eastAsia="Times New Roman" w:hAnsi="Segoe UI" w:cs="Segoe UI"/>
-          <w:color w:val="24292E"/>
-          <w:sz w:val="24"/>
-          <w:szCs w:val="24"/>
-          <w:lang w:eastAsia="en-DE"/>
-        </w:rPr>
-        <w:t>Anzeige</w:t>
-      </w:r>
-      <w:proofErr w:type="spellEnd"/>
-      <w:r>
-        <w:rPr>
-          <w:rFonts w:ascii="Segoe UI" w:eastAsia="Times New Roman" w:hAnsi="Segoe UI" w:cs="Segoe UI"/>
-          <w:color w:val="24292E"/>
-          <w:sz w:val="24"/>
-          <w:szCs w:val="24"/>
-          <w:lang w:eastAsia="en-DE"/>
-        </w:rPr>
-        <w:t xml:space="preserve">, Prognose und Simulation von </w:t>
-      </w:r>
-      <w:proofErr w:type="spellStart"/>
-      <w:r>
-        <w:rPr>
-          <w:rFonts w:ascii="Segoe UI" w:eastAsia="Times New Roman" w:hAnsi="Segoe UI" w:cs="Segoe UI"/>
-          <w:color w:val="24292E"/>
-          <w:sz w:val="24"/>
-          <w:szCs w:val="24"/>
-          <w:lang w:eastAsia="en-DE"/>
-        </w:rPr>
-        <w:t>Luftschadstoffen</w:t>
-      </w:r>
-      <w:proofErr w:type="spellEnd"/>
-      <w:r>
-        <w:rPr>
-          <w:rFonts w:ascii="Segoe UI" w:eastAsia="Times New Roman" w:hAnsi="Segoe UI" w:cs="Segoe UI"/>
-          <w:color w:val="24292E"/>
-          <w:sz w:val="24"/>
-          <w:szCs w:val="24"/>
-          <w:lang w:eastAsia="en-DE"/>
-        </w:rPr>
-        <w:t xml:space="preserve"> </w:t>
-      </w:r>
-      <w:proofErr w:type="spellStart"/>
-      <w:r>
-        <w:rPr>
-          <w:rFonts w:ascii="Segoe UI" w:eastAsia="Times New Roman" w:hAnsi="Segoe UI" w:cs="Segoe UI"/>
-          <w:color w:val="24292E"/>
-          <w:sz w:val="24"/>
-          <w:szCs w:val="24"/>
-          <w:lang w:eastAsia="en-DE"/>
-        </w:rPr>
-        <w:t>für</w:t>
-      </w:r>
-      <w:proofErr w:type="spellEnd"/>
-      <w:r>
-        <w:rPr>
-          <w:rFonts w:ascii="Segoe UI" w:eastAsia="Times New Roman" w:hAnsi="Segoe UI" w:cs="Segoe UI"/>
-          <w:color w:val="24292E"/>
-          <w:sz w:val="24"/>
-          <w:szCs w:val="24"/>
-          <w:lang w:eastAsia="en-DE"/>
-        </w:rPr>
-        <w:t xml:space="preserve"> </w:t>
-      </w:r>
-      <w:proofErr w:type="spellStart"/>
-      <w:r>
-        <w:rPr>
-          <w:rFonts w:ascii="Segoe UI" w:eastAsia="Times New Roman" w:hAnsi="Segoe UI" w:cs="Segoe UI"/>
-          <w:color w:val="24292E"/>
-          <w:sz w:val="24"/>
-          <w:szCs w:val="24"/>
-          <w:lang w:eastAsia="en-DE"/>
-        </w:rPr>
-        <w:t>eine</w:t>
-      </w:r>
-      <w:proofErr w:type="spellEnd"/>
-      <w:r>
-        <w:rPr>
-          <w:rFonts w:ascii="Segoe UI" w:eastAsia="Times New Roman" w:hAnsi="Segoe UI" w:cs="Segoe UI"/>
-          <w:color w:val="24292E"/>
-          <w:sz w:val="24"/>
-          <w:szCs w:val="24"/>
-          <w:lang w:eastAsia="en-DE"/>
-        </w:rPr>
-        <w:t xml:space="preserve"> </w:t>
-      </w:r>
-      <w:proofErr w:type="spellStart"/>
-      <w:r>
-        <w:rPr>
-          <w:rFonts w:ascii="Segoe UI" w:eastAsia="Times New Roman" w:hAnsi="Segoe UI" w:cs="Segoe UI"/>
-          <w:color w:val="24292E"/>
-          <w:sz w:val="24"/>
-          <w:szCs w:val="24"/>
-          <w:lang w:eastAsia="en-DE"/>
-        </w:rPr>
-        <w:t>nachhaltige</w:t>
-      </w:r>
-      <w:proofErr w:type="spellEnd"/>
-      <w:r>
-        <w:rPr>
-          <w:rFonts w:ascii="Segoe UI" w:eastAsia="Times New Roman" w:hAnsi="Segoe UI" w:cs="Segoe UI"/>
-          <w:color w:val="24292E"/>
-          <w:sz w:val="24"/>
-          <w:szCs w:val="24"/>
-          <w:lang w:eastAsia="en-DE"/>
-        </w:rPr>
-        <w:t xml:space="preserve"> Stadt- und </w:t>
-      </w:r>
-      <w:proofErr w:type="spellStart"/>
-      <w:r>
-        <w:rPr>
-          <w:rFonts w:ascii="Segoe UI" w:eastAsia="Times New Roman" w:hAnsi="Segoe UI" w:cs="Segoe UI"/>
-          <w:color w:val="24292E"/>
-          <w:sz w:val="24"/>
-          <w:szCs w:val="24"/>
-          <w:lang w:eastAsia="en-DE"/>
-        </w:rPr>
-        <w:t>Regionalentwicklung</w:t>
-      </w:r>
-      <w:proofErr w:type="spellEnd"/>
-      <w:r>
-        <w:rPr>
-          <w:rFonts w:ascii="Segoe UI" w:eastAsia="Times New Roman" w:hAnsi="Segoe UI" w:cs="Segoe UI"/>
-          <w:color w:val="24292E"/>
-          <w:sz w:val="24"/>
-          <w:szCs w:val="24"/>
-          <w:lang w:eastAsia="en-DE"/>
-        </w:rPr>
-        <w:t xml:space="preserve"> - SAUBER").</w:t>
+        <w:t>It is also the area of interest of an ongoing project by the German Federal Ministry of Transport and Digital Infrastructure (BMVI): The Satellite-based system for displaying, predicting and simulating air pollutants for sustainable urban and regional development ("Satellitenbasiertes System zur Anzeige, Prognose und Simulation von Luftschadstoffen für eine nachhaltige Stadt- und Regionalentwicklung - SAUBER").</w:t>
       </w:r>
     </w:p>
     <w:p>
@@ -1891,29 +1645,7 @@
           <w:szCs w:val="24"/>
           <w:lang w:eastAsia="en-DE"/>
         </w:rPr>
-        <w:t xml:space="preserve">At the same time, while cycling has no direct adverse effect on the air quality - cyclists themselves are directly subjected to air pollution within a city, as cycle paths are usually in immediate proximity to roads. </w:t>
-      </w:r>
-      <w:proofErr w:type="spellStart"/>
-      <w:r>
-        <w:rPr>
-          <w:rFonts w:ascii="Segoe UI" w:eastAsia="Times New Roman" w:hAnsi="Segoe UI" w:cs="Segoe UI"/>
-          <w:color w:val="24292E"/>
-          <w:sz w:val="24"/>
-          <w:szCs w:val="24"/>
-          <w:lang w:eastAsia="en-DE"/>
-        </w:rPr>
-        <w:t>Analyzing</w:t>
-      </w:r>
-      <w:proofErr w:type="spellEnd"/>
-      <w:r>
-        <w:rPr>
-          <w:rFonts w:ascii="Segoe UI" w:eastAsia="Times New Roman" w:hAnsi="Segoe UI" w:cs="Segoe UI"/>
-          <w:color w:val="24292E"/>
-          <w:sz w:val="24"/>
-          <w:szCs w:val="24"/>
-          <w:lang w:eastAsia="en-DE"/>
-        </w:rPr>
-        <w:t xml:space="preserve"> and mapping this concentration and distribution of particulate matter - and to map a 'least-polluted' route through particularly affected areas - is a step towards informing about - and protecting users from - air pollution in the city of Stuttgart.</w:t>
+        <w:t>At the same time, while cycling has no direct adverse effect on the air quality - cyclists themselves are directly subjected to air pollution within a city, as cycle paths are usually in immediate proximity to roads. Analyzing and mapping this concentration and distribution of particulate matter - and to map a 'least-polluted' route through particularly affected areas - is a step towards informing about - and protecting users from - air pollution in the city of Stuttgart.</w:t>
       </w:r>
     </w:p>
     <w:p>
@@ -1961,53 +1693,8 @@
           <w:szCs w:val="24"/>
           <w:lang w:eastAsia="en-DE"/>
         </w:rPr>
-        <w:t xml:space="preserve">It is vital for the analysis to combine official datasets with more extensive open source data, as a recent study on the impact of driving bans in Stuttgart states that "The sparsity [of the sensor network] introduces uncertainty which cannot be </w:t>
-      </w:r>
-      <w:proofErr w:type="spellStart"/>
-      <w:r>
-        <w:rPr>
-          <w:rFonts w:ascii="Segoe UI" w:eastAsia="Times New Roman" w:hAnsi="Segoe UI" w:cs="Segoe UI"/>
-          <w:color w:val="24292E"/>
-          <w:sz w:val="24"/>
-          <w:szCs w:val="24"/>
-          <w:lang w:eastAsia="en-DE"/>
-        </w:rPr>
-        <w:t>modeled</w:t>
-      </w:r>
-      <w:proofErr w:type="spellEnd"/>
-      <w:r>
-        <w:rPr>
-          <w:rFonts w:ascii="Segoe UI" w:eastAsia="Times New Roman" w:hAnsi="Segoe UI" w:cs="Segoe UI"/>
-          <w:color w:val="24292E"/>
-          <w:sz w:val="24"/>
-          <w:szCs w:val="24"/>
-          <w:lang w:eastAsia="en-DE"/>
-        </w:rPr>
-        <w:t xml:space="preserve"> correctly or can not be </w:t>
-      </w:r>
-      <w:proofErr w:type="spellStart"/>
-      <w:r>
-        <w:rPr>
-          <w:rFonts w:ascii="Segoe UI" w:eastAsia="Times New Roman" w:hAnsi="Segoe UI" w:cs="Segoe UI"/>
-          <w:color w:val="24292E"/>
-          <w:sz w:val="24"/>
-          <w:szCs w:val="24"/>
-          <w:lang w:eastAsia="en-DE"/>
-        </w:rPr>
-        <w:t>modeled</w:t>
-      </w:r>
-      <w:proofErr w:type="spellEnd"/>
-      <w:r>
-        <w:rPr>
-          <w:rFonts w:ascii="Segoe UI" w:eastAsia="Times New Roman" w:hAnsi="Segoe UI" w:cs="Segoe UI"/>
-          <w:color w:val="24292E"/>
-          <w:sz w:val="24"/>
-          <w:szCs w:val="24"/>
-          <w:lang w:eastAsia="en-DE"/>
-        </w:rPr>
-        <w:t xml:space="preserve"> at all"(</w:t>
-      </w:r>
-      <w:proofErr w:type="spellStart"/>
+        <w:t>It is vital for the analysis to combine official datasets with more extensive open source data, as a recent study on the impact of driving bans in Stuttgart states that "The sparsity [of the sensor network] introduces uncertainty which cannot be modeled correctly or can not be modeled at all"(</w:t>
+      </w:r>
       <w:r>
         <w:rPr>
           <w:rFonts w:ascii="Segoe UI" w:eastAsia="Times New Roman" w:hAnsi="Segoe UI" w:cs="Segoe UI"/>
@@ -2017,19 +1704,7 @@
           <w:szCs w:val="24"/>
           <w:lang w:eastAsia="en-DE"/>
         </w:rPr>
-        <w:t>Wolfmann</w:t>
-      </w:r>
-      <w:proofErr w:type="spellEnd"/>
-      <w:r>
-        <w:rPr>
-          <w:rFonts w:ascii="Segoe UI" w:eastAsia="Times New Roman" w:hAnsi="Segoe UI" w:cs="Segoe UI"/>
-          <w:smallCaps/>
-          <w:color w:val="24292E"/>
-          <w:sz w:val="24"/>
-          <w:szCs w:val="24"/>
-          <w:lang w:eastAsia="en-DE"/>
-        </w:rPr>
-        <w:t xml:space="preserve"> et al</w:t>
+        <w:t>Wolfmann et al</w:t>
       </w:r>
       <w:r>
         <w:rPr>
@@ -2188,7 +1863,7 @@
     </w:p>
     <w:p>
       <w:pPr>
-        <w:pStyle w:val="StandardWeb"/>
+        <w:pStyle w:val="NormalWeb"/>
         <w:shd w:val="clear" w:color="auto" w:fill="FFFFFF"/>
         <w:spacing w:before="0" w:beforeAutospacing="0" w:after="240" w:afterAutospacing="0"/>
         <w:rPr>
@@ -2251,7 +1926,7 @@
     </w:p>
     <w:p>
       <w:pPr>
-        <w:pStyle w:val="StandardWeb"/>
+        <w:pStyle w:val="NormalWeb"/>
         <w:shd w:val="clear" w:color="auto" w:fill="FFFFFF"/>
         <w:spacing w:before="0" w:beforeAutospacing="0" w:after="240" w:afterAutospacing="0"/>
         <w:rPr>
@@ -2368,23 +2043,36 @@
         <w:t xml:space="preserve">. 1997, p. 707) appears useful for inner-city mapping. For modelling air pollution, </w:t>
       </w:r>
       <w:bookmarkStart w:id="0" w:name="_Hlk37690753"/>
-      <w:proofErr w:type="spellStart"/>
       <w:r>
         <w:rPr>
           <w:rFonts w:ascii="Segoe UI" w:hAnsi="Segoe UI" w:cs="Segoe UI"/>
           <w:smallCaps/>
           <w:color w:val="24292E"/>
         </w:rPr>
-        <w:t>Matějíček</w:t>
-      </w:r>
-      <w:proofErr w:type="spellEnd"/>
+        <w:t>Matějíček et al</w:t>
+      </w:r>
+      <w:r>
+        <w:rPr>
+          <w:rFonts w:ascii="Segoe UI" w:hAnsi="Segoe UI" w:cs="Segoe UI"/>
+          <w:color w:val="24292E"/>
+        </w:rPr>
+        <w:t xml:space="preserve">. </w:t>
+      </w:r>
+      <w:bookmarkEnd w:id="0"/>
+      <w:r>
+        <w:rPr>
+          <w:rFonts w:ascii="Segoe UI" w:hAnsi="Segoe UI" w:cs="Segoe UI"/>
+          <w:color w:val="24292E"/>
+        </w:rPr>
+        <w:t>(2006) used a simple Inverse Distance Weighting method and ordinary Kriging with estimates of variability (</w:t>
+      </w:r>
       <w:r>
         <w:rPr>
           <w:rFonts w:ascii="Segoe UI" w:hAnsi="Segoe UI" w:cs="Segoe UI"/>
           <w:smallCaps/>
           <w:color w:val="24292E"/>
         </w:rPr>
-        <w:t xml:space="preserve"> et al</w:t>
+        <w:t>Matějíček et al</w:t>
       </w:r>
       <w:r>
         <w:rPr>
@@ -2393,50 +2081,17 @@
         </w:rPr>
         <w:t xml:space="preserve">. </w:t>
       </w:r>
-      <w:bookmarkEnd w:id="0"/>
       <w:r>
         <w:rPr>
           <w:rFonts w:ascii="Segoe UI" w:hAnsi="Segoe UI" w:cs="Segoe UI"/>
           <w:color w:val="24292E"/>
         </w:rPr>
-        <w:t>(2006) used a simple Inverse Distance Weighting method and ordinary Kriging with estimates of variability (</w:t>
-      </w:r>
-      <w:proofErr w:type="spellStart"/>
-      <w:r>
-        <w:rPr>
-          <w:rFonts w:ascii="Segoe UI" w:hAnsi="Segoe UI" w:cs="Segoe UI"/>
-          <w:smallCaps/>
-          <w:color w:val="24292E"/>
-        </w:rPr>
-        <w:t>Matějíček</w:t>
-      </w:r>
-      <w:proofErr w:type="spellEnd"/>
-      <w:r>
-        <w:rPr>
-          <w:rFonts w:ascii="Segoe UI" w:hAnsi="Segoe UI" w:cs="Segoe UI"/>
-          <w:smallCaps/>
-          <w:color w:val="24292E"/>
-        </w:rPr>
-        <w:t xml:space="preserve"> et al</w:t>
-      </w:r>
-      <w:r>
-        <w:rPr>
-          <w:rFonts w:ascii="Segoe UI" w:hAnsi="Segoe UI" w:cs="Segoe UI"/>
-          <w:color w:val="24292E"/>
-        </w:rPr>
-        <w:t xml:space="preserve">. </w:t>
-      </w:r>
-      <w:r>
-        <w:rPr>
-          <w:rFonts w:ascii="Segoe UI" w:hAnsi="Segoe UI" w:cs="Segoe UI"/>
-          <w:color w:val="24292E"/>
-        </w:rPr>
         <w:t xml:space="preserve"> 2006, p. 266).</w:t>
       </w:r>
     </w:p>
     <w:p>
       <w:pPr>
-        <w:pStyle w:val="StandardWeb"/>
+        <w:pStyle w:val="NormalWeb"/>
         <w:shd w:val="clear" w:color="auto" w:fill="FFFFFF"/>
         <w:spacing w:before="0" w:beforeAutospacing="0" w:after="240" w:afterAutospacing="0"/>
         <w:rPr>
@@ -2567,66 +2222,71 @@
           <w:szCs w:val="24"/>
           <w:lang w:eastAsia="en-DE"/>
         </w:rPr>
-        <w:t xml:space="preserve">Air quality measurements in Stuttgart and the State of Baden-Württemberg is conducted by the State Office for the Environment, Measurements and Nature Conservation of the Federal State of Baden-Württemberg (LUBW). The LUBW operates 44 measuring stations within the State of Baden-Württemberg, with 5 stations located within </w:t>
-      </w:r>
-      <w:r>
-        <w:rPr>
-          <w:rFonts w:ascii="Segoe UI" w:eastAsia="Times New Roman" w:hAnsi="Segoe UI" w:cs="Segoe UI"/>
-          <w:color w:val="24292E"/>
+        <w:t>Air quality measurements in Stuttgart and the State of Baden-Württemberg is conducted by the State Office for the Environment, Measurements and Nature Conservation of the Federal State of Baden-Württemberg (LUBW). The LUBW operates 44 measuring stations within the State of Baden-Württemberg, with 5 stations located within Stuttgart itself. Upon request, direct access to the measuring station data was not provided by the LUBW. Thus, the first goal of the project will be to access and automatically download the output of the LUBW's</w:t>
+      </w:r>
+      <w:r>
+        <w:t xml:space="preserve"> </w:t>
+      </w:r>
+      <w:r>
+        <w:rPr>
+          <w:rFonts w:ascii="Segoe UI" w:eastAsia="Times New Roman" w:hAnsi="Segoe UI" w:cs="Segoe UI"/>
+          <w:color w:val="24292E"/>
+          <w:sz w:val="24"/>
+          <w:szCs w:val="24"/>
+          <w:lang w:eastAsia="en-DE"/>
+        </w:rPr>
+        <w:t>publicly</w:t>
+      </w:r>
+      <w:r>
+        <w:rPr>
+          <w:rFonts w:ascii="Segoe UI" w:eastAsia="Times New Roman" w:hAnsi="Segoe UI" w:cs="Segoe UI"/>
+          <w:color w:val="24292E"/>
+          <w:sz w:val="24"/>
+          <w:szCs w:val="24"/>
+          <w:lang w:eastAsia="en-DE"/>
+        </w:rPr>
+        <w:t xml:space="preserve"> available data at </w:t>
+      </w:r>
+      <w:r>
+        <w:fldChar w:fldCharType="begin"/>
+      </w:r>
+      <w:r>
+        <w:instrText xml:space="preserve"> HYPERLINK "https://www.lubw.baden-wuerttemberg.de/luft/messwerte-immissionswerte" </w:instrText>
+      </w:r>
+      <w:r>
+        <w:fldChar w:fldCharType="separate"/>
+      </w:r>
+      <w:r>
+        <w:rPr>
+          <w:rFonts w:ascii="Segoe UI" w:eastAsia="Times New Roman" w:hAnsi="Segoe UI" w:cs="Segoe UI"/>
+          <w:color w:val="0366D6"/>
+          <w:sz w:val="24"/>
+          <w:szCs w:val="24"/>
+          <w:lang w:eastAsia="en-DE"/>
+        </w:rPr>
+        <w:t>https://www.lubw.baden-</w:t>
+      </w:r>
+      <w:r>
+        <w:rPr>
+          <w:rFonts w:ascii="Segoe UI" w:eastAsia="Times New Roman" w:hAnsi="Segoe UI" w:cs="Segoe UI"/>
+          <w:color w:val="0366D6"/>
           <w:sz w:val="24"/>
           <w:szCs w:val="24"/>
           <w:lang w:eastAsia="en-DE"/>
         </w:rPr>
         <w:lastRenderedPageBreak/>
-        <w:t xml:space="preserve">Stuttgart itself. Upon request, direct access to the measuring station data was not provided by the LUBW. Thus, the first goal of the project will be to access and automatically download the output of the </w:t>
-      </w:r>
-      <w:proofErr w:type="spellStart"/>
-      <w:r>
-        <w:rPr>
-          <w:rFonts w:ascii="Segoe UI" w:eastAsia="Times New Roman" w:hAnsi="Segoe UI" w:cs="Segoe UI"/>
-          <w:color w:val="24292E"/>
-          <w:sz w:val="24"/>
-          <w:szCs w:val="24"/>
-          <w:lang w:eastAsia="en-DE"/>
-        </w:rPr>
-        <w:t>LUBW's</w:t>
-      </w:r>
-      <w:proofErr w:type="spellEnd"/>
-      <w:r>
-        <w:t xml:space="preserve"> </w:t>
-      </w:r>
-      <w:r>
-        <w:rPr>
-          <w:rFonts w:ascii="Segoe UI" w:eastAsia="Times New Roman" w:hAnsi="Segoe UI" w:cs="Segoe UI"/>
-          <w:color w:val="24292E"/>
-          <w:sz w:val="24"/>
-          <w:szCs w:val="24"/>
-          <w:lang w:eastAsia="en-DE"/>
-        </w:rPr>
-        <w:t>publicly</w:t>
-      </w:r>
-      <w:r>
-        <w:rPr>
-          <w:rFonts w:ascii="Segoe UI" w:eastAsia="Times New Roman" w:hAnsi="Segoe UI" w:cs="Segoe UI"/>
-          <w:color w:val="24292E"/>
-          <w:sz w:val="24"/>
-          <w:szCs w:val="24"/>
-          <w:lang w:eastAsia="en-DE"/>
-        </w:rPr>
-        <w:t xml:space="preserve"> available data at </w:t>
-      </w:r>
-      <w:hyperlink r:id="rId8" w:history="1">
-        <w:r>
-          <w:rPr>
-            <w:rFonts w:ascii="Segoe UI" w:eastAsia="Times New Roman" w:hAnsi="Segoe UI" w:cs="Segoe UI"/>
-            <w:color w:val="0366D6"/>
-            <w:sz w:val="24"/>
-            <w:szCs w:val="24"/>
-            <w:lang w:eastAsia="en-DE"/>
-          </w:rPr>
-          <w:t>https://www.lubw.baden-wuerttemberg.de/luft/messwerte-immissionswerte</w:t>
-        </w:r>
-      </w:hyperlink>
+        <w:t>wuerttemberg.de/luft/messwerte-immissionswerte</w:t>
+      </w:r>
+      <w:r>
+        <w:rPr>
+          <w:rFonts w:ascii="Segoe UI" w:eastAsia="Times New Roman" w:hAnsi="Segoe UI" w:cs="Segoe UI"/>
+          <w:color w:val="0366D6"/>
+          <w:sz w:val="24"/>
+          <w:szCs w:val="24"/>
+          <w:lang w:eastAsia="en-DE"/>
+        </w:rPr>
+        <w:fldChar w:fldCharType="end"/>
+      </w:r>
       <w:r>
         <w:rPr>
           <w:rFonts w:ascii="Segoe UI" w:eastAsia="Times New Roman" w:hAnsi="Segoe UI" w:cs="Segoe UI"/>
@@ -2703,7 +2363,7 @@
         </w:rPr>
         <w:t>To supplement these measurements, the Stuttgart-based project Luftdaten.info was brought into life. As a 'Citizen Science'-project, it offers shopping and building instructions for inexpensive particulate matter sensors (mainly the Nova Fitness Co., Ltd. SDS011), and multiple APIs at </w:t>
       </w:r>
-      <w:hyperlink r:id="rId9" w:history="1">
+      <w:hyperlink r:id="rId8" w:history="1">
         <w:r>
           <w:rPr>
             <w:rFonts w:ascii="Segoe UI" w:eastAsia="Times New Roman" w:hAnsi="Segoe UI" w:cs="Segoe UI"/>
@@ -2723,29 +2383,7 @@
           <w:szCs w:val="24"/>
           <w:lang w:eastAsia="en-DE"/>
         </w:rPr>
-        <w:t xml:space="preserve"> to access the recorded data, which are </w:t>
-      </w:r>
-      <w:proofErr w:type="spellStart"/>
-      <w:r>
-        <w:rPr>
-          <w:rFonts w:ascii="Segoe UI" w:eastAsia="Times New Roman" w:hAnsi="Segoe UI" w:cs="Segoe UI"/>
-          <w:color w:val="24292E"/>
-          <w:sz w:val="24"/>
-          <w:szCs w:val="24"/>
-          <w:lang w:eastAsia="en-DE"/>
-        </w:rPr>
-        <w:t>queryable</w:t>
-      </w:r>
-      <w:proofErr w:type="spellEnd"/>
-      <w:r>
-        <w:rPr>
-          <w:rFonts w:ascii="Segoe UI" w:eastAsia="Times New Roman" w:hAnsi="Segoe UI" w:cs="Segoe UI"/>
-          <w:color w:val="24292E"/>
-          <w:sz w:val="24"/>
-          <w:szCs w:val="24"/>
-          <w:lang w:eastAsia="en-DE"/>
-        </w:rPr>
-        <w:t xml:space="preserve"> for e.g. geographic bounding boxes, and with a temporal resolution of down to 5 minutes.</w:t>
+        <w:t> to access the recorded data, which are queryable for e.g. geographic bounding boxes, and with a temporal resolution of down to 5 minutes.</w:t>
       </w:r>
       <w:r>
         <w:rPr>
@@ -2789,31 +2427,8 @@
           <w:szCs w:val="24"/>
           <w:lang w:eastAsia="en-DE"/>
         </w:rPr>
-        <w:t>The strength of the project is the relatively very high density of sensors - especially within the city of Stuttgart. A simple bounding-box query of all active sensor around in the greater area of Stuttgart has yielded 1350 sensors. Apart from the non-</w:t>
-      </w:r>
-      <w:proofErr w:type="spellStart"/>
-      <w:r>
-        <w:rPr>
-          <w:rFonts w:ascii="Segoe UI" w:eastAsia="Times New Roman" w:hAnsi="Segoe UI" w:cs="Segoe UI"/>
-          <w:color w:val="24292E"/>
-          <w:sz w:val="24"/>
-          <w:szCs w:val="24"/>
-          <w:lang w:eastAsia="en-DE"/>
-        </w:rPr>
-        <w:t>standarized</w:t>
-      </w:r>
-      <w:proofErr w:type="spellEnd"/>
-      <w:r>
-        <w:rPr>
-          <w:rFonts w:ascii="Segoe UI" w:eastAsia="Times New Roman" w:hAnsi="Segoe UI" w:cs="Segoe UI"/>
-          <w:color w:val="24292E"/>
-          <w:sz w:val="24"/>
-          <w:szCs w:val="24"/>
-          <w:lang w:eastAsia="en-DE"/>
-        </w:rPr>
-        <w:t xml:space="preserve"> installation of the sensor, the accuracy of measurements of the SDS011 sensor was investigated by the LUBW (2017) and discussed in </w:t>
-      </w:r>
-      <w:proofErr w:type="spellStart"/>
+        <w:t xml:space="preserve">The strength of the project is the relatively very high density of sensors - especially within the city of Stuttgart. A simple bounding-box query of all active sensor around in the greater area of Stuttgart has yielded 1350 sensors. Apart from the non-standarized installation of the sensor, the accuracy of measurements of the SDS011 sensor was investigated by the LUBW (2017) and discussed in </w:t>
+      </w:r>
       <w:r>
         <w:rPr>
           <w:rFonts w:ascii="Segoe UI" w:eastAsia="Times New Roman" w:hAnsi="Segoe UI" w:cs="Segoe UI"/>
@@ -2823,19 +2438,7 @@
           <w:szCs w:val="24"/>
           <w:lang w:eastAsia="en-DE"/>
         </w:rPr>
-        <w:t>Blon</w:t>
-      </w:r>
-      <w:proofErr w:type="spellEnd"/>
-      <w:r>
-        <w:rPr>
-          <w:rFonts w:ascii="Segoe UI" w:eastAsia="Times New Roman" w:hAnsi="Segoe UI" w:cs="Segoe UI"/>
-          <w:smallCaps/>
-          <w:color w:val="24292E"/>
-          <w:sz w:val="24"/>
-          <w:szCs w:val="24"/>
-          <w:lang w:eastAsia="en-DE"/>
-        </w:rPr>
-        <w:t xml:space="preserve"> (</w:t>
+        <w:t>Blon (</w:t>
       </w:r>
       <w:r>
         <w:rPr>
@@ -2869,20 +2472,8 @@
           <w:szCs w:val="24"/>
           <w:lang w:eastAsia="en-DE"/>
         </w:rPr>
-        <w:t>Direct comparisons of the accuracy of the PM-</w:t>
-      </w:r>
-      <w:proofErr w:type="spellStart"/>
-      <w:r>
-        <w:rPr>
-          <w:rFonts w:ascii="Segoe UI" w:eastAsia="Times New Roman" w:hAnsi="Segoe UI" w:cs="Segoe UI"/>
-          <w:color w:val="24292E"/>
-          <w:sz w:val="24"/>
-          <w:szCs w:val="24"/>
-          <w:lang w:eastAsia="en-DE"/>
-        </w:rPr>
-        <w:t>mea</w:t>
-      </w:r>
-      <w:proofErr w:type="spellEnd"/>
+        <w:t>Direct comparisons of the accuracy of the PM-mea</w:t>
+      </w:r>
       <w:r>
         <w:rPr>
           <w:rFonts w:ascii="Segoe UI" w:eastAsia="Times New Roman" w:hAnsi="Segoe UI" w:cs="Segoe UI"/>
@@ -2893,27 +2484,15 @@
         </w:rPr>
         <w:t>s</w:t>
       </w:r>
-      <w:proofErr w:type="spellStart"/>
-      <w:r>
-        <w:rPr>
-          <w:rFonts w:ascii="Segoe UI" w:eastAsia="Times New Roman" w:hAnsi="Segoe UI" w:cs="Segoe UI"/>
-          <w:color w:val="24292E"/>
-          <w:sz w:val="24"/>
-          <w:szCs w:val="24"/>
-          <w:lang w:eastAsia="en-DE"/>
-        </w:rPr>
-        <w:t>uring</w:t>
-      </w:r>
-      <w:proofErr w:type="spellEnd"/>
-      <w:r>
-        <w:rPr>
-          <w:rFonts w:ascii="Segoe UI" w:eastAsia="Times New Roman" w:hAnsi="Segoe UI" w:cs="Segoe UI"/>
-          <w:color w:val="24292E"/>
-          <w:sz w:val="24"/>
-          <w:szCs w:val="24"/>
-          <w:lang w:eastAsia="en-DE"/>
-        </w:rPr>
-        <w:t xml:space="preserve"> devices used in the Luftdaten.info project has shown that while the SDS011 perform measurements comparable to the calibrated, high-accuracy sensors used by the LUBW in conditions of 50-70% air humidity and below 20</w:t>
+      <w:r>
+        <w:rPr>
+          <w:rFonts w:ascii="Segoe UI" w:eastAsia="Times New Roman" w:hAnsi="Segoe UI" w:cs="Segoe UI"/>
+          <w:color w:val="24292E"/>
+          <w:sz w:val="24"/>
+          <w:szCs w:val="24"/>
+          <w:lang w:eastAsia="en-DE"/>
+        </w:rPr>
+        <w:t>uring devices used in the Luftdaten.info project has shown that while the SDS011 perform measurements comparable to the calibrated, high-accuracy sensors used by the LUBW in conditions of 50-70% air humidity and below 20</w:t>
       </w:r>
       <w:r>
         <w:rPr>
@@ -2933,20 +2512,8 @@
           <w:szCs w:val="24"/>
           <w:lang w:eastAsia="en-DE"/>
         </w:rPr>
-        <w:t xml:space="preserve">g/m3 PM concentration. Above these thresholds, or under </w:t>
-      </w:r>
-      <w:proofErr w:type="spellStart"/>
-      <w:r>
-        <w:rPr>
-          <w:rFonts w:ascii="Segoe UI" w:eastAsia="Times New Roman" w:hAnsi="Segoe UI" w:cs="Segoe UI"/>
-          <w:color w:val="24292E"/>
-          <w:sz w:val="24"/>
-          <w:szCs w:val="24"/>
-          <w:lang w:eastAsia="en-DE"/>
-        </w:rPr>
-        <w:t>chan</w:t>
-      </w:r>
-      <w:proofErr w:type="spellEnd"/>
+        <w:t>g/m3 PM concentration. Above these thresholds, or under chan</w:t>
+      </w:r>
       <w:r>
         <w:rPr>
           <w:rFonts w:ascii="Segoe UI" w:eastAsia="Times New Roman" w:hAnsi="Segoe UI" w:cs="Segoe UI"/>
@@ -2957,27 +2524,15 @@
         </w:rPr>
         <w:t>g</w:t>
       </w:r>
-      <w:proofErr w:type="spellStart"/>
-      <w:r>
-        <w:rPr>
-          <w:rFonts w:ascii="Segoe UI" w:eastAsia="Times New Roman" w:hAnsi="Segoe UI" w:cs="Segoe UI"/>
-          <w:color w:val="24292E"/>
-          <w:sz w:val="24"/>
-          <w:szCs w:val="24"/>
-          <w:lang w:eastAsia="en-DE"/>
-        </w:rPr>
-        <w:t>ing</w:t>
-      </w:r>
-      <w:proofErr w:type="spellEnd"/>
-      <w:r>
-        <w:rPr>
-          <w:rFonts w:ascii="Segoe UI" w:eastAsia="Times New Roman" w:hAnsi="Segoe UI" w:cs="Segoe UI"/>
-          <w:color w:val="24292E"/>
-          <w:sz w:val="24"/>
-          <w:szCs w:val="24"/>
-          <w:lang w:eastAsia="en-DE"/>
-        </w:rPr>
-        <w:t xml:space="preserve"> atmospheric conditions respectively, the reported concentrations by the SDS011 show significant discrepancies (LUBW 2017, p.5).</w:t>
+      <w:r>
+        <w:rPr>
+          <w:rFonts w:ascii="Segoe UI" w:eastAsia="Times New Roman" w:hAnsi="Segoe UI" w:cs="Segoe UI"/>
+          <w:color w:val="24292E"/>
+          <w:sz w:val="24"/>
+          <w:szCs w:val="24"/>
+          <w:lang w:eastAsia="en-DE"/>
+        </w:rPr>
+        <w:t>ing atmospheric conditions respectively, the reported concentrations by the SDS011 show significant discrepancies (LUBW 2017, p.5).</w:t>
       </w:r>
     </w:p>
     <w:p>
@@ -3014,7 +2569,7 @@
           <w:color w:val="24292E"/>
           <w:sz w:val="24"/>
           <w:szCs w:val="24"/>
-          <w:lang w:eastAsia="en-DE"/>
+          <w:lang w:val="en-US" w:eastAsia="en-DE"/>
         </w:rPr>
       </w:pPr>
       <w:r>
@@ -3035,20 +2590,107 @@
           <w:color w:val="24292E"/>
           <w:sz w:val="24"/>
           <w:szCs w:val="24"/>
-          <w:lang w:eastAsia="en-DE"/>
-        </w:rPr>
-        <w:t>Common Air Quality Index</w:t>
-      </w:r>
-      <w:r>
-        <w:rPr>
-          <w:rFonts w:ascii="Segoe UI" w:eastAsia="Times New Roman" w:hAnsi="Segoe UI" w:cs="Segoe UI"/>
-          <w:color w:val="24292E"/>
-          <w:sz w:val="24"/>
-          <w:szCs w:val="24"/>
-          <w:lang w:eastAsia="en-DE"/>
-        </w:rPr>
-        <w:t> (CAQI) which was standardized for yearly, daily and hourly measures ([3])</w:t>
-      </w:r>
+          <w:lang w:val="en-US" w:eastAsia="en-DE"/>
+        </w:rPr>
+        <w:t>European</w:t>
+      </w:r>
+      <w:r>
+        <w:rPr>
+          <w:rFonts w:ascii="Segoe UI" w:eastAsia="Times New Roman" w:hAnsi="Segoe UI" w:cs="Segoe UI"/>
+          <w:i/>
+          <w:iCs/>
+          <w:color w:val="24292E"/>
+          <w:sz w:val="24"/>
+          <w:szCs w:val="24"/>
+          <w:lang w:eastAsia="en-DE"/>
+        </w:rPr>
+        <w:t xml:space="preserve"> Air Quality Index</w:t>
+      </w:r>
+      <w:r>
+        <w:rPr>
+          <w:rFonts w:ascii="Segoe UI" w:eastAsia="Times New Roman" w:hAnsi="Segoe UI" w:cs="Segoe UI"/>
+          <w:color w:val="24292E"/>
+          <w:sz w:val="24"/>
+          <w:szCs w:val="24"/>
+          <w:lang w:eastAsia="en-DE"/>
+        </w:rPr>
+        <w:t> (</w:t>
+      </w:r>
+      <w:r>
+        <w:rPr>
+          <w:rFonts w:ascii="Segoe UI" w:eastAsia="Times New Roman" w:hAnsi="Segoe UI" w:cs="Segoe UI"/>
+          <w:color w:val="24292E"/>
+          <w:sz w:val="24"/>
+          <w:szCs w:val="24"/>
+          <w:lang w:val="en-US" w:eastAsia="en-DE"/>
+        </w:rPr>
+        <w:t>E</w:t>
+      </w:r>
+      <w:r>
+        <w:rPr>
+          <w:rFonts w:ascii="Segoe UI" w:eastAsia="Times New Roman" w:hAnsi="Segoe UI" w:cs="Segoe UI"/>
+          <w:color w:val="24292E"/>
+          <w:sz w:val="24"/>
+          <w:szCs w:val="24"/>
+          <w:lang w:eastAsia="en-DE"/>
+        </w:rPr>
+        <w:t xml:space="preserve">AQI) which was </w:t>
+      </w:r>
+      <w:r>
+        <w:rPr>
+          <w:rFonts w:ascii="Segoe UI" w:eastAsia="Times New Roman" w:hAnsi="Segoe UI" w:cs="Segoe UI"/>
+          <w:color w:val="24292E"/>
+          <w:sz w:val="24"/>
+          <w:szCs w:val="24"/>
+          <w:lang w:eastAsia="en-DE"/>
+        </w:rPr>
+        <w:t>was developed jointly by the European Commission’s Directorate General for Environment and the European Environment Agency to inform citizens and public authorities about the recent air quality status across Europe</w:t>
+      </w:r>
+      <w:r>
+        <w:rPr>
+          <w:rStyle w:val="FootnoteReference"/>
+          <w:rFonts w:ascii="Segoe UI" w:eastAsia="Times New Roman" w:hAnsi="Segoe UI" w:cs="Segoe UI"/>
+          <w:color w:val="24292E"/>
+          <w:sz w:val="24"/>
+          <w:szCs w:val="24"/>
+          <w:lang w:eastAsia="en-DE"/>
+        </w:rPr>
+        <w:footnoteReference w:id="1"/>
+      </w:r>
+      <w:r>
+        <w:rPr>
+          <w:rFonts w:ascii="Segoe UI" w:eastAsia="Times New Roman" w:hAnsi="Segoe UI" w:cs="Segoe UI"/>
+          <w:color w:val="24292E"/>
+          <w:sz w:val="24"/>
+          <w:szCs w:val="24"/>
+          <w:lang w:eastAsia="en-DE"/>
+        </w:rPr>
+        <w:t>.</w:t>
+      </w:r>
+      <w:r>
+        <w:rPr>
+          <w:rFonts w:ascii="Segoe UI" w:eastAsia="Times New Roman" w:hAnsi="Segoe UI" w:cs="Segoe UI"/>
+          <w:color w:val="24292E"/>
+          <w:sz w:val="24"/>
+          <w:szCs w:val="24"/>
+          <w:lang w:val="en-US" w:eastAsia="en-DE"/>
+        </w:rPr>
+        <w:t xml:space="preserve"> The categorization is explained in chapter 4.6</w:t>
+      </w:r>
+    </w:p>
+    <w:p>
+      <w:pPr>
+        <w:shd w:val="clear" w:color="auto" w:fill="FFFFFF"/>
+        <w:spacing w:after="240" w:line="240" w:lineRule="auto"/>
+        <w:jc w:val="both"/>
+        <w:rPr>
+          <w:rFonts w:ascii="Segoe UI" w:eastAsia="Times New Roman" w:hAnsi="Segoe UI" w:cs="Segoe UI"/>
+          <w:color w:val="24292E"/>
+          <w:sz w:val="24"/>
+          <w:szCs w:val="24"/>
+          <w:lang w:eastAsia="en-DE"/>
+        </w:rPr>
+      </w:pPr>
     </w:p>
     <w:p>
       <w:pPr>
@@ -3076,7 +2718,33 @@
           <w:szCs w:val="30"/>
           <w:lang w:eastAsia="en-DE"/>
         </w:rPr>
-        <w:t>3.2 Road network</w:t>
+        <w:t xml:space="preserve">3.2 </w:t>
+      </w:r>
+      <w:proofErr w:type="spellStart"/>
+      <w:r>
+        <w:rPr>
+          <w:rFonts w:ascii="Segoe UI" w:eastAsia="Times New Roman" w:hAnsi="Segoe UI" w:cs="Segoe UI"/>
+          <w:b/>
+          <w:bCs/>
+          <w:color w:val="24292E"/>
+          <w:sz w:val="30"/>
+          <w:szCs w:val="30"/>
+          <w:lang w:val="en-US" w:eastAsia="en-DE"/>
+        </w:rPr>
+        <w:t>Openstreetmap</w:t>
+      </w:r>
+      <w:proofErr w:type="spellEnd"/>
+      <w:r>
+        <w:rPr>
+          <w:rFonts w:ascii="Segoe UI" w:eastAsia="Times New Roman" w:hAnsi="Segoe UI" w:cs="Segoe UI"/>
+          <w:b/>
+          <w:bCs/>
+          <w:color w:val="24292E"/>
+          <w:sz w:val="30"/>
+          <w:szCs w:val="30"/>
+          <w:lang w:val="en-US" w:eastAsia="en-DE"/>
+        </w:rPr>
+        <w:t xml:space="preserve"> Data</w:t>
       </w:r>
     </w:p>
     <w:p>
@@ -3099,24 +2767,40 @@
           <w:color w:val="24292E"/>
           <w:sz w:val="24"/>
           <w:szCs w:val="24"/>
+          <w:lang w:val="en-US" w:eastAsia="en-DE"/>
+        </w:rPr>
+        <w:t xml:space="preserve">Like Wikipedia </w:t>
+      </w:r>
+    </w:p>
+    <w:p>
+      <w:pPr>
+        <w:shd w:val="clear" w:color="auto" w:fill="FFFFFF"/>
+        <w:spacing w:after="240" w:line="240" w:lineRule="auto"/>
+        <w:jc w:val="both"/>
+        <w:rPr>
+          <w:rFonts w:ascii="Segoe UI" w:eastAsia="Times New Roman" w:hAnsi="Segoe UI" w:cs="Segoe UI"/>
+          <w:color w:val="24292E"/>
+          <w:sz w:val="24"/>
+          <w:szCs w:val="24"/>
           <w:highlight w:val="yellow"/>
           <w:lang w:val="en-US" w:eastAsia="en-DE"/>
         </w:rPr>
-        <w:t>#</w:t>
-      </w:r>
-      <w:proofErr w:type="spellStart"/>
-      <w:r>
+      </w:pPr>
+    </w:p>
+    <w:p>
+      <w:pPr>
+        <w:shd w:val="clear" w:color="auto" w:fill="FFFFFF"/>
+        <w:spacing w:after="240" w:line="240" w:lineRule="auto"/>
+        <w:jc w:val="both"/>
         <w:rPr>
           <w:rFonts w:ascii="Segoe UI" w:eastAsia="Times New Roman" w:hAnsi="Segoe UI" w:cs="Segoe UI"/>
           <w:color w:val="24292E"/>
           <w:sz w:val="24"/>
           <w:szCs w:val="24"/>
           <w:highlight w:val="yellow"/>
-          <w:lang w:val="en-US" w:eastAsia="en-DE"/>
-        </w:rPr>
-        <w:t>Kurz</w:t>
-      </w:r>
-      <w:proofErr w:type="spellEnd"/>
+          <w:lang w:val="de-DE" w:eastAsia="en-DE"/>
+        </w:rPr>
+      </w:pPr>
       <w:r>
         <w:rPr>
           <w:rFonts w:ascii="Segoe UI" w:eastAsia="Times New Roman" w:hAnsi="Segoe UI" w:cs="Segoe UI"/>
@@ -3124,11 +2808,10 @@
           <w:sz w:val="24"/>
           <w:szCs w:val="24"/>
           <w:highlight w:val="yellow"/>
-          <w:lang w:val="en-US" w:eastAsia="en-DE"/>
-        </w:rPr>
-        <w:t xml:space="preserve"> </w:t>
-      </w:r>
-      <w:proofErr w:type="spellStart"/>
+          <w:lang w:val="de-DE" w:eastAsia="en-DE"/>
+        </w:rPr>
+        <w:t xml:space="preserve">#Kurz zum </w:t>
+      </w:r>
       <w:r>
         <w:rPr>
           <w:rFonts w:ascii="Segoe UI" w:eastAsia="Times New Roman" w:hAnsi="Segoe UI" w:cs="Segoe UI"/>
@@ -3136,30 +2819,7 @@
           <w:sz w:val="24"/>
           <w:szCs w:val="24"/>
           <w:highlight w:val="yellow"/>
-          <w:lang w:val="en-US" w:eastAsia="en-DE"/>
-        </w:rPr>
-        <w:t>zum</w:t>
-      </w:r>
-      <w:proofErr w:type="spellEnd"/>
-      <w:r>
-        <w:rPr>
-          <w:rFonts w:ascii="Segoe UI" w:eastAsia="Times New Roman" w:hAnsi="Segoe UI" w:cs="Segoe UI"/>
-          <w:color w:val="24292E"/>
-          <w:sz w:val="24"/>
-          <w:szCs w:val="24"/>
-          <w:highlight w:val="yellow"/>
-          <w:lang w:val="en-US" w:eastAsia="en-DE"/>
-        </w:rPr>
-        <w:t xml:space="preserve"> </w:t>
-      </w:r>
-      <w:r>
-        <w:rPr>
-          <w:rFonts w:ascii="Segoe UI" w:eastAsia="Times New Roman" w:hAnsi="Segoe UI" w:cs="Segoe UI"/>
-          <w:color w:val="24292E"/>
-          <w:sz w:val="24"/>
-          <w:szCs w:val="24"/>
-          <w:highlight w:val="yellow"/>
-          <w:lang w:val="en-US" w:eastAsia="en-DE"/>
+          <w:lang w:val="de-DE" w:eastAsia="en-DE"/>
         </w:rPr>
         <w:t>OSM Project, etc.</w:t>
       </w:r>
@@ -3218,7 +2878,6 @@
           <w:szCs w:val="36"/>
           <w:lang w:eastAsia="en-DE"/>
         </w:rPr>
-        <w:lastRenderedPageBreak/>
         <w:t xml:space="preserve">4. </w:t>
       </w:r>
       <w:r>
@@ -3363,7 +3022,7 @@
                     <pic:cNvPicPr/>
                   </pic:nvPicPr>
                   <pic:blipFill rotWithShape="1">
-                    <a:blip r:embed="rId10"/>
+                    <a:blip r:embed="rId9"/>
                     <a:srcRect b="13764"/>
                     <a:stretch/>
                   </pic:blipFill>
@@ -3393,7 +3052,7 @@
     </w:p>
     <w:p>
       <w:pPr>
-        <w:pStyle w:val="Beschriftung"/>
+        <w:pStyle w:val="Caption"/>
         <w:jc w:val="both"/>
         <w:rPr>
           <w:rFonts w:ascii="Segoe UI" w:eastAsia="Times New Roman" w:hAnsi="Segoe UI" w:cs="Segoe UI"/>
@@ -3406,14 +3065,27 @@
       <w:r>
         <w:t xml:space="preserve">Figure </w:t>
       </w:r>
-      <w:fldSimple w:instr=" SEQ Figure \* ARABIC ">
-        <w:r>
-          <w:rPr>
-            <w:noProof/>
-          </w:rPr>
-          <w:t>1</w:t>
-        </w:r>
-      </w:fldSimple>
+      <w:r>
+        <w:fldChar w:fldCharType="begin"/>
+      </w:r>
+      <w:r>
+        <w:instrText xml:space="preserve"> SEQ Figure \* ARABIC </w:instrText>
+      </w:r>
+      <w:r>
+        <w:fldChar w:fldCharType="separate"/>
+      </w:r>
+      <w:r>
+        <w:rPr>
+          <w:noProof/>
+        </w:rPr>
+        <w:t>1</w:t>
+      </w:r>
+      <w:r>
+        <w:rPr>
+          <w:noProof/>
+        </w:rPr>
+        <w:fldChar w:fldCharType="end"/>
+      </w:r>
       <w:r>
         <w:rPr>
           <w:lang w:val="en-US"/>
@@ -3467,7 +3139,7 @@
     </w:p>
     <w:p>
       <w:pPr>
-        <w:pStyle w:val="Listenabsatz"/>
+        <w:pStyle w:val="ListParagraph"/>
         <w:numPr>
           <w:ilvl w:val="0"/>
           <w:numId w:val="1"/>
@@ -3518,7 +3190,7 @@
     </w:p>
     <w:p>
       <w:pPr>
-        <w:pStyle w:val="Listenabsatz"/>
+        <w:pStyle w:val="ListParagraph"/>
         <w:numPr>
           <w:ilvl w:val="0"/>
           <w:numId w:val="1"/>
@@ -3599,7 +3271,7 @@
     </w:p>
     <w:p>
       <w:pPr>
-        <w:pStyle w:val="Listenabsatz"/>
+        <w:pStyle w:val="ListParagraph"/>
         <w:numPr>
           <w:ilvl w:val="0"/>
           <w:numId w:val="1"/>
@@ -3650,7 +3322,7 @@
     </w:p>
     <w:p>
       <w:pPr>
-        <w:pStyle w:val="Listenabsatz"/>
+        <w:pStyle w:val="ListParagraph"/>
         <w:numPr>
           <w:ilvl w:val="0"/>
           <w:numId w:val="1"/>
@@ -3689,7 +3361,7 @@
     </w:p>
     <w:p>
       <w:pPr>
-        <w:pStyle w:val="Listenabsatz"/>
+        <w:pStyle w:val="ListParagraph"/>
         <w:numPr>
           <w:ilvl w:val="0"/>
           <w:numId w:val="1"/>
@@ -3978,7 +3650,6 @@
         </w:rPr>
         <w:t>d</w:t>
       </w:r>
-      <w:proofErr w:type="spellStart"/>
       <w:r>
         <w:rPr>
           <w:rFonts w:ascii="Segoe UI" w:eastAsia="Times New Roman" w:hAnsi="Segoe UI" w:cs="Segoe UI"/>
@@ -3991,7 +3662,6 @@
         </w:rPr>
         <w:t>ownload</w:t>
       </w:r>
-      <w:proofErr w:type="spellEnd"/>
     </w:p>
     <w:p>
       <w:pPr>
@@ -4014,7 +3684,7 @@
           <w:szCs w:val="24"/>
           <w:lang w:eastAsia="en-DE"/>
         </w:rPr>
-        <w:t>To store the expectedly numerous data</w:t>
+        <w:t>To store the expected numerous data</w:t>
       </w:r>
       <w:r>
         <w:rPr>
@@ -4054,29 +3724,7 @@
           <w:szCs w:val="24"/>
           <w:lang w:eastAsia="en-DE"/>
         </w:rPr>
-        <w:t xml:space="preserve">. </w:t>
-      </w:r>
-      <w:proofErr w:type="spellStart"/>
-      <w:r>
-        <w:rPr>
-          <w:rFonts w:ascii="Segoe UI" w:eastAsia="Times New Roman" w:hAnsi="Segoe UI" w:cs="Segoe UI"/>
-          <w:color w:val="24292E"/>
-          <w:sz w:val="24"/>
-          <w:szCs w:val="24"/>
-          <w:lang w:eastAsia="en-DE"/>
-        </w:rPr>
-        <w:t>PostGIS</w:t>
-      </w:r>
-      <w:proofErr w:type="spellEnd"/>
-      <w:r>
-        <w:rPr>
-          <w:rFonts w:ascii="Segoe UI" w:eastAsia="Times New Roman" w:hAnsi="Segoe UI" w:cs="Segoe UI"/>
-          <w:color w:val="24292E"/>
-          <w:sz w:val="24"/>
-          <w:szCs w:val="24"/>
-          <w:lang w:eastAsia="en-DE"/>
-        </w:rPr>
-        <w:t>, an extension to the Free and Open Source relational Database Management System PostgreSQL, offers support of geographic data types and simple geo</w:t>
+        <w:t>. PostGIS, an extension to the Free and Open Source relational Database Management System PostgreSQL, offers support of geographic data types and simple geo</w:t>
       </w:r>
       <w:r>
         <w:rPr>
@@ -4088,27 +3736,15 @@
         </w:rPr>
         <w:t>g</w:t>
       </w:r>
-      <w:proofErr w:type="spellStart"/>
-      <w:r>
-        <w:rPr>
-          <w:rFonts w:ascii="Segoe UI" w:eastAsia="Times New Roman" w:hAnsi="Segoe UI" w:cs="Segoe UI"/>
-          <w:color w:val="24292E"/>
-          <w:sz w:val="24"/>
-          <w:szCs w:val="24"/>
-          <w:lang w:eastAsia="en-DE"/>
-        </w:rPr>
-        <w:t>raphical</w:t>
-      </w:r>
-      <w:proofErr w:type="spellEnd"/>
-      <w:r>
-        <w:rPr>
-          <w:rFonts w:ascii="Segoe UI" w:eastAsia="Times New Roman" w:hAnsi="Segoe UI" w:cs="Segoe UI"/>
-          <w:color w:val="24292E"/>
-          <w:sz w:val="24"/>
-          <w:szCs w:val="24"/>
-          <w:lang w:eastAsia="en-DE"/>
-        </w:rPr>
-        <w:t xml:space="preserve"> analyses. </w:t>
+      <w:r>
+        <w:rPr>
+          <w:rFonts w:ascii="Segoe UI" w:eastAsia="Times New Roman" w:hAnsi="Segoe UI" w:cs="Segoe UI"/>
+          <w:color w:val="24292E"/>
+          <w:sz w:val="24"/>
+          <w:szCs w:val="24"/>
+          <w:lang w:eastAsia="en-DE"/>
+        </w:rPr>
+        <w:t xml:space="preserve">raphical analyses. </w:t>
       </w:r>
     </w:p>
     <w:p>
@@ -4172,7 +3808,18 @@
           <w:szCs w:val="24"/>
           <w:lang w:val="en-GB" w:eastAsia="en-DE"/>
         </w:rPr>
-        <w:t xml:space="preserve">, which were run by the task scheduler </w:t>
+        <w:t xml:space="preserve">, which were run by </w:t>
+      </w:r>
+      <w:r>
+        <w:rPr>
+          <w:rFonts w:ascii="Segoe UI" w:eastAsia="Times New Roman" w:hAnsi="Segoe UI" w:cs="Segoe UI"/>
+          <w:color w:val="24292E"/>
+          <w:sz w:val="24"/>
+          <w:szCs w:val="24"/>
+          <w:lang w:val="en-GB" w:eastAsia="en-DE"/>
+        </w:rPr>
+        <w:lastRenderedPageBreak/>
+        <w:t xml:space="preserve">the task scheduler </w:t>
       </w:r>
       <w:proofErr w:type="spellStart"/>
       <w:r>
@@ -4260,7 +3907,6 @@
           <w:szCs w:val="24"/>
           <w:lang w:val="en-GB" w:eastAsia="en-DE"/>
         </w:rPr>
-        <w:lastRenderedPageBreak/>
         <w:t>This was realized via</w:t>
       </w:r>
       <w:r>
@@ -5394,29 +5040,7 @@
           <w:szCs w:val="24"/>
           <w:lang w:eastAsia="en-DE"/>
         </w:rPr>
-        <w:t xml:space="preserve">Air quality and air pollution are </w:t>
-      </w:r>
-      <w:proofErr w:type="spellStart"/>
-      <w:r>
-        <w:rPr>
-          <w:rFonts w:ascii="Segoe UI" w:eastAsia="Times New Roman" w:hAnsi="Segoe UI" w:cs="Segoe UI"/>
-          <w:color w:val="24292E"/>
-          <w:sz w:val="24"/>
-          <w:szCs w:val="24"/>
-          <w:lang w:eastAsia="en-DE"/>
-        </w:rPr>
-        <w:t>spatio</w:t>
-      </w:r>
-      <w:proofErr w:type="spellEnd"/>
-      <w:r>
-        <w:rPr>
-          <w:rFonts w:ascii="Segoe UI" w:eastAsia="Times New Roman" w:hAnsi="Segoe UI" w:cs="Segoe UI"/>
-          <w:color w:val="24292E"/>
-          <w:sz w:val="24"/>
-          <w:szCs w:val="24"/>
-          <w:lang w:eastAsia="en-DE"/>
-        </w:rPr>
-        <w:t>-temporal ('4-D') data. Meanwhile, the measurements of air pollution by official or distributed measuring stations are point-data.</w:t>
+        <w:t>Air quality and air pollution are spatio-temporal ('4-D') data. Meanwhile, the measurements of air pollution by official or distributed measuring stations are point-data.</w:t>
       </w:r>
       <w:r>
         <w:rPr>
@@ -5427,29 +5051,27 @@
           <w:lang w:eastAsia="en-DE"/>
         </w:rPr>
         <w:br/>
-        <w:t xml:space="preserve">An analysis of the </w:t>
-      </w:r>
-      <w:proofErr w:type="spellStart"/>
-      <w:r>
-        <w:rPr>
-          <w:rFonts w:ascii="Segoe UI" w:eastAsia="Times New Roman" w:hAnsi="Segoe UI" w:cs="Segoe UI"/>
-          <w:color w:val="24292E"/>
-          <w:sz w:val="24"/>
-          <w:szCs w:val="24"/>
-          <w:lang w:eastAsia="en-DE"/>
-        </w:rPr>
-        <w:t>concentation</w:t>
-      </w:r>
-      <w:proofErr w:type="spellEnd"/>
-      <w:r>
-        <w:rPr>
-          <w:rFonts w:ascii="Segoe UI" w:eastAsia="Times New Roman" w:hAnsi="Segoe UI" w:cs="Segoe UI"/>
-          <w:color w:val="24292E"/>
-          <w:sz w:val="24"/>
-          <w:szCs w:val="24"/>
-          <w:lang w:eastAsia="en-DE"/>
-        </w:rPr>
-        <w:t xml:space="preserve"> of particulate matter within the city of Stuttgart needs to interpolate the measured concentration of particulate matter at one station with its surrounding environment. </w:t>
+        <w:t>An analysis of the concent</w:t>
+      </w:r>
+      <w:r>
+        <w:rPr>
+          <w:rFonts w:ascii="Segoe UI" w:eastAsia="Times New Roman" w:hAnsi="Segoe UI" w:cs="Segoe UI"/>
+          <w:color w:val="24292E"/>
+          <w:sz w:val="24"/>
+          <w:szCs w:val="24"/>
+          <w:lang w:val="en-US" w:eastAsia="en-DE"/>
+        </w:rPr>
+        <w:t>r</w:t>
+      </w:r>
+      <w:r>
+        <w:rPr>
+          <w:rFonts w:ascii="Segoe UI" w:eastAsia="Times New Roman" w:hAnsi="Segoe UI" w:cs="Segoe UI"/>
+          <w:color w:val="24292E"/>
+          <w:sz w:val="24"/>
+          <w:szCs w:val="24"/>
+          <w:lang w:eastAsia="en-DE"/>
+        </w:rPr>
+        <w:t xml:space="preserve">ation of particulate matter within the city of Stuttgart needs to interpolate the measured concentration of particulate matter at one station with its surrounding environment. </w:t>
       </w:r>
     </w:p>
     <w:p>
@@ -5658,7 +5280,7 @@
           <w:color w:val="24292E"/>
           <w:sz w:val="24"/>
           <w:szCs w:val="24"/>
-          <w:lang w:eastAsia="en-DE"/>
+          <w:lang w:val="en-US" w:eastAsia="en-DE"/>
         </w:rPr>
       </w:pPr>
       <w:r>
@@ -5689,7 +5311,37 @@
           <w:szCs w:val="24"/>
           <w:lang w:eastAsia="en-DE"/>
         </w:rPr>
-        <w:t>the interpolated data is further categorized using the European Air Quality Index (EAQI).</w:t>
+        <w:t>the interpolated data is further categorized using th</w:t>
+      </w:r>
+      <w:r>
+        <w:rPr>
+          <w:rFonts w:ascii="Segoe UI" w:eastAsia="Times New Roman" w:hAnsi="Segoe UI" w:cs="Segoe UI"/>
+          <w:color w:val="24292E"/>
+          <w:sz w:val="24"/>
+          <w:szCs w:val="24"/>
+          <w:lang w:val="en-US" w:eastAsia="en-DE"/>
+        </w:rPr>
+        <w:t>e EAQI (see 3</w:t>
+      </w:r>
+      <w:r>
+        <w:rPr>
+          <w:rFonts w:ascii="Segoe UI" w:eastAsia="Times New Roman" w:hAnsi="Segoe UI" w:cs="Segoe UI"/>
+          <w:color w:val="24292E"/>
+          <w:sz w:val="24"/>
+          <w:szCs w:val="24"/>
+          <w:lang w:eastAsia="en-DE"/>
+        </w:rPr>
+        <w:t>.</w:t>
+      </w:r>
+      <w:r>
+        <w:rPr>
+          <w:rFonts w:ascii="Segoe UI" w:eastAsia="Times New Roman" w:hAnsi="Segoe UI" w:cs="Segoe UI"/>
+          <w:color w:val="24292E"/>
+          <w:sz w:val="24"/>
+          <w:szCs w:val="24"/>
+          <w:lang w:val="en-US" w:eastAsia="en-DE"/>
+        </w:rPr>
+        <w:t>1).</w:t>
       </w:r>
     </w:p>
     <w:p>
@@ -5882,7 +5534,27 @@
           <w:szCs w:val="24"/>
           <w:lang w:eastAsia="en-DE"/>
         </w:rPr>
-        <w:t>as defined by the Health Risk of Air Pollution in Europe project (HRAPIE project).</w:t>
+        <w:t>as defined by the Health Risk of Air Pollution in Europe project (</w:t>
+      </w:r>
+      <w:r>
+        <w:rPr>
+          <w:rFonts w:ascii="Segoe UI" w:eastAsia="Times New Roman" w:hAnsi="Segoe UI" w:cs="Segoe UI"/>
+          <w:color w:val="24292E"/>
+          <w:sz w:val="24"/>
+          <w:szCs w:val="24"/>
+          <w:lang w:val="en-US" w:eastAsia="en-DE"/>
+        </w:rPr>
+        <w:t>WHO 2013</w:t>
+      </w:r>
+      <w:r>
+        <w:rPr>
+          <w:rFonts w:ascii="Segoe UI" w:eastAsia="Times New Roman" w:hAnsi="Segoe UI" w:cs="Segoe UI"/>
+          <w:color w:val="24292E"/>
+          <w:sz w:val="24"/>
+          <w:szCs w:val="24"/>
+          <w:lang w:eastAsia="en-DE"/>
+        </w:rPr>
+        <w:t>).</w:t>
       </w:r>
     </w:p>
     <w:p>
@@ -5906,7 +5578,47 @@
           <w:szCs w:val="24"/>
           <w:lang w:eastAsia="en-DE"/>
         </w:rPr>
-        <w:t>According to the report for an increase of 10yg/m3 in PM2.5, a higher daily mortality of up to 1.23% is estimated</w:t>
+        <w:t>According to the report for an increase of 10</w:t>
+      </w:r>
+      <w:r>
+        <w:rPr>
+          <w:rFonts w:ascii="Segoe UI" w:eastAsia="Times New Roman" w:hAnsi="Segoe UI" w:cs="Segoe UI"/>
+          <w:color w:val="24292E"/>
+          <w:sz w:val="24"/>
+          <w:szCs w:val="24"/>
+          <w:lang w:val="en-US" w:eastAsia="en-DE"/>
+        </w:rPr>
+        <w:t xml:space="preserve"> </w:t>
+      </w:r>
+      <w:r>
+        <w:rPr>
+          <w:rFonts w:ascii="Segoe UI" w:eastAsia="Times New Roman" w:hAnsi="Segoe UI" w:cs="Segoe UI"/>
+          <w:color w:val="24292E"/>
+          <w:sz w:val="24"/>
+          <w:szCs w:val="24"/>
+          <w:lang w:val="en-US" w:eastAsia="en-DE"/>
+        </w:rPr>
+        <w:t>µg/m³</w:t>
+      </w:r>
+      <w:r>
+        <w:rPr>
+          <w:rFonts w:ascii="Segoe UI" w:eastAsia="Times New Roman" w:hAnsi="Segoe UI" w:cs="Segoe UI"/>
+          <w:color w:val="24292E"/>
+          <w:sz w:val="24"/>
+          <w:szCs w:val="24"/>
+          <w:lang w:val="en-US" w:eastAsia="en-DE"/>
+        </w:rPr>
+        <w:t xml:space="preserve"> </w:t>
+      </w:r>
+      <w:r>
+        <w:rPr>
+          <w:rFonts w:ascii="Segoe UI" w:eastAsia="Times New Roman" w:hAnsi="Segoe UI" w:cs="Segoe UI"/>
+          <w:color w:val="24292E"/>
+          <w:sz w:val="24"/>
+          <w:szCs w:val="24"/>
+          <w:lang w:eastAsia="en-DE"/>
+        </w:rPr>
+        <w:t>in PM2.5, a higher daily mortality of up to 1.23% is estimated</w:t>
       </w:r>
       <w:r>
         <w:rPr>
@@ -5970,171 +5682,17 @@
           <w:szCs w:val="24"/>
           <w:lang w:eastAsia="en-DE"/>
         </w:rPr>
-        <w:t>values correspond to the following air quality standard:</w:t>
-      </w:r>
-    </w:p>
-    <w:p>
-      <w:pPr>
-        <w:shd w:val="clear" w:color="auto" w:fill="FFFFFF"/>
-        <w:spacing w:after="0" w:line="240" w:lineRule="auto"/>
-        <w:jc w:val="both"/>
-        <w:rPr>
-          <w:rFonts w:ascii="Segoe UI" w:eastAsia="Times New Roman" w:hAnsi="Segoe UI" w:cs="Segoe UI"/>
-          <w:color w:val="24292E"/>
-          <w:sz w:val="24"/>
-          <w:szCs w:val="24"/>
-          <w:lang w:val="en-US" w:eastAsia="en-DE"/>
-        </w:rPr>
-      </w:pPr>
-      <w:r>
-        <w:rPr>
-          <w:rFonts w:ascii="Segoe UI" w:eastAsia="Times New Roman" w:hAnsi="Segoe UI" w:cs="Segoe UI"/>
-          <w:color w:val="24292E"/>
-          <w:sz w:val="24"/>
-          <w:szCs w:val="24"/>
-          <w:lang w:eastAsia="en-DE"/>
-        </w:rPr>
-        <w:t>-</w:t>
-      </w:r>
-      <w:r>
-        <w:rPr>
-          <w:rFonts w:ascii="Segoe UI" w:eastAsia="Times New Roman" w:hAnsi="Segoe UI" w:cs="Segoe UI"/>
-          <w:color w:val="24292E"/>
-          <w:sz w:val="24"/>
-          <w:szCs w:val="24"/>
-          <w:lang w:val="en-US" w:eastAsia="en-DE"/>
-        </w:rPr>
-        <w:t xml:space="preserve"> </w:t>
-      </w:r>
-      <w:r>
-        <w:rPr>
-          <w:rFonts w:ascii="Segoe UI" w:eastAsia="Times New Roman" w:hAnsi="Segoe UI" w:cs="Segoe UI"/>
-          <w:color w:val="24292E"/>
-          <w:sz w:val="24"/>
-          <w:szCs w:val="24"/>
-          <w:lang w:eastAsia="en-DE"/>
-        </w:rPr>
-        <w:t>0 - 10: Good</w:t>
-      </w:r>
-    </w:p>
-    <w:p>
-      <w:pPr>
-        <w:shd w:val="clear" w:color="auto" w:fill="FFFFFF"/>
-        <w:spacing w:after="0" w:line="240" w:lineRule="auto"/>
-        <w:jc w:val="both"/>
-        <w:rPr>
-          <w:rFonts w:ascii="Segoe UI" w:eastAsia="Times New Roman" w:hAnsi="Segoe UI" w:cs="Segoe UI"/>
-          <w:color w:val="24292E"/>
-          <w:sz w:val="24"/>
-          <w:szCs w:val="24"/>
-          <w:lang w:eastAsia="en-DE"/>
-        </w:rPr>
-      </w:pPr>
-      <w:r>
-        <w:rPr>
-          <w:rFonts w:ascii="Segoe UI" w:eastAsia="Times New Roman" w:hAnsi="Segoe UI" w:cs="Segoe UI"/>
-          <w:color w:val="24292E"/>
-          <w:sz w:val="24"/>
-          <w:szCs w:val="24"/>
-          <w:lang w:eastAsia="en-DE"/>
-        </w:rPr>
-        <w:t>- 10 - 20: Fair</w:t>
-      </w:r>
-    </w:p>
-    <w:p>
-      <w:pPr>
-        <w:shd w:val="clear" w:color="auto" w:fill="FFFFFF"/>
-        <w:spacing w:after="0" w:line="240" w:lineRule="auto"/>
-        <w:jc w:val="both"/>
-        <w:rPr>
-          <w:rFonts w:ascii="Segoe UI" w:eastAsia="Times New Roman" w:hAnsi="Segoe UI" w:cs="Segoe UI"/>
-          <w:color w:val="24292E"/>
-          <w:sz w:val="24"/>
-          <w:szCs w:val="24"/>
-          <w:lang w:eastAsia="en-DE"/>
-        </w:rPr>
-      </w:pPr>
-      <w:r>
-        <w:rPr>
-          <w:rFonts w:ascii="Segoe UI" w:eastAsia="Times New Roman" w:hAnsi="Segoe UI" w:cs="Segoe UI"/>
-          <w:color w:val="24292E"/>
-          <w:sz w:val="24"/>
-          <w:szCs w:val="24"/>
-          <w:lang w:eastAsia="en-DE"/>
-        </w:rPr>
-        <w:t>- 20 - 25: Moderate</w:t>
-      </w:r>
-    </w:p>
-    <w:p>
-      <w:pPr>
-        <w:shd w:val="clear" w:color="auto" w:fill="FFFFFF"/>
-        <w:spacing w:after="0" w:line="240" w:lineRule="auto"/>
-        <w:jc w:val="both"/>
-        <w:rPr>
-          <w:rFonts w:ascii="Segoe UI" w:eastAsia="Times New Roman" w:hAnsi="Segoe UI" w:cs="Segoe UI"/>
-          <w:color w:val="24292E"/>
-          <w:sz w:val="24"/>
-          <w:szCs w:val="24"/>
-          <w:lang w:eastAsia="en-DE"/>
-        </w:rPr>
-      </w:pPr>
-      <w:r>
-        <w:rPr>
-          <w:rFonts w:ascii="Segoe UI" w:eastAsia="Times New Roman" w:hAnsi="Segoe UI" w:cs="Segoe UI"/>
-          <w:color w:val="24292E"/>
-          <w:sz w:val="24"/>
-          <w:szCs w:val="24"/>
-          <w:lang w:eastAsia="en-DE"/>
-        </w:rPr>
-        <w:t>- 25 - 50: Poor</w:t>
-      </w:r>
-    </w:p>
-    <w:p>
-      <w:pPr>
-        <w:shd w:val="clear" w:color="auto" w:fill="FFFFFF"/>
-        <w:spacing w:after="0" w:line="240" w:lineRule="auto"/>
-        <w:jc w:val="both"/>
-        <w:rPr>
-          <w:rFonts w:ascii="Segoe UI" w:eastAsia="Times New Roman" w:hAnsi="Segoe UI" w:cs="Segoe UI"/>
-          <w:color w:val="24292E"/>
-          <w:sz w:val="24"/>
-          <w:szCs w:val="24"/>
-          <w:lang w:eastAsia="en-DE"/>
-        </w:rPr>
-      </w:pPr>
-      <w:r>
-        <w:rPr>
-          <w:rFonts w:ascii="Segoe UI" w:eastAsia="Times New Roman" w:hAnsi="Segoe UI" w:cs="Segoe UI"/>
-          <w:color w:val="24292E"/>
-          <w:sz w:val="24"/>
-          <w:szCs w:val="24"/>
-          <w:lang w:eastAsia="en-DE"/>
-        </w:rPr>
-        <w:t>- 50 - 75: Very Poor</w:t>
-      </w:r>
-    </w:p>
-    <w:p>
-      <w:pPr>
-        <w:shd w:val="clear" w:color="auto" w:fill="FFFFFF"/>
-        <w:spacing w:after="0" w:line="240" w:lineRule="auto"/>
-        <w:jc w:val="both"/>
-        <w:rPr>
-          <w:rFonts w:ascii="Segoe UI" w:eastAsia="Times New Roman" w:hAnsi="Segoe UI" w:cs="Segoe UI"/>
-          <w:color w:val="24292E"/>
-          <w:sz w:val="24"/>
-          <w:szCs w:val="24"/>
-          <w:lang w:eastAsia="en-DE"/>
-        </w:rPr>
-      </w:pPr>
-      <w:r>
-        <w:rPr>
-          <w:rFonts w:ascii="Segoe UI" w:eastAsia="Times New Roman" w:hAnsi="Segoe UI" w:cs="Segoe UI"/>
-          <w:color w:val="24292E"/>
-          <w:sz w:val="24"/>
-          <w:szCs w:val="24"/>
-          <w:lang w:eastAsia="en-DE"/>
-        </w:rPr>
-        <w:t>- 75 - 800: Extremely Poor</w:t>
+        <w:t xml:space="preserve">values correspond to </w:t>
+      </w:r>
+      <w:r>
+        <w:rPr>
+          <w:rFonts w:ascii="Segoe UI" w:eastAsia="Times New Roman" w:hAnsi="Segoe UI" w:cs="Segoe UI"/>
+          <w:color w:val="24292E"/>
+          <w:sz w:val="24"/>
+          <w:szCs w:val="24"/>
+          <w:lang w:val="en-US" w:eastAsia="en-DE"/>
+        </w:rPr>
+        <w:t>index values shown in table #.</w:t>
       </w:r>
     </w:p>
     <w:p>
@@ -6150,17 +5708,436 @@
           <w:lang w:eastAsia="en-DE"/>
         </w:rPr>
       </w:pPr>
-      <w:r>
-        <w:rPr>
-          <w:rFonts w:ascii="Segoe UI" w:eastAsia="Times New Roman" w:hAnsi="Segoe UI" w:cs="Segoe UI"/>
-          <w:color w:val="24292E"/>
-          <w:sz w:val="24"/>
-          <w:szCs w:val="24"/>
-          <w:lang w:eastAsia="en-DE"/>
-        </w:rPr>
-        <w:t xml:space="preserve"> </w:t>
-      </w:r>
-    </w:p>
+    </w:p>
+    <w:tbl>
+      <w:tblPr>
+        <w:tblStyle w:val="TableGrid"/>
+        <w:tblW w:w="0" w:type="auto"/>
+        <w:jc w:val="center"/>
+        <w:tblLook w:val="04A0" w:firstRow="1" w:lastRow="0" w:firstColumn="1" w:lastColumn="0" w:noHBand="0" w:noVBand="1"/>
+      </w:tblPr>
+      <w:tblGrid>
+        <w:gridCol w:w="1255"/>
+        <w:gridCol w:w="1255"/>
+      </w:tblGrid>
+      <w:tr>
+        <w:trPr>
+          <w:cantSplit/>
+          <w:trHeight w:val="340"/>
+          <w:jc w:val="center"/>
+        </w:trPr>
+        <w:tc>
+          <w:tcPr>
+            <w:tcW w:w="1255" w:type="dxa"/>
+          </w:tcPr>
+          <w:p>
+            <w:pPr>
+              <w:spacing w:after="240"/>
+              <w:jc w:val="center"/>
+              <w:rPr>
+                <w:rFonts w:ascii="Segoe UI" w:eastAsia="Times New Roman" w:hAnsi="Segoe UI" w:cs="Segoe UI"/>
+                <w:color w:val="24292E"/>
+                <w:sz w:val="24"/>
+                <w:szCs w:val="24"/>
+                <w:lang w:eastAsia="en-DE"/>
+              </w:rPr>
+            </w:pPr>
+            <w:r>
+              <w:rPr>
+                <w:rFonts w:ascii="Segoe UI" w:eastAsia="Times New Roman" w:hAnsi="Segoe UI" w:cs="Segoe UI"/>
+                <w:color w:val="24292E"/>
+                <w:sz w:val="24"/>
+                <w:szCs w:val="24"/>
+                <w:lang w:val="en-US" w:eastAsia="en-DE"/>
+              </w:rPr>
+              <w:t>PM 2.5 µg/m³</w:t>
+            </w:r>
+          </w:p>
+        </w:tc>
+        <w:tc>
+          <w:tcPr>
+            <w:tcW w:w="1255" w:type="dxa"/>
+          </w:tcPr>
+          <w:p>
+            <w:pPr>
+              <w:spacing w:after="240"/>
+              <w:jc w:val="both"/>
+              <w:rPr>
+                <w:rFonts w:ascii="Segoe UI" w:eastAsia="Times New Roman" w:hAnsi="Segoe UI" w:cs="Segoe UI"/>
+                <w:color w:val="24292E"/>
+                <w:sz w:val="24"/>
+                <w:szCs w:val="24"/>
+                <w:lang w:val="en-US" w:eastAsia="en-DE"/>
+              </w:rPr>
+            </w:pPr>
+            <w:r>
+              <w:rPr>
+                <w:rFonts w:ascii="Segoe UI" w:eastAsia="Times New Roman" w:hAnsi="Segoe UI" w:cs="Segoe UI"/>
+                <w:color w:val="24292E"/>
+                <w:sz w:val="24"/>
+                <w:szCs w:val="24"/>
+                <w:lang w:val="en-US" w:eastAsia="en-DE"/>
+              </w:rPr>
+              <w:t>EQUI</w:t>
+            </w:r>
+          </w:p>
+        </w:tc>
+      </w:tr>
+      <w:tr>
+        <w:trPr>
+          <w:cantSplit/>
+          <w:trHeight w:val="332"/>
+          <w:jc w:val="center"/>
+        </w:trPr>
+        <w:tc>
+          <w:tcPr>
+            <w:tcW w:w="1255" w:type="dxa"/>
+          </w:tcPr>
+          <w:p>
+            <w:pPr>
+              <w:shd w:val="clear" w:color="auto" w:fill="FFFFFF"/>
+              <w:jc w:val="both"/>
+              <w:rPr>
+                <w:rFonts w:ascii="Segoe UI" w:eastAsia="Times New Roman" w:hAnsi="Segoe UI" w:cs="Segoe UI"/>
+                <w:color w:val="24292E"/>
+                <w:lang w:val="en-US" w:eastAsia="en-DE"/>
+              </w:rPr>
+            </w:pPr>
+            <w:r>
+              <w:rPr>
+                <w:rFonts w:ascii="Segoe UI" w:eastAsia="Times New Roman" w:hAnsi="Segoe UI" w:cs="Segoe UI"/>
+                <w:color w:val="24292E"/>
+                <w:sz w:val="24"/>
+                <w:szCs w:val="24"/>
+                <w:lang w:eastAsia="en-DE"/>
+              </w:rPr>
+              <w:t>0 - 10</w:t>
+            </w:r>
+          </w:p>
+        </w:tc>
+        <w:tc>
+          <w:tcPr>
+            <w:tcW w:w="1255" w:type="dxa"/>
+          </w:tcPr>
+          <w:p>
+            <w:pPr>
+              <w:shd w:val="clear" w:color="auto" w:fill="FFFFFF"/>
+              <w:jc w:val="both"/>
+              <w:rPr>
+                <w:rFonts w:ascii="Segoe UI" w:eastAsia="Times New Roman" w:hAnsi="Segoe UI" w:cs="Segoe UI"/>
+                <w:color w:val="24292E"/>
+                <w:lang w:val="en-US" w:eastAsia="en-DE"/>
+              </w:rPr>
+            </w:pPr>
+            <w:r>
+              <w:rPr>
+                <w:rFonts w:ascii="Segoe UI" w:eastAsia="Times New Roman" w:hAnsi="Segoe UI" w:cs="Segoe UI"/>
+                <w:color w:val="24292E"/>
+                <w:sz w:val="24"/>
+                <w:szCs w:val="24"/>
+                <w:lang w:eastAsia="en-DE"/>
+              </w:rPr>
+              <w:t>Good</w:t>
+            </w:r>
+          </w:p>
+        </w:tc>
+      </w:tr>
+      <w:tr>
+        <w:trPr>
+          <w:cantSplit/>
+          <w:trHeight w:val="340"/>
+          <w:jc w:val="center"/>
+        </w:trPr>
+        <w:tc>
+          <w:tcPr>
+            <w:tcW w:w="1255" w:type="dxa"/>
+          </w:tcPr>
+          <w:p>
+            <w:pPr>
+              <w:shd w:val="clear" w:color="auto" w:fill="FFFFFF"/>
+              <w:jc w:val="both"/>
+              <w:rPr>
+                <w:rFonts w:ascii="Segoe UI" w:eastAsia="Times New Roman" w:hAnsi="Segoe UI" w:cs="Segoe UI"/>
+                <w:color w:val="24292E"/>
+                <w:lang w:eastAsia="en-DE"/>
+              </w:rPr>
+            </w:pPr>
+            <w:r>
+              <w:rPr>
+                <w:rFonts w:ascii="Segoe UI" w:eastAsia="Times New Roman" w:hAnsi="Segoe UI" w:cs="Segoe UI"/>
+                <w:color w:val="24292E"/>
+                <w:sz w:val="24"/>
+                <w:szCs w:val="24"/>
+                <w:lang w:eastAsia="en-DE"/>
+              </w:rPr>
+              <w:t>10 - 20</w:t>
+            </w:r>
+          </w:p>
+        </w:tc>
+        <w:tc>
+          <w:tcPr>
+            <w:tcW w:w="1255" w:type="dxa"/>
+          </w:tcPr>
+          <w:p>
+            <w:pPr>
+              <w:shd w:val="clear" w:color="auto" w:fill="FFFFFF"/>
+              <w:jc w:val="both"/>
+              <w:rPr>
+                <w:rFonts w:ascii="Segoe UI" w:eastAsia="Times New Roman" w:hAnsi="Segoe UI" w:cs="Segoe UI"/>
+                <w:color w:val="24292E"/>
+                <w:lang w:eastAsia="en-DE"/>
+              </w:rPr>
+            </w:pPr>
+            <w:r>
+              <w:rPr>
+                <w:rFonts w:ascii="Segoe UI" w:eastAsia="Times New Roman" w:hAnsi="Segoe UI" w:cs="Segoe UI"/>
+                <w:color w:val="24292E"/>
+                <w:sz w:val="24"/>
+                <w:szCs w:val="24"/>
+                <w:lang w:eastAsia="en-DE"/>
+              </w:rPr>
+              <w:t>Fair</w:t>
+            </w:r>
+          </w:p>
+        </w:tc>
+      </w:tr>
+      <w:tr>
+        <w:trPr>
+          <w:cantSplit/>
+          <w:trHeight w:val="332"/>
+          <w:jc w:val="center"/>
+        </w:trPr>
+        <w:tc>
+          <w:tcPr>
+            <w:tcW w:w="1255" w:type="dxa"/>
+          </w:tcPr>
+          <w:p>
+            <w:pPr>
+              <w:shd w:val="clear" w:color="auto" w:fill="FFFFFF"/>
+              <w:jc w:val="both"/>
+              <w:rPr>
+                <w:rFonts w:ascii="Segoe UI" w:eastAsia="Times New Roman" w:hAnsi="Segoe UI" w:cs="Segoe UI"/>
+                <w:color w:val="24292E"/>
+                <w:lang w:eastAsia="en-DE"/>
+              </w:rPr>
+            </w:pPr>
+            <w:r>
+              <w:rPr>
+                <w:rFonts w:ascii="Segoe UI" w:eastAsia="Times New Roman" w:hAnsi="Segoe UI" w:cs="Segoe UI"/>
+                <w:color w:val="24292E"/>
+                <w:sz w:val="24"/>
+                <w:szCs w:val="24"/>
+                <w:lang w:eastAsia="en-DE"/>
+              </w:rPr>
+              <w:t>20 - 25</w:t>
+            </w:r>
+          </w:p>
+        </w:tc>
+        <w:tc>
+          <w:tcPr>
+            <w:tcW w:w="1255" w:type="dxa"/>
+          </w:tcPr>
+          <w:p>
+            <w:pPr>
+              <w:shd w:val="clear" w:color="auto" w:fill="FFFFFF"/>
+              <w:jc w:val="both"/>
+              <w:rPr>
+                <w:rFonts w:ascii="Segoe UI" w:eastAsia="Times New Roman" w:hAnsi="Segoe UI" w:cs="Segoe UI"/>
+                <w:color w:val="24292E"/>
+                <w:lang w:eastAsia="en-DE"/>
+              </w:rPr>
+            </w:pPr>
+            <w:r>
+              <w:rPr>
+                <w:rFonts w:ascii="Segoe UI" w:eastAsia="Times New Roman" w:hAnsi="Segoe UI" w:cs="Segoe UI"/>
+                <w:color w:val="24292E"/>
+                <w:sz w:val="24"/>
+                <w:szCs w:val="24"/>
+                <w:lang w:eastAsia="en-DE"/>
+              </w:rPr>
+              <w:t>Moderate</w:t>
+            </w:r>
+          </w:p>
+        </w:tc>
+      </w:tr>
+      <w:tr>
+        <w:trPr>
+          <w:cantSplit/>
+          <w:trHeight w:val="340"/>
+          <w:jc w:val="center"/>
+        </w:trPr>
+        <w:tc>
+          <w:tcPr>
+            <w:tcW w:w="1255" w:type="dxa"/>
+          </w:tcPr>
+          <w:p>
+            <w:pPr>
+              <w:shd w:val="clear" w:color="auto" w:fill="FFFFFF"/>
+              <w:jc w:val="both"/>
+              <w:rPr>
+                <w:rFonts w:ascii="Segoe UI" w:eastAsia="Times New Roman" w:hAnsi="Segoe UI" w:cs="Segoe UI"/>
+                <w:color w:val="24292E"/>
+                <w:lang w:eastAsia="en-DE"/>
+              </w:rPr>
+            </w:pPr>
+            <w:r>
+              <w:rPr>
+                <w:rFonts w:ascii="Segoe UI" w:eastAsia="Times New Roman" w:hAnsi="Segoe UI" w:cs="Segoe UI"/>
+                <w:color w:val="24292E"/>
+                <w:sz w:val="24"/>
+                <w:szCs w:val="24"/>
+                <w:lang w:eastAsia="en-DE"/>
+              </w:rPr>
+              <w:t>25 - 50</w:t>
+            </w:r>
+          </w:p>
+        </w:tc>
+        <w:tc>
+          <w:tcPr>
+            <w:tcW w:w="1255" w:type="dxa"/>
+          </w:tcPr>
+          <w:p>
+            <w:pPr>
+              <w:shd w:val="clear" w:color="auto" w:fill="FFFFFF"/>
+              <w:jc w:val="both"/>
+              <w:rPr>
+                <w:rFonts w:ascii="Segoe UI" w:eastAsia="Times New Roman" w:hAnsi="Segoe UI" w:cs="Segoe UI"/>
+                <w:color w:val="24292E"/>
+                <w:lang w:eastAsia="en-DE"/>
+              </w:rPr>
+            </w:pPr>
+            <w:r>
+              <w:rPr>
+                <w:rFonts w:ascii="Segoe UI" w:eastAsia="Times New Roman" w:hAnsi="Segoe UI" w:cs="Segoe UI"/>
+                <w:color w:val="24292E"/>
+                <w:sz w:val="24"/>
+                <w:szCs w:val="24"/>
+                <w:lang w:eastAsia="en-DE"/>
+              </w:rPr>
+              <w:t>Poor</w:t>
+            </w:r>
+          </w:p>
+        </w:tc>
+      </w:tr>
+      <w:tr>
+        <w:trPr>
+          <w:cantSplit/>
+          <w:trHeight w:val="340"/>
+          <w:jc w:val="center"/>
+        </w:trPr>
+        <w:tc>
+          <w:tcPr>
+            <w:tcW w:w="1255" w:type="dxa"/>
+          </w:tcPr>
+          <w:p>
+            <w:pPr>
+              <w:shd w:val="clear" w:color="auto" w:fill="FFFFFF"/>
+              <w:jc w:val="both"/>
+              <w:rPr>
+                <w:rFonts w:ascii="Segoe UI" w:eastAsia="Times New Roman" w:hAnsi="Segoe UI" w:cs="Segoe UI"/>
+                <w:color w:val="24292E"/>
+                <w:lang w:eastAsia="en-DE"/>
+              </w:rPr>
+            </w:pPr>
+            <w:r>
+              <w:rPr>
+                <w:rFonts w:ascii="Segoe UI" w:eastAsia="Times New Roman" w:hAnsi="Segoe UI" w:cs="Segoe UI"/>
+                <w:color w:val="24292E"/>
+                <w:sz w:val="24"/>
+                <w:szCs w:val="24"/>
+                <w:lang w:eastAsia="en-DE"/>
+              </w:rPr>
+              <w:t>50 - 75</w:t>
+            </w:r>
+          </w:p>
+        </w:tc>
+        <w:tc>
+          <w:tcPr>
+            <w:tcW w:w="1255" w:type="dxa"/>
+          </w:tcPr>
+          <w:p>
+            <w:pPr>
+              <w:shd w:val="clear" w:color="auto" w:fill="FFFFFF"/>
+              <w:jc w:val="both"/>
+              <w:rPr>
+                <w:rFonts w:ascii="Segoe UI" w:eastAsia="Times New Roman" w:hAnsi="Segoe UI" w:cs="Segoe UI"/>
+                <w:color w:val="24292E"/>
+                <w:lang w:eastAsia="en-DE"/>
+              </w:rPr>
+            </w:pPr>
+            <w:r>
+              <w:rPr>
+                <w:rFonts w:ascii="Segoe UI" w:eastAsia="Times New Roman" w:hAnsi="Segoe UI" w:cs="Segoe UI"/>
+                <w:color w:val="24292E"/>
+                <w:sz w:val="24"/>
+                <w:szCs w:val="24"/>
+                <w:lang w:eastAsia="en-DE"/>
+              </w:rPr>
+              <w:t>Very Poor</w:t>
+            </w:r>
+          </w:p>
+        </w:tc>
+      </w:tr>
+      <w:tr>
+        <w:trPr>
+          <w:cantSplit/>
+          <w:trHeight w:val="332"/>
+          <w:jc w:val="center"/>
+        </w:trPr>
+        <w:tc>
+          <w:tcPr>
+            <w:tcW w:w="1255" w:type="dxa"/>
+          </w:tcPr>
+          <w:p>
+            <w:pPr>
+              <w:shd w:val="clear" w:color="auto" w:fill="FFFFFF"/>
+              <w:jc w:val="both"/>
+              <w:rPr>
+                <w:rFonts w:ascii="Segoe UI" w:eastAsia="Times New Roman" w:hAnsi="Segoe UI" w:cs="Segoe UI"/>
+                <w:color w:val="24292E"/>
+                <w:lang w:eastAsia="en-DE"/>
+              </w:rPr>
+            </w:pPr>
+            <w:r>
+              <w:rPr>
+                <w:rFonts w:ascii="Segoe UI" w:eastAsia="Times New Roman" w:hAnsi="Segoe UI" w:cs="Segoe UI"/>
+                <w:color w:val="24292E"/>
+                <w:sz w:val="24"/>
+                <w:szCs w:val="24"/>
+                <w:lang w:eastAsia="en-DE"/>
+              </w:rPr>
+              <w:t>75 - 800</w:t>
+            </w:r>
+          </w:p>
+        </w:tc>
+        <w:tc>
+          <w:tcPr>
+            <w:tcW w:w="1255" w:type="dxa"/>
+          </w:tcPr>
+          <w:p>
+            <w:pPr>
+              <w:shd w:val="clear" w:color="auto" w:fill="FFFFFF"/>
+              <w:jc w:val="both"/>
+              <w:rPr>
+                <w:rFonts w:ascii="Segoe UI" w:eastAsia="Times New Roman" w:hAnsi="Segoe UI" w:cs="Segoe UI"/>
+                <w:color w:val="24292E"/>
+                <w:lang w:eastAsia="en-DE"/>
+              </w:rPr>
+            </w:pPr>
+            <w:r>
+              <w:rPr>
+                <w:rFonts w:ascii="Segoe UI" w:eastAsia="Times New Roman" w:hAnsi="Segoe UI" w:cs="Segoe UI"/>
+                <w:color w:val="24292E"/>
+                <w:sz w:val="24"/>
+                <w:szCs w:val="24"/>
+                <w:lang w:eastAsia="en-DE"/>
+              </w:rPr>
+              <w:t>Extremely Poor</w:t>
+            </w:r>
+          </w:p>
+        </w:tc>
+      </w:tr>
+    </w:tbl>
     <w:p>
       <w:pPr>
         <w:shd w:val="clear" w:color="auto" w:fill="FFFFFF"/>
@@ -6174,16 +6151,6 @@
           <w:lang w:eastAsia="en-DE"/>
         </w:rPr>
       </w:pPr>
-      <w:r>
-        <w:rPr>
-          <w:rFonts w:ascii="Segoe UI" w:eastAsia="Times New Roman" w:hAnsi="Segoe UI" w:cs="Segoe UI"/>
-          <w:color w:val="24292E"/>
-          <w:sz w:val="24"/>
-          <w:szCs w:val="24"/>
-          <w:lang w:eastAsia="en-DE"/>
-        </w:rPr>
-        <w:t>These categories are applied to the interpolated concentration raster using</w:t>
-      </w:r>
     </w:p>
     <w:p>
       <w:pPr>
@@ -6204,34 +6171,9 @@
           <w:color w:val="24292E"/>
           <w:sz w:val="24"/>
           <w:szCs w:val="24"/>
-          <w:highlight w:val="yellow"/>
-          <w:lang w:val="en-US" w:eastAsia="en-DE"/>
-        </w:rPr>
-        <w:t>#</w:t>
-      </w:r>
-      <w:proofErr w:type="spellStart"/>
-      <w:r>
-        <w:rPr>
-          <w:rFonts w:ascii="Segoe UI" w:eastAsia="Times New Roman" w:hAnsi="Segoe UI" w:cs="Segoe UI"/>
-          <w:color w:val="24292E"/>
-          <w:sz w:val="24"/>
-          <w:szCs w:val="24"/>
-          <w:highlight w:val="yellow"/>
-          <w:lang w:eastAsia="en-DE"/>
-        </w:rPr>
-        <w:t>blabla</w:t>
-      </w:r>
-      <w:proofErr w:type="spellEnd"/>
-      <w:r>
-        <w:rPr>
-          <w:rFonts w:ascii="Segoe UI" w:eastAsia="Times New Roman" w:hAnsi="Segoe UI" w:cs="Segoe UI"/>
-          <w:color w:val="24292E"/>
-          <w:sz w:val="24"/>
-          <w:szCs w:val="24"/>
-          <w:highlight w:val="yellow"/>
-          <w:lang w:eastAsia="en-DE"/>
-        </w:rPr>
-        <w:t xml:space="preserve"> functions</w:t>
+          <w:lang w:eastAsia="en-DE"/>
+        </w:rPr>
+        <w:t>These categories are applied to the interpolated concentration raster using</w:t>
       </w:r>
     </w:p>
     <w:p>
@@ -6253,9 +6195,21 @@
           <w:color w:val="24292E"/>
           <w:sz w:val="24"/>
           <w:szCs w:val="24"/>
-          <w:lang w:eastAsia="en-DE"/>
-        </w:rPr>
-        <w:t>which are then converted to vector geometries using TODO: GRASS functions.</w:t>
+          <w:highlight w:val="yellow"/>
+          <w:lang w:val="en-US" w:eastAsia="en-DE"/>
+        </w:rPr>
+        <w:t>#</w:t>
+      </w:r>
+      <w:r>
+        <w:rPr>
+          <w:rFonts w:ascii="Segoe UI" w:eastAsia="Times New Roman" w:hAnsi="Segoe UI" w:cs="Segoe UI"/>
+          <w:color w:val="24292E"/>
+          <w:sz w:val="24"/>
+          <w:szCs w:val="24"/>
+          <w:highlight w:val="yellow"/>
+          <w:lang w:eastAsia="en-DE"/>
+        </w:rPr>
+        <w:t>blabla functions</w:t>
       </w:r>
     </w:p>
     <w:p>
@@ -6279,6 +6233,30 @@
           <w:szCs w:val="24"/>
           <w:lang w:eastAsia="en-DE"/>
         </w:rPr>
+        <w:t>which are then converted to vector geometries using TODO: GRASS functions.</w:t>
+      </w:r>
+    </w:p>
+    <w:p>
+      <w:pPr>
+        <w:shd w:val="clear" w:color="auto" w:fill="FFFFFF"/>
+        <w:spacing w:after="240" w:line="240" w:lineRule="auto"/>
+        <w:jc w:val="both"/>
+        <w:rPr>
+          <w:rFonts w:ascii="Segoe UI" w:eastAsia="Times New Roman" w:hAnsi="Segoe UI" w:cs="Segoe UI"/>
+          <w:color w:val="24292E"/>
+          <w:sz w:val="24"/>
+          <w:szCs w:val="24"/>
+          <w:lang w:eastAsia="en-DE"/>
+        </w:rPr>
+      </w:pPr>
+      <w:r>
+        <w:rPr>
+          <w:rFonts w:ascii="Segoe UI" w:eastAsia="Times New Roman" w:hAnsi="Segoe UI" w:cs="Segoe UI"/>
+          <w:color w:val="24292E"/>
+          <w:sz w:val="24"/>
+          <w:szCs w:val="24"/>
+          <w:lang w:eastAsia="en-DE"/>
+        </w:rPr>
         <w:t>At this point the edges follow the pixel borders. As we are working with</w:t>
       </w:r>
       <w:r>
@@ -6299,20 +6277,8 @@
           <w:szCs w:val="24"/>
           <w:lang w:eastAsia="en-DE"/>
         </w:rPr>
-        <w:t xml:space="preserve">interpolated values pixel-perfect precision is not required. </w:t>
-      </w:r>
-      <w:proofErr w:type="gramStart"/>
-      <w:r>
-        <w:rPr>
-          <w:rFonts w:ascii="Segoe UI" w:eastAsia="Times New Roman" w:hAnsi="Segoe UI" w:cs="Segoe UI"/>
-          <w:color w:val="24292E"/>
-          <w:sz w:val="24"/>
-          <w:szCs w:val="24"/>
-          <w:lang w:eastAsia="en-DE"/>
-        </w:rPr>
-        <w:t>Therefore</w:t>
-      </w:r>
-      <w:proofErr w:type="gramEnd"/>
+        <w:t>interpolated values pixel-perfect precision is not required. Therefore</w:t>
+      </w:r>
       <w:r>
         <w:rPr>
           <w:rFonts w:ascii="Segoe UI" w:eastAsia="Times New Roman" w:hAnsi="Segoe UI" w:cs="Segoe UI"/>
@@ -6380,9 +6346,9 @@
           <w:color w:val="24292E"/>
           <w:sz w:val="24"/>
           <w:szCs w:val="24"/>
-          <w:lang w:eastAsia="en-DE"/>
-        </w:rPr>
-        <w:t>geojson</w:t>
+          <w:lang w:val="en-US" w:eastAsia="en-DE"/>
+        </w:rPr>
+        <w:t>GeoJSON</w:t>
       </w:r>
       <w:proofErr w:type="spellEnd"/>
       <w:r>
@@ -6391,16 +6357,6 @@
           <w:color w:val="24292E"/>
           <w:sz w:val="24"/>
           <w:szCs w:val="24"/>
-          <w:lang w:eastAsia="en-DE"/>
-        </w:rPr>
-        <w:t xml:space="preserve"> and transformed</w:t>
-      </w:r>
-      <w:r>
-        <w:rPr>
-          <w:rFonts w:ascii="Segoe UI" w:eastAsia="Times New Roman" w:hAnsi="Segoe UI" w:cs="Segoe UI"/>
-          <w:color w:val="24292E"/>
-          <w:sz w:val="24"/>
-          <w:szCs w:val="24"/>
           <w:lang w:val="en-US" w:eastAsia="en-DE"/>
         </w:rPr>
         <w:t xml:space="preserve"> </w:t>
@@ -6413,29 +6369,27 @@
           <w:szCs w:val="24"/>
           <w:lang w:eastAsia="en-DE"/>
         </w:rPr>
-        <w:t xml:space="preserve">to EPSG:4326 projection to enable "avoid routing" in the </w:t>
-      </w:r>
-      <w:proofErr w:type="spellStart"/>
-      <w:r>
-        <w:rPr>
-          <w:rFonts w:ascii="Segoe UI" w:eastAsia="Times New Roman" w:hAnsi="Segoe UI" w:cs="Segoe UI"/>
-          <w:color w:val="24292E"/>
-          <w:sz w:val="24"/>
-          <w:szCs w:val="24"/>
-          <w:lang w:eastAsia="en-DE"/>
-        </w:rPr>
-        <w:t>webapp</w:t>
-      </w:r>
-      <w:proofErr w:type="spellEnd"/>
-      <w:r>
-        <w:rPr>
-          <w:rFonts w:ascii="Segoe UI" w:eastAsia="Times New Roman" w:hAnsi="Segoe UI" w:cs="Segoe UI"/>
-          <w:color w:val="24292E"/>
-          <w:sz w:val="24"/>
-          <w:szCs w:val="24"/>
-          <w:lang w:eastAsia="en-DE"/>
-        </w:rPr>
-        <w:t>.</w:t>
+        <w:t>and transformed</w:t>
+      </w:r>
+      <w:r>
+        <w:rPr>
+          <w:rFonts w:ascii="Segoe UI" w:eastAsia="Times New Roman" w:hAnsi="Segoe UI" w:cs="Segoe UI"/>
+          <w:color w:val="24292E"/>
+          <w:sz w:val="24"/>
+          <w:szCs w:val="24"/>
+          <w:lang w:val="en-US" w:eastAsia="en-DE"/>
+        </w:rPr>
+        <w:t xml:space="preserve"> </w:t>
+      </w:r>
+      <w:r>
+        <w:rPr>
+          <w:rFonts w:ascii="Segoe UI" w:eastAsia="Times New Roman" w:hAnsi="Segoe UI" w:cs="Segoe UI"/>
+          <w:color w:val="24292E"/>
+          <w:sz w:val="24"/>
+          <w:szCs w:val="24"/>
+          <w:lang w:eastAsia="en-DE"/>
+        </w:rPr>
+        <w:t>to EPSG:4326 projection to enable "avoid routing" in the webapp.</w:t>
       </w:r>
     </w:p>
     <w:p>
@@ -6493,7 +6447,7 @@
           <w:szCs w:val="30"/>
           <w:lang w:val="en-US" w:eastAsia="en-DE"/>
         </w:rPr>
-        <w:t xml:space="preserve">6 </w:t>
+        <w:t>7</w:t>
       </w:r>
       <w:r>
         <w:rPr>
@@ -6503,6 +6457,18 @@
           <w:color w:val="24292E"/>
           <w:sz w:val="30"/>
           <w:szCs w:val="30"/>
+          <w:lang w:val="en-US" w:eastAsia="en-DE"/>
+        </w:rPr>
+        <w:t xml:space="preserve"> </w:t>
+      </w:r>
+      <w:r>
+        <w:rPr>
+          <w:rFonts w:ascii="Segoe UI" w:eastAsia="Times New Roman" w:hAnsi="Segoe UI" w:cs="Segoe UI"/>
+          <w:b/>
+          <w:bCs/>
+          <w:color w:val="24292E"/>
+          <w:sz w:val="30"/>
+          <w:szCs w:val="30"/>
           <w:lang w:eastAsia="en-DE"/>
         </w:rPr>
         <w:t>Routing</w:t>
@@ -6529,17 +6495,27 @@
           <w:szCs w:val="24"/>
           <w:lang w:val="en-US" w:eastAsia="en-DE"/>
         </w:rPr>
-        <w:t>Java</w:t>
-      </w:r>
-      <w:r>
-        <w:rPr>
-          <w:rFonts w:ascii="Segoe UI" w:eastAsia="Times New Roman" w:hAnsi="Segoe UI" w:cs="Segoe UI"/>
-          <w:color w:val="24292E"/>
-          <w:sz w:val="24"/>
-          <w:szCs w:val="24"/>
-          <w:lang w:val="en-US" w:eastAsia="en-DE"/>
-        </w:rPr>
-        <w:t xml:space="preserve"> Project</w:t>
+        <w:t xml:space="preserve">The Application for generating cycling routes was realized using the Vue.js framework for Single Page Applications (SPA). </w:t>
+      </w:r>
+      <w:r>
+        <w:rPr>
+          <w:rFonts w:ascii="Segoe UI" w:eastAsia="Times New Roman" w:hAnsi="Segoe UI" w:cs="Segoe UI"/>
+          <w:color w:val="24292E"/>
+          <w:sz w:val="24"/>
+          <w:szCs w:val="24"/>
+          <w:lang w:val="en-US" w:eastAsia="en-DE"/>
+        </w:rPr>
+        <w:t>All dependencies are managed by Node.js which needs to be installed on the operation system</w:t>
+      </w:r>
+      <w:r>
+        <w:rPr>
+          <w:rFonts w:ascii="Segoe UI" w:eastAsia="Times New Roman" w:hAnsi="Segoe UI" w:cs="Segoe UI"/>
+          <w:color w:val="24292E"/>
+          <w:sz w:val="24"/>
+          <w:szCs w:val="24"/>
+          <w:lang w:val="en-US" w:eastAsia="en-DE"/>
+        </w:rPr>
+        <w:t xml:space="preserve"> to run the solution locally.</w:t>
       </w:r>
     </w:p>
     <w:p>
@@ -6555,6 +6531,413 @@
           <w:lang w:val="en-US" w:eastAsia="en-DE"/>
         </w:rPr>
       </w:pPr>
+      <w:r>
+        <w:rPr>
+          <w:rFonts w:ascii="Segoe UI" w:eastAsia="Times New Roman" w:hAnsi="Segoe UI" w:cs="Segoe UI"/>
+          <w:color w:val="24292E"/>
+          <w:sz w:val="24"/>
+          <w:szCs w:val="24"/>
+          <w:lang w:val="en-US" w:eastAsia="en-DE"/>
+        </w:rPr>
+        <w:lastRenderedPageBreak/>
+        <w:t>The main advantage</w:t>
+      </w:r>
+      <w:r>
+        <w:rPr>
+          <w:rFonts w:ascii="Segoe UI" w:eastAsia="Times New Roman" w:hAnsi="Segoe UI" w:cs="Segoe UI"/>
+          <w:color w:val="24292E"/>
+          <w:sz w:val="24"/>
+          <w:szCs w:val="24"/>
+          <w:lang w:val="en-US" w:eastAsia="en-DE"/>
+        </w:rPr>
+        <w:t xml:space="preserve"> of SPAs</w:t>
+      </w:r>
+      <w:r>
+        <w:rPr>
+          <w:rFonts w:ascii="Segoe UI" w:eastAsia="Times New Roman" w:hAnsi="Segoe UI" w:cs="Segoe UI"/>
+          <w:color w:val="24292E"/>
+          <w:sz w:val="24"/>
+          <w:szCs w:val="24"/>
+          <w:lang w:val="en-US" w:eastAsia="en-DE"/>
+        </w:rPr>
+        <w:t xml:space="preserve"> over static websites is the dynamic rendering and updating of specific website components.</w:t>
+      </w:r>
+    </w:p>
+    <w:p>
+      <w:pPr>
+        <w:shd w:val="clear" w:color="auto" w:fill="FFFFFF"/>
+        <w:spacing w:after="240" w:line="240" w:lineRule="auto"/>
+        <w:jc w:val="both"/>
+        <w:rPr>
+          <w:rFonts w:ascii="Segoe UI" w:eastAsia="Times New Roman" w:hAnsi="Segoe UI" w:cs="Segoe UI"/>
+          <w:color w:val="24292E"/>
+          <w:sz w:val="24"/>
+          <w:szCs w:val="24"/>
+          <w:lang w:val="en-US" w:eastAsia="en-DE"/>
+        </w:rPr>
+      </w:pPr>
+      <w:r>
+        <w:rPr>
+          <w:rFonts w:ascii="Segoe UI" w:eastAsia="Times New Roman" w:hAnsi="Segoe UI" w:cs="Segoe UI"/>
+          <w:color w:val="24292E"/>
+          <w:sz w:val="24"/>
+          <w:szCs w:val="24"/>
+          <w:lang w:val="en-US" w:eastAsia="en-DE"/>
+        </w:rPr>
+        <w:t>The map interface uses the vue2leaflet plugin for simple communication between Vue and Leaflet and easy creation of map objects. The actual route generation is done using the openrouteservice-</w:t>
+      </w:r>
+      <w:proofErr w:type="spellStart"/>
+      <w:r>
+        <w:rPr>
+          <w:rFonts w:ascii="Segoe UI" w:eastAsia="Times New Roman" w:hAnsi="Segoe UI" w:cs="Segoe UI"/>
+          <w:color w:val="24292E"/>
+          <w:sz w:val="24"/>
+          <w:szCs w:val="24"/>
+          <w:lang w:val="en-US" w:eastAsia="en-DE"/>
+        </w:rPr>
+        <w:t>js</w:t>
+      </w:r>
+      <w:proofErr w:type="spellEnd"/>
+      <w:r>
+        <w:rPr>
+          <w:rFonts w:ascii="Segoe UI" w:eastAsia="Times New Roman" w:hAnsi="Segoe UI" w:cs="Segoe UI"/>
+          <w:color w:val="24292E"/>
+          <w:sz w:val="24"/>
+          <w:szCs w:val="24"/>
+          <w:lang w:val="en-US" w:eastAsia="en-DE"/>
+        </w:rPr>
+        <w:t xml:space="preserve"> </w:t>
+      </w:r>
+      <w:r>
+        <w:rPr>
+          <w:rFonts w:ascii="Segoe UI" w:eastAsia="Times New Roman" w:hAnsi="Segoe UI" w:cs="Segoe UI"/>
+          <w:color w:val="24292E"/>
+          <w:sz w:val="24"/>
+          <w:szCs w:val="24"/>
+          <w:lang w:val="en-US" w:eastAsia="en-DE"/>
+        </w:rPr>
+        <w:t>software development kit,</w:t>
+      </w:r>
+      <w:r>
+        <w:rPr>
+          <w:rFonts w:ascii="Segoe UI" w:eastAsia="Times New Roman" w:hAnsi="Segoe UI" w:cs="Segoe UI"/>
+          <w:color w:val="24292E"/>
+          <w:sz w:val="24"/>
+          <w:szCs w:val="24"/>
+          <w:lang w:val="en-US" w:eastAsia="en-DE"/>
+        </w:rPr>
+        <w:t xml:space="preserve"> which only needs a few parameters as well as an API key (which is free) to calculate routes avoiding areas of a specific air quality index.</w:t>
+      </w:r>
+    </w:p>
+    <w:p>
+      <w:pPr>
+        <w:shd w:val="clear" w:color="auto" w:fill="FFFFFF"/>
+        <w:spacing w:after="240" w:line="240" w:lineRule="auto"/>
+        <w:jc w:val="both"/>
+        <w:rPr>
+          <w:rFonts w:ascii="Segoe UI" w:eastAsia="Times New Roman" w:hAnsi="Segoe UI" w:cs="Segoe UI"/>
+          <w:color w:val="24292E"/>
+          <w:sz w:val="24"/>
+          <w:szCs w:val="24"/>
+          <w:lang w:val="en-US" w:eastAsia="en-DE"/>
+        </w:rPr>
+      </w:pPr>
+      <w:r>
+        <w:rPr>
+          <w:rFonts w:ascii="Segoe UI" w:eastAsia="Times New Roman" w:hAnsi="Segoe UI" w:cs="Segoe UI"/>
+          <w:color w:val="24292E"/>
+          <w:sz w:val="24"/>
+          <w:szCs w:val="24"/>
+          <w:lang w:val="en-US" w:eastAsia="en-DE"/>
+        </w:rPr>
+        <w:t xml:space="preserve">The format parameter is obligatory and is specified to return a </w:t>
+      </w:r>
+      <w:proofErr w:type="spellStart"/>
+      <w:r>
+        <w:rPr>
+          <w:rFonts w:ascii="Segoe UI" w:eastAsia="Times New Roman" w:hAnsi="Segoe UI" w:cs="Segoe UI"/>
+          <w:color w:val="24292E"/>
+          <w:sz w:val="24"/>
+          <w:szCs w:val="24"/>
+          <w:lang w:val="en-US" w:eastAsia="en-DE"/>
+        </w:rPr>
+        <w:t>GeoJSON</w:t>
+      </w:r>
+      <w:proofErr w:type="spellEnd"/>
+      <w:r>
+        <w:rPr>
+          <w:rFonts w:ascii="Segoe UI" w:eastAsia="Times New Roman" w:hAnsi="Segoe UI" w:cs="Segoe UI"/>
+          <w:color w:val="24292E"/>
+          <w:sz w:val="24"/>
+          <w:szCs w:val="24"/>
+          <w:lang w:val="en-US" w:eastAsia="en-DE"/>
+        </w:rPr>
+        <w:t xml:space="preserve"> output which can </w:t>
+      </w:r>
+      <w:r>
+        <w:rPr>
+          <w:rFonts w:ascii="Segoe UI" w:eastAsia="Times New Roman" w:hAnsi="Segoe UI" w:cs="Segoe UI"/>
+          <w:color w:val="24292E"/>
+          <w:sz w:val="24"/>
+          <w:szCs w:val="24"/>
+          <w:lang w:val="en-US" w:eastAsia="en-DE"/>
+        </w:rPr>
+        <w:t xml:space="preserve">be </w:t>
+      </w:r>
+      <w:r>
+        <w:rPr>
+          <w:rFonts w:ascii="Segoe UI" w:eastAsia="Times New Roman" w:hAnsi="Segoe UI" w:cs="Segoe UI"/>
+          <w:color w:val="24292E"/>
+          <w:sz w:val="24"/>
+          <w:szCs w:val="24"/>
+          <w:lang w:val="en-US" w:eastAsia="en-DE"/>
+        </w:rPr>
+        <w:t xml:space="preserve">directly fed to the map by using the LGeoJson component. The profile needs to specified as well and should be cycling-regular for our use case. </w:t>
+      </w:r>
+      <w:r>
+        <w:rPr>
+          <w:rFonts w:ascii="Segoe UI" w:eastAsia="Times New Roman" w:hAnsi="Segoe UI" w:cs="Segoe UI"/>
+          <w:color w:val="24292E"/>
+          <w:sz w:val="24"/>
+          <w:szCs w:val="24"/>
+          <w:lang w:val="en-US" w:eastAsia="en-DE"/>
+        </w:rPr>
+        <w:t>Start-</w:t>
+      </w:r>
+      <w:r>
+        <w:rPr>
+          <w:rFonts w:ascii="Segoe UI" w:eastAsia="Times New Roman" w:hAnsi="Segoe UI" w:cs="Segoe UI"/>
+          <w:color w:val="24292E"/>
+          <w:sz w:val="24"/>
+          <w:szCs w:val="24"/>
+          <w:lang w:val="en-US" w:eastAsia="en-DE"/>
+        </w:rPr>
+        <w:t xml:space="preserve"> and endpoint are defined by the user by means of right-clicking on the map.</w:t>
+      </w:r>
+    </w:p>
+    <w:p>
+      <w:pPr>
+        <w:shd w:val="clear" w:color="auto" w:fill="FFFFFF"/>
+        <w:spacing w:after="240" w:line="240" w:lineRule="auto"/>
+        <w:jc w:val="both"/>
+        <w:rPr>
+          <w:rFonts w:ascii="Segoe UI" w:eastAsia="Times New Roman" w:hAnsi="Segoe UI" w:cs="Segoe UI"/>
+          <w:color w:val="24292E"/>
+          <w:sz w:val="24"/>
+          <w:szCs w:val="24"/>
+          <w:lang w:val="en-US" w:eastAsia="en-DE"/>
+        </w:rPr>
+      </w:pPr>
+      <w:r>
+        <w:rPr>
+          <w:rFonts w:ascii="Segoe UI" w:eastAsia="Times New Roman" w:hAnsi="Segoe UI" w:cs="Segoe UI"/>
+          <w:color w:val="24292E"/>
+          <w:sz w:val="24"/>
+          <w:szCs w:val="24"/>
+          <w:lang w:val="en-US" w:eastAsia="en-DE"/>
+        </w:rPr>
+        <w:t xml:space="preserve">Depending on the current setting of the </w:t>
+      </w:r>
+      <w:r>
+        <w:rPr>
+          <w:rFonts w:ascii="Segoe UI" w:eastAsia="Times New Roman" w:hAnsi="Segoe UI" w:cs="Segoe UI"/>
+          <w:i/>
+          <w:iCs/>
+          <w:color w:val="24292E"/>
+          <w:sz w:val="24"/>
+          <w:szCs w:val="24"/>
+          <w:lang w:val="en-US" w:eastAsia="en-DE"/>
+        </w:rPr>
+        <w:t>time of the day</w:t>
+      </w:r>
+      <w:r>
+        <w:rPr>
+          <w:rFonts w:ascii="Segoe UI" w:eastAsia="Times New Roman" w:hAnsi="Segoe UI" w:cs="Segoe UI"/>
+          <w:color w:val="24292E"/>
+          <w:sz w:val="24"/>
+          <w:szCs w:val="24"/>
+          <w:lang w:val="en-US" w:eastAsia="en-DE"/>
+        </w:rPr>
+        <w:t xml:space="preserve"> </w:t>
+      </w:r>
+      <w:r>
+        <w:rPr>
+          <w:rFonts w:ascii="Segoe UI" w:eastAsia="Times New Roman" w:hAnsi="Segoe UI" w:cs="Segoe UI"/>
+          <w:color w:val="24292E"/>
+          <w:sz w:val="24"/>
+          <w:szCs w:val="24"/>
+          <w:lang w:val="en-US" w:eastAsia="en-DE"/>
+        </w:rPr>
+        <w:t xml:space="preserve">and the selected </w:t>
+      </w:r>
+      <w:r>
+        <w:rPr>
+          <w:rFonts w:ascii="Segoe UI" w:eastAsia="Times New Roman" w:hAnsi="Segoe UI" w:cs="Segoe UI"/>
+          <w:i/>
+          <w:iCs/>
+          <w:color w:val="24292E"/>
+          <w:sz w:val="24"/>
+          <w:szCs w:val="24"/>
+          <w:lang w:val="en-US" w:eastAsia="en-DE"/>
+        </w:rPr>
+        <w:t>air quality</w:t>
+      </w:r>
+      <w:r>
+        <w:rPr>
+          <w:rFonts w:ascii="Segoe UI" w:eastAsia="Times New Roman" w:hAnsi="Segoe UI" w:cs="Segoe UI"/>
+          <w:i/>
+          <w:iCs/>
+          <w:color w:val="24292E"/>
+          <w:sz w:val="24"/>
+          <w:szCs w:val="24"/>
+          <w:lang w:val="en-US" w:eastAsia="en-DE"/>
+        </w:rPr>
+        <w:t xml:space="preserve"> level</w:t>
+      </w:r>
+      <w:r>
+        <w:rPr>
+          <w:rFonts w:ascii="Segoe UI" w:eastAsia="Times New Roman" w:hAnsi="Segoe UI" w:cs="Segoe UI"/>
+          <w:color w:val="24292E"/>
+          <w:sz w:val="24"/>
+          <w:szCs w:val="24"/>
+          <w:lang w:val="en-US" w:eastAsia="en-DE"/>
+        </w:rPr>
+        <w:t xml:space="preserve">, </w:t>
+      </w:r>
+      <w:r>
+        <w:rPr>
+          <w:rFonts w:ascii="Segoe UI" w:eastAsia="Times New Roman" w:hAnsi="Segoe UI" w:cs="Segoe UI"/>
+          <w:color w:val="24292E"/>
+          <w:sz w:val="24"/>
+          <w:szCs w:val="24"/>
+          <w:lang w:val="en-US" w:eastAsia="en-DE"/>
+        </w:rPr>
+        <w:t xml:space="preserve">which default to </w:t>
+      </w:r>
+      <w:r>
+        <w:rPr>
+          <w:rFonts w:ascii="Segoe UI" w:eastAsia="Times New Roman" w:hAnsi="Segoe UI" w:cs="Segoe UI"/>
+          <w:i/>
+          <w:iCs/>
+          <w:color w:val="24292E"/>
+          <w:sz w:val="24"/>
+          <w:szCs w:val="24"/>
+          <w:lang w:val="en-US" w:eastAsia="en-DE"/>
+        </w:rPr>
+        <w:t>9AM</w:t>
+      </w:r>
+      <w:r>
+        <w:rPr>
+          <w:rFonts w:ascii="Segoe UI" w:eastAsia="Times New Roman" w:hAnsi="Segoe UI" w:cs="Segoe UI"/>
+          <w:color w:val="24292E"/>
+          <w:sz w:val="24"/>
+          <w:szCs w:val="24"/>
+          <w:lang w:val="en-US" w:eastAsia="en-DE"/>
+        </w:rPr>
+        <w:t xml:space="preserve"> and </w:t>
+      </w:r>
+      <w:r>
+        <w:rPr>
+          <w:rFonts w:ascii="Segoe UI" w:eastAsia="Times New Roman" w:hAnsi="Segoe UI" w:cs="Segoe UI"/>
+          <w:i/>
+          <w:iCs/>
+          <w:color w:val="24292E"/>
+          <w:sz w:val="24"/>
+          <w:szCs w:val="24"/>
+          <w:lang w:val="en-US" w:eastAsia="en-DE"/>
+        </w:rPr>
+        <w:t>moderate</w:t>
+      </w:r>
+      <w:r>
+        <w:rPr>
+          <w:rFonts w:ascii="Segoe UI" w:eastAsia="Times New Roman" w:hAnsi="Segoe UI" w:cs="Segoe UI"/>
+          <w:i/>
+          <w:iCs/>
+          <w:color w:val="24292E"/>
+          <w:sz w:val="24"/>
+          <w:szCs w:val="24"/>
+          <w:lang w:val="en-US" w:eastAsia="en-DE"/>
+        </w:rPr>
+        <w:t xml:space="preserve"> </w:t>
+      </w:r>
+      <w:r>
+        <w:rPr>
+          <w:rFonts w:ascii="Segoe UI" w:eastAsia="Times New Roman" w:hAnsi="Segoe UI" w:cs="Segoe UI"/>
+          <w:color w:val="24292E"/>
+          <w:sz w:val="24"/>
+          <w:szCs w:val="24"/>
+          <w:lang w:val="en-US" w:eastAsia="en-DE"/>
+        </w:rPr>
+        <w:t xml:space="preserve">respectively, the matching areas are passed in </w:t>
+      </w:r>
+      <w:proofErr w:type="spellStart"/>
+      <w:r>
+        <w:rPr>
+          <w:rFonts w:ascii="Segoe UI" w:eastAsia="Times New Roman" w:hAnsi="Segoe UI" w:cs="Segoe UI"/>
+          <w:color w:val="24292E"/>
+          <w:sz w:val="24"/>
+          <w:szCs w:val="24"/>
+          <w:lang w:val="en-US" w:eastAsia="en-DE"/>
+        </w:rPr>
+        <w:t>GeoJSON</w:t>
+      </w:r>
+      <w:proofErr w:type="spellEnd"/>
+      <w:r>
+        <w:rPr>
+          <w:rFonts w:ascii="Segoe UI" w:eastAsia="Times New Roman" w:hAnsi="Segoe UI" w:cs="Segoe UI"/>
+          <w:color w:val="24292E"/>
+          <w:sz w:val="24"/>
+          <w:szCs w:val="24"/>
+          <w:lang w:val="en-US" w:eastAsia="en-DE"/>
+        </w:rPr>
+        <w:t xml:space="preserve"> format to the </w:t>
+      </w:r>
+      <w:proofErr w:type="spellStart"/>
+      <w:r>
+        <w:rPr>
+          <w:rFonts w:ascii="Segoe UI" w:eastAsia="Times New Roman" w:hAnsi="Segoe UI" w:cs="Segoe UI"/>
+          <w:i/>
+          <w:iCs/>
+          <w:color w:val="24292E"/>
+          <w:sz w:val="24"/>
+          <w:szCs w:val="24"/>
+          <w:lang w:val="en-US" w:eastAsia="en-DE"/>
+        </w:rPr>
+        <w:t>avoid_polygons</w:t>
+      </w:r>
+      <w:proofErr w:type="spellEnd"/>
+      <w:r>
+        <w:rPr>
+          <w:rFonts w:ascii="Segoe UI" w:eastAsia="Times New Roman" w:hAnsi="Segoe UI" w:cs="Segoe UI"/>
+          <w:color w:val="24292E"/>
+          <w:sz w:val="24"/>
+          <w:szCs w:val="24"/>
+          <w:lang w:val="en-US" w:eastAsia="en-DE"/>
+        </w:rPr>
+        <w:t xml:space="preserve"> property of the </w:t>
+      </w:r>
+      <w:r>
+        <w:rPr>
+          <w:rFonts w:ascii="Segoe UI" w:eastAsia="Times New Roman" w:hAnsi="Segoe UI" w:cs="Segoe UI"/>
+          <w:i/>
+          <w:iCs/>
+          <w:color w:val="24292E"/>
+          <w:sz w:val="24"/>
+          <w:szCs w:val="24"/>
+          <w:lang w:val="en-US" w:eastAsia="en-DE"/>
+        </w:rPr>
+        <w:t>options</w:t>
+      </w:r>
+      <w:r>
+        <w:rPr>
+          <w:rFonts w:ascii="Segoe UI" w:eastAsia="Times New Roman" w:hAnsi="Segoe UI" w:cs="Segoe UI"/>
+          <w:color w:val="24292E"/>
+          <w:sz w:val="24"/>
+          <w:szCs w:val="24"/>
+          <w:lang w:val="en-US" w:eastAsia="en-DE"/>
+        </w:rPr>
+        <w:t xml:space="preserve"> parameter.</w:t>
+      </w:r>
     </w:p>
     <w:p>
       <w:pPr>
@@ -6572,13 +6955,7 @@
           <w:lang w:val="en-US" w:eastAsia="en-DE"/>
         </w:rPr>
       </w:pPr>
-    </w:p>
-    <w:p>
-      <w:pPr>
-        <w:shd w:val="clear" w:color="auto" w:fill="FFFFFF"/>
-        <w:spacing w:before="360" w:after="240" w:line="240" w:lineRule="auto"/>
-        <w:jc w:val="both"/>
-        <w:outlineLvl w:val="2"/>
+      <w:r>
         <w:rPr>
           <w:rFonts w:ascii="Segoe UI" w:eastAsia="Times New Roman" w:hAnsi="Segoe UI" w:cs="Segoe UI"/>
           <w:b/>
@@ -6588,52 +6965,6 @@
           <w:szCs w:val="30"/>
           <w:lang w:val="en-US" w:eastAsia="en-DE"/>
         </w:rPr>
-      </w:pPr>
-    </w:p>
-    <w:p>
-      <w:pPr>
-        <w:shd w:val="clear" w:color="auto" w:fill="FFFFFF"/>
-        <w:spacing w:before="360" w:after="240" w:line="240" w:lineRule="auto"/>
-        <w:jc w:val="both"/>
-        <w:outlineLvl w:val="2"/>
-        <w:rPr>
-          <w:rFonts w:ascii="Segoe UI" w:eastAsia="Times New Roman" w:hAnsi="Segoe UI" w:cs="Segoe UI"/>
-          <w:b/>
-          <w:bCs/>
-          <w:color w:val="24292E"/>
-          <w:sz w:val="30"/>
-          <w:szCs w:val="30"/>
-          <w:lang w:val="en-US" w:eastAsia="en-DE"/>
-        </w:rPr>
-      </w:pPr>
-    </w:p>
-    <w:p>
-      <w:pPr>
-        <w:shd w:val="clear" w:color="auto" w:fill="FFFFFF"/>
-        <w:spacing w:before="360" w:after="240" w:line="240" w:lineRule="auto"/>
-        <w:jc w:val="both"/>
-        <w:outlineLvl w:val="2"/>
-        <w:rPr>
-          <w:rFonts w:ascii="Segoe UI" w:eastAsia="Times New Roman" w:hAnsi="Segoe UI" w:cs="Segoe UI"/>
-          <w:b/>
-          <w:bCs/>
-          <w:color w:val="24292E"/>
-          <w:sz w:val="30"/>
-          <w:szCs w:val="30"/>
-          <w:lang w:val="en-US" w:eastAsia="en-DE"/>
-        </w:rPr>
-      </w:pPr>
-      <w:r>
-        <w:rPr>
-          <w:rFonts w:ascii="Segoe UI" w:eastAsia="Times New Roman" w:hAnsi="Segoe UI" w:cs="Segoe UI"/>
-          <w:b/>
-          <w:bCs/>
-          <w:color w:val="24292E"/>
-          <w:sz w:val="30"/>
-          <w:szCs w:val="30"/>
-          <w:lang w:val="en-US" w:eastAsia="en-DE"/>
-        </w:rPr>
-        <w:lastRenderedPageBreak/>
         <w:t>5. Results</w:t>
       </w:r>
     </w:p>
@@ -6686,7 +7017,7 @@
             <wp:cNvGraphicFramePr/>
             <a:graphic xmlns:a="http://schemas.openxmlformats.org/drawingml/2006/main">
               <a:graphicData uri="http://schemas.openxmlformats.org/drawingml/2006/chart">
-                <c:chart xmlns:c="http://schemas.openxmlformats.org/drawingml/2006/chart" xmlns:r="http://schemas.openxmlformats.org/officeDocument/2006/relationships" r:id="rId11"/>
+                <c:chart xmlns:c="http://schemas.openxmlformats.org/drawingml/2006/chart" xmlns:r="http://schemas.openxmlformats.org/officeDocument/2006/relationships" r:id="rId10"/>
               </a:graphicData>
             </a:graphic>
           </wp:inline>
@@ -6695,7 +7026,7 @@
     </w:p>
     <w:p>
       <w:pPr>
-        <w:pStyle w:val="Beschriftung"/>
+        <w:pStyle w:val="Caption"/>
         <w:jc w:val="both"/>
         <w:rPr>
           <w:lang w:val="en-US"/>
@@ -6704,14 +7035,27 @@
       <w:r>
         <w:t xml:space="preserve">Figure </w:t>
       </w:r>
-      <w:fldSimple w:instr=" SEQ Figure \* ARABIC ">
-        <w:r>
-          <w:rPr>
-            <w:noProof/>
-          </w:rPr>
-          <w:t>2</w:t>
-        </w:r>
-      </w:fldSimple>
+      <w:r>
+        <w:fldChar w:fldCharType="begin"/>
+      </w:r>
+      <w:r>
+        <w:instrText xml:space="preserve"> SEQ Figure \* ARABIC </w:instrText>
+      </w:r>
+      <w:r>
+        <w:fldChar w:fldCharType="separate"/>
+      </w:r>
+      <w:r>
+        <w:rPr>
+          <w:noProof/>
+        </w:rPr>
+        <w:t>2</w:t>
+      </w:r>
+      <w:r>
+        <w:rPr>
+          <w:noProof/>
+        </w:rPr>
+        <w:fldChar w:fldCharType="end"/>
+      </w:r>
       <w:r>
         <w:rPr>
           <w:lang w:val="en-US"/>
@@ -6837,6 +7181,7 @@
           <w:szCs w:val="24"/>
           <w:lang w:val="en-US" w:eastAsia="en-DE"/>
         </w:rPr>
+        <w:lastRenderedPageBreak/>
         <w:t>The timeframe</w:t>
       </w:r>
       <w:r>
@@ -7097,7 +7442,6 @@
         <w:rPr>
           <w:noProof/>
         </w:rPr>
-        <w:lastRenderedPageBreak/>
         <w:drawing>
           <wp:inline distT="0" distB="0" distL="0" distR="0" wp14:anchorId="5BF70D90" wp14:editId="153CFBCC">
             <wp:extent cx="5731510" cy="3390900"/>
@@ -7112,7 +7456,7 @@
             <wp:cNvGraphicFramePr/>
             <a:graphic xmlns:a="http://schemas.openxmlformats.org/drawingml/2006/main">
               <a:graphicData uri="http://schemas.openxmlformats.org/drawingml/2006/chart">
-                <c:chart xmlns:c="http://schemas.openxmlformats.org/drawingml/2006/chart" xmlns:r="http://schemas.openxmlformats.org/officeDocument/2006/relationships" r:id="rId12"/>
+                <c:chart xmlns:c="http://schemas.openxmlformats.org/drawingml/2006/chart" xmlns:r="http://schemas.openxmlformats.org/officeDocument/2006/relationships" r:id="rId11"/>
               </a:graphicData>
             </a:graphic>
           </wp:inline>
@@ -7121,7 +7465,7 @@
     </w:p>
     <w:p>
       <w:pPr>
-        <w:pStyle w:val="Beschriftung"/>
+        <w:pStyle w:val="Caption"/>
         <w:jc w:val="both"/>
         <w:rPr>
           <w:rFonts w:ascii="Segoe UI" w:eastAsia="Times New Roman" w:hAnsi="Segoe UI" w:cs="Segoe UI"/>
@@ -7786,6 +8130,70 @@
           <w:lang w:val="de-DE" w:eastAsia="en-DE"/>
         </w:rPr>
       </w:pPr>
+      <w:r>
+        <w:rPr>
+          <w:rFonts w:ascii="Segoe UI" w:eastAsia="Times New Roman" w:hAnsi="Segoe UI" w:cs="Segoe UI"/>
+          <w:color w:val="24292E"/>
+          <w:sz w:val="24"/>
+          <w:szCs w:val="24"/>
+          <w:lang w:val="en-US" w:eastAsia="en-DE"/>
+        </w:rPr>
+        <w:drawing>
+          <wp:anchor distT="0" distB="0" distL="114300" distR="114300" simplePos="0" relativeHeight="251661312" behindDoc="0" locked="0" layoutInCell="1" allowOverlap="1" wp14:anchorId="6CCF66ED" wp14:editId="6BAC876F">
+            <wp:simplePos x="0" y="0"/>
+            <wp:positionH relativeFrom="column">
+              <wp:posOffset>0</wp:posOffset>
+            </wp:positionH>
+            <wp:positionV relativeFrom="paragraph">
+              <wp:posOffset>354965</wp:posOffset>
+            </wp:positionV>
+            <wp:extent cx="3783600" cy="2048400"/>
+            <wp:effectExtent l="0" t="0" r="1270" b="0"/>
+            <wp:wrapTopAndBottom/>
+            <wp:docPr id="3" name="Picture 3"/>
+            <wp:cNvGraphicFramePr>
+              <a:graphicFrameLocks xmlns:a="http://schemas.openxmlformats.org/drawingml/2006/main" noChangeAspect="1"/>
+            </wp:cNvGraphicFramePr>
+            <a:graphic xmlns:a="http://schemas.openxmlformats.org/drawingml/2006/main">
+              <a:graphicData uri="http://schemas.openxmlformats.org/drawingml/2006/picture">
+                <pic:pic xmlns:pic="http://schemas.openxmlformats.org/drawingml/2006/picture">
+                  <pic:nvPicPr>
+                    <pic:cNvPr id="1" name=""/>
+                    <pic:cNvPicPr/>
+                  </pic:nvPicPr>
+                  <pic:blipFill>
+                    <a:blip r:embed="rId12" cstate="print">
+                      <a:extLst>
+                        <a:ext uri="{28A0092B-C50C-407E-A947-70E740481C1C}">
+                          <a14:useLocalDpi xmlns:a14="http://schemas.microsoft.com/office/drawing/2010/main" val="0"/>
+                        </a:ext>
+                      </a:extLst>
+                    </a:blip>
+                    <a:stretch>
+                      <a:fillRect/>
+                    </a:stretch>
+                  </pic:blipFill>
+                  <pic:spPr>
+                    <a:xfrm>
+                      <a:off x="0" y="0"/>
+                      <a:ext cx="3783600" cy="2048400"/>
+                    </a:xfrm>
+                    <a:prstGeom prst="rect">
+                      <a:avLst/>
+                    </a:prstGeom>
+                  </pic:spPr>
+                </pic:pic>
+              </a:graphicData>
+            </a:graphic>
+            <wp14:sizeRelH relativeFrom="margin">
+              <wp14:pctWidth>0</wp14:pctWidth>
+            </wp14:sizeRelH>
+            <wp14:sizeRelV relativeFrom="margin">
+              <wp14:pctHeight>0</wp14:pctHeight>
+            </wp14:sizeRelV>
+          </wp:anchor>
+        </w:drawing>
+      </w:r>
     </w:p>
     <w:p>
       <w:pPr>
@@ -7800,6 +8208,70 @@
           <w:lang w:val="de-DE" w:eastAsia="en-DE"/>
         </w:rPr>
       </w:pPr>
+      <w:r>
+        <w:rPr>
+          <w:rFonts w:ascii="Segoe UI" w:eastAsia="Times New Roman" w:hAnsi="Segoe UI" w:cs="Segoe UI"/>
+          <w:color w:val="24292E"/>
+          <w:sz w:val="24"/>
+          <w:szCs w:val="24"/>
+          <w:lang w:val="en-US" w:eastAsia="en-DE"/>
+        </w:rPr>
+        <w:drawing>
+          <wp:anchor distT="0" distB="0" distL="114300" distR="114300" simplePos="0" relativeHeight="251663360" behindDoc="0" locked="0" layoutInCell="1" allowOverlap="1" wp14:anchorId="72A5855A" wp14:editId="52F9C881">
+            <wp:simplePos x="0" y="0"/>
+            <wp:positionH relativeFrom="column">
+              <wp:posOffset>0</wp:posOffset>
+            </wp:positionH>
+            <wp:positionV relativeFrom="paragraph">
+              <wp:posOffset>2404745</wp:posOffset>
+            </wp:positionV>
+            <wp:extent cx="3783600" cy="2048400"/>
+            <wp:effectExtent l="0" t="0" r="1270" b="0"/>
+            <wp:wrapTopAndBottom/>
+            <wp:docPr id="4" name="Picture 4"/>
+            <wp:cNvGraphicFramePr>
+              <a:graphicFrameLocks xmlns:a="http://schemas.openxmlformats.org/drawingml/2006/main" noChangeAspect="1"/>
+            </wp:cNvGraphicFramePr>
+            <a:graphic xmlns:a="http://schemas.openxmlformats.org/drawingml/2006/main">
+              <a:graphicData uri="http://schemas.openxmlformats.org/drawingml/2006/picture">
+                <pic:pic xmlns:pic="http://schemas.openxmlformats.org/drawingml/2006/picture">
+                  <pic:nvPicPr>
+                    <pic:cNvPr id="1" name=""/>
+                    <pic:cNvPicPr/>
+                  </pic:nvPicPr>
+                  <pic:blipFill>
+                    <a:blip r:embed="rId13" cstate="print">
+                      <a:extLst>
+                        <a:ext uri="{28A0092B-C50C-407E-A947-70E740481C1C}">
+                          <a14:useLocalDpi xmlns:a14="http://schemas.microsoft.com/office/drawing/2010/main" val="0"/>
+                        </a:ext>
+                      </a:extLst>
+                    </a:blip>
+                    <a:stretch>
+                      <a:fillRect/>
+                    </a:stretch>
+                  </pic:blipFill>
+                  <pic:spPr>
+                    <a:xfrm>
+                      <a:off x="0" y="0"/>
+                      <a:ext cx="3783600" cy="2048400"/>
+                    </a:xfrm>
+                    <a:prstGeom prst="rect">
+                      <a:avLst/>
+                    </a:prstGeom>
+                  </pic:spPr>
+                </pic:pic>
+              </a:graphicData>
+            </a:graphic>
+            <wp14:sizeRelH relativeFrom="margin">
+              <wp14:pctWidth>0</wp14:pctWidth>
+            </wp14:sizeRelH>
+            <wp14:sizeRelV relativeFrom="margin">
+              <wp14:pctHeight>0</wp14:pctHeight>
+            </wp14:sizeRelV>
+          </wp:anchor>
+        </w:drawing>
+      </w:r>
     </w:p>
     <w:p>
       <w:pPr>
@@ -7827,7 +8299,6 @@
           <w:szCs w:val="30"/>
           <w:lang w:val="en-US" w:eastAsia="en-DE"/>
         </w:rPr>
-        <w:lastRenderedPageBreak/>
         <w:t>6. Discussion</w:t>
       </w:r>
     </w:p>
@@ -7896,6 +8367,7 @@
           <w:szCs w:val="24"/>
           <w:lang w:val="en-US" w:eastAsia="en-DE"/>
         </w:rPr>
+        <w:lastRenderedPageBreak/>
         <w:t>T</w:t>
       </w:r>
       <w:r>
@@ -8578,12 +9050,24 @@
         <w:outlineLvl w:val="2"/>
         <w:rPr>
           <w:rFonts w:ascii="Segoe UI" w:eastAsia="Times New Roman" w:hAnsi="Segoe UI" w:cs="Segoe UI"/>
-          <w:color w:val="24292E"/>
-          <w:sz w:val="24"/>
-          <w:szCs w:val="24"/>
-          <w:lang w:val="en-US" w:eastAsia="en-DE"/>
-        </w:rPr>
-      </w:pPr>
+          <w:b/>
+          <w:bCs/>
+          <w:color w:val="24292E"/>
+          <w:sz w:val="30"/>
+          <w:szCs w:val="30"/>
+          <w:lang w:val="en-US" w:eastAsia="en-DE"/>
+        </w:rPr>
+      </w:pPr>
+      <w:r>
+        <w:rPr>
+          <w:rFonts w:ascii="Segoe UI" w:eastAsia="Times New Roman" w:hAnsi="Segoe UI" w:cs="Segoe UI"/>
+          <w:color w:val="24292E"/>
+          <w:sz w:val="24"/>
+          <w:szCs w:val="24"/>
+          <w:lang w:val="en-US" w:eastAsia="en-DE"/>
+        </w:rPr>
+        <w:t>Live data instead of average values.</w:t>
+      </w:r>
     </w:p>
     <w:p>
       <w:pPr>
@@ -8618,13 +9102,7 @@
           <w:lang w:val="en-US" w:eastAsia="en-DE"/>
         </w:rPr>
       </w:pPr>
-    </w:p>
-    <w:p>
-      <w:pPr>
-        <w:shd w:val="clear" w:color="auto" w:fill="FFFFFF"/>
-        <w:spacing w:before="360" w:after="240" w:line="240" w:lineRule="auto"/>
-        <w:jc w:val="both"/>
-        <w:outlineLvl w:val="2"/>
+      <w:r>
         <w:rPr>
           <w:rFonts w:ascii="Segoe UI" w:eastAsia="Times New Roman" w:hAnsi="Segoe UI" w:cs="Segoe UI"/>
           <w:b/>
@@ -8634,18 +9112,6 @@
           <w:szCs w:val="30"/>
           <w:lang w:val="en-US" w:eastAsia="en-DE"/>
         </w:rPr>
-      </w:pPr>
-      <w:r>
-        <w:rPr>
-          <w:rFonts w:ascii="Segoe UI" w:eastAsia="Times New Roman" w:hAnsi="Segoe UI" w:cs="Segoe UI"/>
-          <w:b/>
-          <w:bCs/>
-          <w:color w:val="24292E"/>
-          <w:sz w:val="30"/>
-          <w:szCs w:val="30"/>
-          <w:lang w:val="en-US" w:eastAsia="en-DE"/>
-        </w:rPr>
-        <w:lastRenderedPageBreak/>
         <w:t>7. Conclusion</w:t>
       </w:r>
     </w:p>
@@ -8701,19 +9167,7 @@
           <w:szCs w:val="24"/>
           <w:lang w:val="en-US" w:eastAsia="en-DE"/>
         </w:rPr>
-        <w:t xml:space="preserve">, perform a comparison of usability of both datasets, create </w:t>
-      </w:r>
-      <w:bookmarkStart w:id="2" w:name="_GoBack"/>
-      <w:bookmarkEnd w:id="2"/>
-      <w:r>
-        <w:rPr>
-          <w:rFonts w:ascii="Segoe UI" w:eastAsia="Times New Roman" w:hAnsi="Segoe UI" w:cs="Segoe UI"/>
-          <w:color w:val="24292E"/>
-          <w:sz w:val="24"/>
-          <w:szCs w:val="24"/>
-          <w:lang w:val="en-US" w:eastAsia="en-DE"/>
-        </w:rPr>
-        <w:t xml:space="preserve">maps showing areas of high particulate matter pollution and develop a routing app to avoid high-concentration areas.  </w:t>
+        <w:t xml:space="preserve">, perform a comparison of usability of both datasets, create maps showing areas of high particulate matter pollution and develop a routing app to avoid high-concentration areas.  </w:t>
       </w:r>
     </w:p>
     <w:p>
@@ -8737,7 +9191,18 @@
           <w:szCs w:val="24"/>
           <w:lang w:val="en-US" w:eastAsia="en-DE"/>
         </w:rPr>
-        <w:t>The automatic download and ingestion were realized successfully. Database views were developed to filter outliers from the Luftdaten.info dataset. The comparison of both datasets shows discrepancies both in absolute and relative values, yet overall comparability over time.</w:t>
+        <w:t xml:space="preserve">The automatic download and ingestion were realized successfully. Database views were developed to filter outliers from the Luftdaten.info dataset. The comparison of both datasets </w:t>
+      </w:r>
+      <w:r>
+        <w:rPr>
+          <w:rFonts w:ascii="Segoe UI" w:eastAsia="Times New Roman" w:hAnsi="Segoe UI" w:cs="Segoe UI"/>
+          <w:color w:val="24292E"/>
+          <w:sz w:val="24"/>
+          <w:szCs w:val="24"/>
+          <w:lang w:val="en-US" w:eastAsia="en-DE"/>
+        </w:rPr>
+        <w:lastRenderedPageBreak/>
+        <w:t>shows discrepancies both in absolute and relative values, yet overall comparability over time.</w:t>
       </w:r>
     </w:p>
     <w:p>
@@ -8781,27 +9246,7 @@
           <w:szCs w:val="24"/>
           <w:lang w:val="en-US" w:eastAsia="en-DE"/>
         </w:rPr>
-        <w:t xml:space="preserve">raster maps in order to model the </w:t>
-      </w:r>
-      <w:r>
-        <w:rPr>
-          <w:rFonts w:ascii="Segoe UI" w:eastAsia="Times New Roman" w:hAnsi="Segoe UI" w:cs="Segoe UI"/>
-          <w:color w:val="24292E"/>
-          <w:sz w:val="24"/>
-          <w:szCs w:val="24"/>
-          <w:lang w:val="en-US" w:eastAsia="en-DE"/>
-        </w:rPr>
-        <w:t>two-dimensional</w:t>
-      </w:r>
-      <w:r>
-        <w:rPr>
-          <w:rFonts w:ascii="Segoe UI" w:eastAsia="Times New Roman" w:hAnsi="Segoe UI" w:cs="Segoe UI"/>
-          <w:color w:val="24292E"/>
-          <w:sz w:val="24"/>
-          <w:szCs w:val="24"/>
-          <w:lang w:val="en-US" w:eastAsia="en-DE"/>
-        </w:rPr>
-        <w:t xml:space="preserve"> </w:t>
+        <w:t xml:space="preserve">raster maps in order to model the two-dimensional </w:t>
       </w:r>
       <w:r>
         <w:rPr>
@@ -8855,7 +9300,17 @@
           <w:szCs w:val="24"/>
           <w:lang w:val="en-US" w:eastAsia="en-DE"/>
         </w:rPr>
-        <w:t xml:space="preserve"> Java</w:t>
+        <w:t xml:space="preserve"> </w:t>
+      </w:r>
+      <w:r>
+        <w:rPr>
+          <w:rFonts w:ascii="Segoe UI" w:eastAsia="Times New Roman" w:hAnsi="Segoe UI" w:cs="Segoe UI"/>
+          <w:color w:val="24292E"/>
+          <w:sz w:val="24"/>
+          <w:szCs w:val="24"/>
+          <w:lang w:val="en-US" w:eastAsia="en-DE"/>
+        </w:rPr>
+        <w:t>Vue.js</w:t>
       </w:r>
       <w:r>
         <w:rPr>
@@ -8989,29 +9444,7 @@
           <w:szCs w:val="24"/>
           <w:lang w:eastAsia="en-DE"/>
         </w:rPr>
-        <w:t xml:space="preserve"> (2005): Studies on health effects of transport-related air pollution. In: </w:t>
-      </w:r>
-      <w:proofErr w:type="spellStart"/>
-      <w:r>
-        <w:rPr>
-          <w:rFonts w:ascii="Segoe UI" w:eastAsia="Times New Roman" w:hAnsi="Segoe UI" w:cs="Segoe UI"/>
-          <w:color w:val="24292E"/>
-          <w:sz w:val="24"/>
-          <w:szCs w:val="24"/>
-          <w:lang w:eastAsia="en-DE"/>
-        </w:rPr>
-        <w:t>Krzyzanowski</w:t>
-      </w:r>
-      <w:proofErr w:type="spellEnd"/>
-      <w:r>
-        <w:rPr>
-          <w:rFonts w:ascii="Segoe UI" w:eastAsia="Times New Roman" w:hAnsi="Segoe UI" w:cs="Segoe UI"/>
-          <w:color w:val="24292E"/>
-          <w:sz w:val="24"/>
-          <w:szCs w:val="24"/>
-          <w:lang w:eastAsia="en-DE"/>
-        </w:rPr>
-        <w:t>, M. et al.: Health effects of transport-related air pollution. WHO Regional Office Europe.</w:t>
+        <w:t xml:space="preserve"> (2005): Studies on health effects of transport-related air pollution. In: Krzyzanowski, M. et al.: Health effects of transport-related air pollution. WHO Regional Office Europe.</w:t>
       </w:r>
     </w:p>
     <w:p>
@@ -9037,45 +9470,8 @@
           <w:szCs w:val="24"/>
           <w:lang w:eastAsia="en-DE"/>
         </w:rPr>
-        <w:t xml:space="preserve">Li, L.; </w:t>
-      </w:r>
-      <w:proofErr w:type="spellStart"/>
-      <w:r>
-        <w:rPr>
-          <w:rFonts w:ascii="Segoe UI" w:eastAsia="Times New Roman" w:hAnsi="Segoe UI" w:cs="Segoe UI"/>
-          <w:smallCaps/>
-          <w:color w:val="24292E"/>
-          <w:sz w:val="24"/>
-          <w:szCs w:val="24"/>
-          <w:lang w:eastAsia="en-DE"/>
-        </w:rPr>
-        <w:t>Losser</w:t>
-      </w:r>
-      <w:proofErr w:type="spellEnd"/>
-      <w:r>
-        <w:rPr>
-          <w:rFonts w:ascii="Segoe UI" w:eastAsia="Times New Roman" w:hAnsi="Segoe UI" w:cs="Segoe UI"/>
-          <w:smallCaps/>
-          <w:color w:val="24292E"/>
-          <w:sz w:val="24"/>
-          <w:szCs w:val="24"/>
-          <w:lang w:eastAsia="en-DE"/>
-        </w:rPr>
-        <w:t xml:space="preserve">, T.; Yorke, C.; </w:t>
-      </w:r>
-      <w:proofErr w:type="spellStart"/>
-      <w:r>
-        <w:rPr>
-          <w:rFonts w:ascii="Segoe UI" w:eastAsia="Times New Roman" w:hAnsi="Segoe UI" w:cs="Segoe UI"/>
-          <w:smallCaps/>
-          <w:color w:val="24292E"/>
-          <w:sz w:val="24"/>
-          <w:szCs w:val="24"/>
-          <w:lang w:eastAsia="en-DE"/>
-        </w:rPr>
-        <w:t>Piltner</w:t>
-      </w:r>
-      <w:proofErr w:type="spellEnd"/>
+        <w:t>Li, L.; Losser, T.; Yorke, C.; Piltner</w:t>
+      </w:r>
       <w:r>
         <w:rPr>
           <w:rFonts w:ascii="Segoe UI" w:eastAsia="Times New Roman" w:hAnsi="Segoe UI" w:cs="Segoe UI"/>
@@ -9177,7 +9573,6 @@
           <w:lang w:eastAsia="en-DE"/>
         </w:rPr>
       </w:pPr>
-      <w:proofErr w:type="spellStart"/>
       <w:r>
         <w:rPr>
           <w:rFonts w:ascii="Segoe UI" w:eastAsia="Times New Roman" w:hAnsi="Segoe UI" w:cs="Segoe UI"/>
@@ -9187,51 +9582,17 @@
           <w:szCs w:val="24"/>
           <w:lang w:eastAsia="en-DE"/>
         </w:rPr>
-        <w:t>Ristovski</w:t>
-      </w:r>
-      <w:proofErr w:type="spellEnd"/>
-      <w:r>
-        <w:rPr>
-          <w:rFonts w:ascii="Segoe UI" w:eastAsia="Times New Roman" w:hAnsi="Segoe UI" w:cs="Segoe UI"/>
-          <w:smallCaps/>
-          <w:color w:val="24292E"/>
-          <w:sz w:val="24"/>
-          <w:szCs w:val="24"/>
-          <w:lang w:eastAsia="en-DE"/>
-        </w:rPr>
-        <w:t>, Z. et al. (</w:t>
-      </w:r>
-      <w:r>
-        <w:rPr>
-          <w:rFonts w:ascii="Segoe UI" w:eastAsia="Times New Roman" w:hAnsi="Segoe UI" w:cs="Segoe UI"/>
-          <w:color w:val="24292E"/>
-          <w:sz w:val="24"/>
-          <w:szCs w:val="24"/>
-          <w:lang w:eastAsia="en-DE"/>
-        </w:rPr>
-        <w:t xml:space="preserve">2012): Respiratory health effects of diesel particulate matter. In: </w:t>
-      </w:r>
-      <w:proofErr w:type="spellStart"/>
-      <w:r>
-        <w:rPr>
-          <w:rFonts w:ascii="Segoe UI" w:eastAsia="Times New Roman" w:hAnsi="Segoe UI" w:cs="Segoe UI"/>
-          <w:color w:val="24292E"/>
-          <w:sz w:val="24"/>
-          <w:szCs w:val="24"/>
-          <w:lang w:eastAsia="en-DE"/>
-        </w:rPr>
-        <w:t>Respirology</w:t>
-      </w:r>
-      <w:proofErr w:type="spellEnd"/>
-      <w:r>
-        <w:rPr>
-          <w:rFonts w:ascii="Segoe UI" w:eastAsia="Times New Roman" w:hAnsi="Segoe UI" w:cs="Segoe UI"/>
-          <w:color w:val="24292E"/>
-          <w:sz w:val="24"/>
-          <w:szCs w:val="24"/>
-          <w:lang w:eastAsia="en-DE"/>
-        </w:rPr>
-        <w:t xml:space="preserve"> (2012) 17, 201</w:t>
+        <w:t>Ristovski, Z. et al. (</w:t>
+      </w:r>
+      <w:r>
+        <w:rPr>
+          <w:rFonts w:ascii="Segoe UI" w:eastAsia="Times New Roman" w:hAnsi="Segoe UI" w:cs="Segoe UI"/>
+          <w:color w:val="24292E"/>
+          <w:sz w:val="24"/>
+          <w:szCs w:val="24"/>
+          <w:lang w:eastAsia="en-DE"/>
+        </w:rPr>
+        <w:t>2012): Respiratory health effects of diesel particulate matter. In: Respirology (2012) 17, 201</w:t>
       </w:r>
       <w:r>
         <w:rPr>
@@ -9265,10 +9626,9 @@
           <w:color w:val="24292E"/>
           <w:sz w:val="24"/>
           <w:szCs w:val="24"/>
-          <w:lang w:eastAsia="en-DE"/>
-        </w:rPr>
-      </w:pPr>
-      <w:proofErr w:type="spellStart"/>
+          <w:lang w:val="en-US" w:eastAsia="en-DE"/>
+        </w:rPr>
+      </w:pPr>
       <w:r>
         <w:rPr>
           <w:rFonts w:ascii="Segoe UI" w:eastAsia="Times New Roman" w:hAnsi="Segoe UI" w:cs="Segoe UI"/>
@@ -9278,9 +9638,143 @@
           <w:szCs w:val="24"/>
           <w:lang w:eastAsia="en-DE"/>
         </w:rPr>
-        <w:t>Woltmann</w:t>
-      </w:r>
-      <w:proofErr w:type="spellEnd"/>
+        <w:t>WHO Regional Ofﬁce for Europe</w:t>
+      </w:r>
+      <w:r>
+        <w:rPr>
+          <w:rFonts w:ascii="Segoe UI" w:eastAsia="Times New Roman" w:hAnsi="Segoe UI" w:cs="Segoe UI"/>
+          <w:color w:val="24292E"/>
+          <w:sz w:val="24"/>
+          <w:szCs w:val="24"/>
+          <w:lang w:eastAsia="en-DE"/>
+        </w:rPr>
+        <w:t xml:space="preserve"> (2013)</w:t>
+      </w:r>
+      <w:r>
+        <w:rPr>
+          <w:rFonts w:ascii="Segoe UI" w:eastAsia="Times New Roman" w:hAnsi="Segoe UI" w:cs="Segoe UI"/>
+          <w:color w:val="24292E"/>
+          <w:sz w:val="24"/>
+          <w:szCs w:val="24"/>
+          <w:lang w:val="en-US" w:eastAsia="en-DE"/>
+        </w:rPr>
+        <w:t>:</w:t>
+      </w:r>
+      <w:r>
+        <w:rPr>
+          <w:rFonts w:ascii="Segoe UI" w:eastAsia="Times New Roman" w:hAnsi="Segoe UI" w:cs="Segoe UI"/>
+          <w:color w:val="24292E"/>
+          <w:sz w:val="24"/>
+          <w:szCs w:val="24"/>
+          <w:lang w:eastAsia="en-DE"/>
+        </w:rPr>
+        <w:t xml:space="preserve"> Health risks of air</w:t>
+      </w:r>
+      <w:r>
+        <w:rPr>
+          <w:rFonts w:ascii="Segoe UI" w:eastAsia="Times New Roman" w:hAnsi="Segoe UI" w:cs="Segoe UI"/>
+          <w:color w:val="24292E"/>
+          <w:sz w:val="24"/>
+          <w:szCs w:val="24"/>
+          <w:lang w:val="en-US" w:eastAsia="en-DE"/>
+        </w:rPr>
+        <w:t xml:space="preserve"> </w:t>
+      </w:r>
+      <w:r>
+        <w:rPr>
+          <w:rFonts w:ascii="Segoe UI" w:eastAsia="Times New Roman" w:hAnsi="Segoe UI" w:cs="Segoe UI"/>
+          <w:color w:val="24292E"/>
+          <w:sz w:val="24"/>
+          <w:szCs w:val="24"/>
+          <w:lang w:eastAsia="en-DE"/>
+        </w:rPr>
+        <w:t>pollution in Europe—HRAPIE project: recommendations for</w:t>
+      </w:r>
+      <w:r>
+        <w:rPr>
+          <w:rFonts w:ascii="Segoe UI" w:eastAsia="Times New Roman" w:hAnsi="Segoe UI" w:cs="Segoe UI"/>
+          <w:color w:val="24292E"/>
+          <w:sz w:val="24"/>
+          <w:szCs w:val="24"/>
+          <w:lang w:val="en-US" w:eastAsia="en-DE"/>
+        </w:rPr>
+        <w:t xml:space="preserve"> </w:t>
+      </w:r>
+      <w:r>
+        <w:rPr>
+          <w:rFonts w:ascii="Segoe UI" w:eastAsia="Times New Roman" w:hAnsi="Segoe UI" w:cs="Segoe UI"/>
+          <w:color w:val="24292E"/>
+          <w:sz w:val="24"/>
+          <w:szCs w:val="24"/>
+          <w:lang w:eastAsia="en-DE"/>
+        </w:rPr>
+        <w:t>concentration-response functions for cost–beneﬁt analysis of</w:t>
+      </w:r>
+      <w:r>
+        <w:rPr>
+          <w:rFonts w:ascii="Segoe UI" w:eastAsia="Times New Roman" w:hAnsi="Segoe UI" w:cs="Segoe UI"/>
+          <w:color w:val="24292E"/>
+          <w:sz w:val="24"/>
+          <w:szCs w:val="24"/>
+          <w:lang w:val="en-US" w:eastAsia="en-DE"/>
+        </w:rPr>
+        <w:t xml:space="preserve"> </w:t>
+      </w:r>
+      <w:r>
+        <w:rPr>
+          <w:rFonts w:ascii="Segoe UI" w:eastAsia="Times New Roman" w:hAnsi="Segoe UI" w:cs="Segoe UI"/>
+          <w:color w:val="24292E"/>
+          <w:sz w:val="24"/>
+          <w:szCs w:val="24"/>
+          <w:lang w:eastAsia="en-DE"/>
+        </w:rPr>
+        <w:t>particulate matter, ozone and nitrogen dioxide. WHO Regional Ofﬁce Europe.</w:t>
+      </w:r>
+      <w:r>
+        <w:rPr>
+          <w:rFonts w:ascii="Segoe UI" w:eastAsia="Times New Roman" w:hAnsi="Segoe UI" w:cs="Segoe UI"/>
+          <w:color w:val="24292E"/>
+          <w:sz w:val="24"/>
+          <w:szCs w:val="24"/>
+          <w:lang w:val="en-US" w:eastAsia="en-DE"/>
+        </w:rPr>
+        <w:t xml:space="preserve"> </w:t>
+      </w:r>
+      <w:r>
+        <w:rPr>
+          <w:rFonts w:ascii="Segoe UI" w:eastAsia="Times New Roman" w:hAnsi="Segoe UI" w:cs="Segoe UI"/>
+          <w:color w:val="24292E"/>
+          <w:sz w:val="24"/>
+          <w:szCs w:val="24"/>
+          <w:lang w:val="en-US" w:eastAsia="en-DE"/>
+        </w:rPr>
+        <w:t xml:space="preserve">Online: </w:t>
+      </w:r>
+      <w:r>
+        <w:rPr>
+          <w:rFonts w:ascii="Segoe UI" w:eastAsia="Times New Roman" w:hAnsi="Segoe UI" w:cs="Segoe UI"/>
+          <w:color w:val="24292E"/>
+          <w:sz w:val="24"/>
+          <w:szCs w:val="24"/>
+          <w:lang w:eastAsia="en-DE"/>
+        </w:rPr>
+        <w:t>http://www.euro.who.int/__data/assets/pdf_file/0006/238956/Health_risks_air_pollution_HRAPIE_project.pdf?ua=1</w:t>
+      </w:r>
+    </w:p>
+    <w:p>
+      <w:pPr>
+        <w:shd w:val="clear" w:color="auto" w:fill="FFFFFF"/>
+        <w:spacing w:after="240" w:line="240" w:lineRule="auto"/>
+        <w:ind w:left="567" w:hanging="567"/>
+        <w:jc w:val="both"/>
+        <w:rPr>
+          <w:rFonts w:ascii="Segoe UI" w:eastAsia="Times New Roman" w:hAnsi="Segoe UI" w:cs="Segoe UI"/>
+          <w:color w:val="24292E"/>
+          <w:sz w:val="24"/>
+          <w:szCs w:val="24"/>
+          <w:lang w:eastAsia="en-DE"/>
+        </w:rPr>
+      </w:pPr>
       <w:r>
         <w:rPr>
           <w:rFonts w:ascii="Segoe UI" w:eastAsia="Times New Roman" w:hAnsi="Segoe UI" w:cs="Segoe UI"/>
@@ -9290,119 +9784,325 @@
           <w:szCs w:val="24"/>
           <w:lang w:eastAsia="en-DE"/>
         </w:rPr>
-        <w:t>, L. et al.</w:t>
-      </w:r>
-      <w:r>
-        <w:rPr>
-          <w:rFonts w:ascii="Segoe UI" w:eastAsia="Times New Roman" w:hAnsi="Segoe UI" w:cs="Segoe UI"/>
-          <w:color w:val="24292E"/>
-          <w:sz w:val="24"/>
-          <w:szCs w:val="24"/>
-          <w:lang w:eastAsia="en-DE"/>
-        </w:rPr>
-        <w:t xml:space="preserve"> (2019): Assessing the Impact of Driving Bans with Data Analysis. In: H. Meyer et al. (</w:t>
-      </w:r>
-      <w:proofErr w:type="spellStart"/>
-      <w:r>
-        <w:rPr>
-          <w:rFonts w:ascii="Segoe UI" w:eastAsia="Times New Roman" w:hAnsi="Segoe UI" w:cs="Segoe UI"/>
-          <w:color w:val="24292E"/>
-          <w:sz w:val="24"/>
-          <w:szCs w:val="24"/>
-          <w:lang w:eastAsia="en-DE"/>
-        </w:rPr>
-        <w:t>Hrsg</w:t>
-      </w:r>
-      <w:proofErr w:type="spellEnd"/>
-      <w:r>
-        <w:rPr>
-          <w:rFonts w:ascii="Segoe UI" w:eastAsia="Times New Roman" w:hAnsi="Segoe UI" w:cs="Segoe UI"/>
-          <w:color w:val="24292E"/>
-          <w:sz w:val="24"/>
-          <w:szCs w:val="24"/>
-          <w:lang w:eastAsia="en-DE"/>
-        </w:rPr>
-        <w:t xml:space="preserve">.): BTW 2019 — </w:t>
-      </w:r>
-      <w:proofErr w:type="spellStart"/>
-      <w:r>
-        <w:rPr>
-          <w:rFonts w:ascii="Segoe UI" w:eastAsia="Times New Roman" w:hAnsi="Segoe UI" w:cs="Segoe UI"/>
-          <w:color w:val="24292E"/>
-          <w:sz w:val="24"/>
-          <w:szCs w:val="24"/>
-          <w:lang w:eastAsia="en-DE"/>
-        </w:rPr>
-        <w:t>Workshopband</w:t>
-      </w:r>
-      <w:proofErr w:type="spellEnd"/>
-      <w:r>
-        <w:rPr>
-          <w:rFonts w:ascii="Segoe UI" w:eastAsia="Times New Roman" w:hAnsi="Segoe UI" w:cs="Segoe UI"/>
-          <w:color w:val="24292E"/>
-          <w:sz w:val="24"/>
-          <w:szCs w:val="24"/>
-          <w:lang w:eastAsia="en-DE"/>
-        </w:rPr>
-        <w:t xml:space="preserve">, Lecture Notes in Informatics (LNI), Gesellschaft </w:t>
-      </w:r>
-      <w:proofErr w:type="spellStart"/>
-      <w:r>
-        <w:rPr>
-          <w:rFonts w:ascii="Segoe UI" w:eastAsia="Times New Roman" w:hAnsi="Segoe UI" w:cs="Segoe UI"/>
-          <w:color w:val="24292E"/>
-          <w:sz w:val="24"/>
-          <w:szCs w:val="24"/>
-          <w:lang w:eastAsia="en-DE"/>
-        </w:rPr>
-        <w:t>für</w:t>
-      </w:r>
-      <w:proofErr w:type="spellEnd"/>
-      <w:r>
-        <w:rPr>
-          <w:rFonts w:ascii="Segoe UI" w:eastAsia="Times New Roman" w:hAnsi="Segoe UI" w:cs="Segoe UI"/>
-          <w:color w:val="24292E"/>
-          <w:sz w:val="24"/>
-          <w:szCs w:val="24"/>
-          <w:lang w:eastAsia="en-DE"/>
-        </w:rPr>
-        <w:t xml:space="preserve"> </w:t>
-      </w:r>
-      <w:proofErr w:type="spellStart"/>
-      <w:r>
-        <w:rPr>
-          <w:rFonts w:ascii="Segoe UI" w:eastAsia="Times New Roman" w:hAnsi="Segoe UI" w:cs="Segoe UI"/>
-          <w:color w:val="24292E"/>
-          <w:sz w:val="24"/>
-          <w:szCs w:val="24"/>
-          <w:lang w:eastAsia="en-DE"/>
-        </w:rPr>
-        <w:t>Informatik</w:t>
-      </w:r>
-      <w:proofErr w:type="spellEnd"/>
-      <w:r>
-        <w:rPr>
-          <w:rFonts w:ascii="Segoe UI" w:eastAsia="Times New Roman" w:hAnsi="Segoe UI" w:cs="Segoe UI"/>
-          <w:color w:val="24292E"/>
-          <w:sz w:val="24"/>
-          <w:szCs w:val="24"/>
-          <w:lang w:eastAsia="en-DE"/>
-        </w:rPr>
-        <w:t>, Bonn 2019 287. Online: </w:t>
-      </w:r>
-      <w:r>
-        <w:rPr>
-          <w:rFonts w:ascii="Segoe UI" w:eastAsia="Times New Roman" w:hAnsi="Segoe UI" w:cs="Segoe UI"/>
-          <w:color w:val="24292E"/>
-          <w:sz w:val="24"/>
-          <w:szCs w:val="24"/>
-          <w:lang w:eastAsia="en-DE"/>
-        </w:rPr>
-        <w:t>https://dl.gi.de/bitstream/handle/20.500.12116/21819/G2-1.pdf?sequence=1</w:t>
-      </w:r>
+        <w:t>Woltmann, L. et al.</w:t>
+      </w:r>
+      <w:r>
+        <w:rPr>
+          <w:rFonts w:ascii="Segoe UI" w:eastAsia="Times New Roman" w:hAnsi="Segoe UI" w:cs="Segoe UI"/>
+          <w:color w:val="24292E"/>
+          <w:sz w:val="24"/>
+          <w:szCs w:val="24"/>
+          <w:lang w:eastAsia="en-DE"/>
+        </w:rPr>
+        <w:t xml:space="preserve"> (2019): Assessing the Impact of Driving Bans with Data Analysis. In: H. Meyer et al. (Hrsg.): BTW 2019 — Workshopband, Lecture Notes in Informatics (LNI), Gesellschaft für Informatik, Bonn 2019 287. Online: </w:t>
+      </w:r>
+      <w:hyperlink r:id="rId14" w:history="1">
+        <w:r>
+          <w:rPr>
+            <w:rStyle w:val="Hyperlink"/>
+            <w:rFonts w:ascii="Segoe UI" w:eastAsia="Times New Roman" w:hAnsi="Segoe UI" w:cs="Segoe UI"/>
+            <w:sz w:val="24"/>
+            <w:szCs w:val="24"/>
+            <w:lang w:eastAsia="en-DE"/>
+          </w:rPr>
+          <w:t>https://dl.gi.de/bitstream/handle/20.500.12116/21819/G2-1.pdf?sequence=1</w:t>
+        </w:r>
+      </w:hyperlink>
+    </w:p>
+    <w:tbl>
+      <w:tblPr>
+        <w:tblW w:w="0" w:type="auto"/>
+        <w:tblCellSpacing w:w="15" w:type="dxa"/>
+        <w:tblCellMar>
+          <w:top w:w="15" w:type="dxa"/>
+          <w:left w:w="15" w:type="dxa"/>
+          <w:bottom w:w="15" w:type="dxa"/>
+          <w:right w:w="15" w:type="dxa"/>
+        </w:tblCellMar>
+        <w:tblLook w:val="04A0" w:firstRow="1" w:lastRow="0" w:firstColumn="1" w:lastColumn="0" w:noHBand="0" w:noVBand="1"/>
+      </w:tblPr>
+      <w:tblGrid>
+        <w:gridCol w:w="96"/>
+      </w:tblGrid>
+      <w:tr>
+        <w:trPr>
+          <w:tblCellSpacing w:w="15" w:type="dxa"/>
+        </w:trPr>
+        <w:tc>
+          <w:tcPr>
+            <w:tcW w:w="0" w:type="auto"/>
+            <w:vAlign w:val="center"/>
+            <w:hideMark/>
+          </w:tcPr>
+          <w:p>
+            <w:pPr>
+              <w:shd w:val="clear" w:color="auto" w:fill="FFFFFF"/>
+              <w:spacing w:after="240" w:line="240" w:lineRule="auto"/>
+              <w:ind w:left="567" w:hanging="567"/>
+              <w:jc w:val="both"/>
+              <w:rPr>
+                <w:rFonts w:ascii="Segoe UI" w:eastAsia="Times New Roman" w:hAnsi="Segoe UI" w:cs="Segoe UI"/>
+                <w:color w:val="24292E"/>
+                <w:sz w:val="24"/>
+                <w:szCs w:val="24"/>
+                <w:lang w:eastAsia="en-DE"/>
+              </w:rPr>
+            </w:pPr>
+          </w:p>
+        </w:tc>
+      </w:tr>
+      <w:tr>
+        <w:trPr>
+          <w:tblCellSpacing w:w="15" w:type="dxa"/>
+        </w:trPr>
+        <w:tc>
+          <w:tcPr>
+            <w:tcW w:w="0" w:type="auto"/>
+            <w:vAlign w:val="center"/>
+            <w:hideMark/>
+          </w:tcPr>
+          <w:p>
+            <w:pPr>
+              <w:shd w:val="clear" w:color="auto" w:fill="FFFFFF"/>
+              <w:spacing w:after="240" w:line="240" w:lineRule="auto"/>
+              <w:ind w:left="567" w:hanging="567"/>
+              <w:jc w:val="both"/>
+              <w:rPr>
+                <w:rFonts w:ascii="Segoe UI" w:eastAsia="Times New Roman" w:hAnsi="Segoe UI" w:cs="Segoe UI"/>
+                <w:color w:val="24292E"/>
+                <w:sz w:val="24"/>
+                <w:szCs w:val="24"/>
+                <w:lang w:eastAsia="en-DE"/>
+              </w:rPr>
+            </w:pPr>
+          </w:p>
+        </w:tc>
+      </w:tr>
+    </w:tbl>
+    <w:p>
+      <w:pPr>
+        <w:shd w:val="clear" w:color="auto" w:fill="FFFFFF"/>
+        <w:spacing w:after="240" w:line="240" w:lineRule="auto"/>
+        <w:ind w:left="567" w:hanging="567"/>
+        <w:jc w:val="both"/>
+        <w:rPr>
+          <w:rFonts w:ascii="Segoe UI" w:eastAsia="Times New Roman" w:hAnsi="Segoe UI" w:cs="Segoe UI"/>
+          <w:color w:val="24292E"/>
+          <w:sz w:val="24"/>
+          <w:szCs w:val="24"/>
+          <w:lang w:eastAsia="en-DE"/>
+        </w:rPr>
+      </w:pPr>
+      <w:r>
+        <w:rPr>
+          <w:rFonts w:ascii="Segoe UI" w:eastAsia="Times New Roman" w:hAnsi="Segoe UI" w:cs="Segoe UI"/>
+          <w:smallCaps/>
+          <w:color w:val="24292E"/>
+          <w:sz w:val="24"/>
+          <w:szCs w:val="24"/>
+          <w:lang w:eastAsia="en-DE"/>
+        </w:rPr>
+        <w:lastRenderedPageBreak/>
+        <w:t>Z</w:t>
+      </w:r>
+      <w:r>
+        <w:rPr>
+          <w:rFonts w:ascii="Segoe UI" w:eastAsia="Times New Roman" w:hAnsi="Segoe UI" w:cs="Segoe UI"/>
+          <w:smallCaps/>
+          <w:color w:val="24292E"/>
+          <w:sz w:val="24"/>
+          <w:szCs w:val="24"/>
+          <w:lang w:val="en-US" w:eastAsia="en-DE"/>
+        </w:rPr>
+        <w:t>hang</w:t>
+      </w:r>
+      <w:r>
+        <w:rPr>
+          <w:rFonts w:ascii="Segoe UI" w:eastAsia="Times New Roman" w:hAnsi="Segoe UI" w:cs="Segoe UI"/>
+          <w:smallCaps/>
+          <w:color w:val="24292E"/>
+          <w:sz w:val="24"/>
+          <w:szCs w:val="24"/>
+          <w:lang w:eastAsia="en-DE"/>
+        </w:rPr>
+        <w:t>, X</w:t>
+      </w:r>
+      <w:r>
+        <w:rPr>
+          <w:rFonts w:ascii="Segoe UI" w:eastAsia="Times New Roman" w:hAnsi="Segoe UI" w:cs="Segoe UI"/>
+          <w:smallCaps/>
+          <w:color w:val="24292E"/>
+          <w:sz w:val="24"/>
+          <w:szCs w:val="24"/>
+          <w:lang w:val="en-US" w:eastAsia="en-DE"/>
+        </w:rPr>
+        <w:t>.</w:t>
+      </w:r>
+      <w:r>
+        <w:rPr>
+          <w:rFonts w:ascii="Segoe UI" w:eastAsia="Times New Roman" w:hAnsi="Segoe UI" w:cs="Segoe UI"/>
+          <w:smallCaps/>
+          <w:color w:val="24292E"/>
+          <w:sz w:val="24"/>
+          <w:szCs w:val="24"/>
+          <w:lang w:eastAsia="en-DE"/>
+        </w:rPr>
+        <w:t>i; S</w:t>
+      </w:r>
+      <w:r>
+        <w:rPr>
+          <w:rFonts w:ascii="Segoe UI" w:eastAsia="Times New Roman" w:hAnsi="Segoe UI" w:cs="Segoe UI"/>
+          <w:smallCaps/>
+          <w:color w:val="24292E"/>
+          <w:sz w:val="24"/>
+          <w:szCs w:val="24"/>
+          <w:lang w:val="en-US" w:eastAsia="en-DE"/>
+        </w:rPr>
+        <w:t>hi</w:t>
+      </w:r>
+      <w:r>
+        <w:rPr>
+          <w:rFonts w:ascii="Segoe UI" w:eastAsia="Times New Roman" w:hAnsi="Segoe UI" w:cs="Segoe UI"/>
+          <w:smallCaps/>
+          <w:color w:val="24292E"/>
+          <w:sz w:val="24"/>
+          <w:szCs w:val="24"/>
+          <w:lang w:eastAsia="en-DE"/>
+        </w:rPr>
+        <w:t xml:space="preserve">, </w:t>
+      </w:r>
+      <w:r>
+        <w:rPr>
+          <w:rFonts w:ascii="Segoe UI" w:eastAsia="Times New Roman" w:hAnsi="Segoe UI" w:cs="Segoe UI"/>
+          <w:smallCaps/>
+          <w:color w:val="24292E"/>
+          <w:sz w:val="24"/>
+          <w:szCs w:val="24"/>
+          <w:lang w:val="en-US" w:eastAsia="en-DE"/>
+        </w:rPr>
+        <w:t>R.</w:t>
+      </w:r>
+      <w:r>
+        <w:rPr>
+          <w:rFonts w:ascii="Segoe UI" w:eastAsia="Times New Roman" w:hAnsi="Segoe UI" w:cs="Segoe UI"/>
+          <w:smallCaps/>
+          <w:color w:val="24292E"/>
+          <w:sz w:val="24"/>
+          <w:szCs w:val="24"/>
+          <w:lang w:eastAsia="en-DE"/>
+        </w:rPr>
+        <w:t xml:space="preserve">; </w:t>
+      </w:r>
+      <w:r>
+        <w:rPr>
+          <w:rFonts w:ascii="Segoe UI" w:eastAsia="Times New Roman" w:hAnsi="Segoe UI" w:cs="Segoe UI"/>
+          <w:smallCaps/>
+          <w:color w:val="24292E"/>
+          <w:sz w:val="24"/>
+          <w:szCs w:val="24"/>
+          <w:lang w:val="en-US" w:eastAsia="en-DE"/>
+        </w:rPr>
+        <w:t>Chen</w:t>
+      </w:r>
+      <w:r>
+        <w:rPr>
+          <w:rFonts w:ascii="Segoe UI" w:eastAsia="Times New Roman" w:hAnsi="Segoe UI" w:cs="Segoe UI"/>
+          <w:smallCaps/>
+          <w:color w:val="24292E"/>
+          <w:sz w:val="24"/>
+          <w:szCs w:val="24"/>
+          <w:lang w:eastAsia="en-DE"/>
+        </w:rPr>
+        <w:t xml:space="preserve">, </w:t>
+      </w:r>
+      <w:r>
+        <w:rPr>
+          <w:rFonts w:ascii="Segoe UI" w:eastAsia="Times New Roman" w:hAnsi="Segoe UI" w:cs="Segoe UI"/>
+          <w:smallCaps/>
+          <w:color w:val="24292E"/>
+          <w:sz w:val="24"/>
+          <w:szCs w:val="24"/>
+          <w:lang w:val="en-US" w:eastAsia="en-DE"/>
+        </w:rPr>
+        <w:t>M</w:t>
+      </w:r>
+      <w:r>
+        <w:rPr>
+          <w:rFonts w:ascii="Segoe UI" w:eastAsia="Times New Roman" w:hAnsi="Segoe UI" w:cs="Segoe UI"/>
+          <w:color w:val="24292E"/>
+          <w:sz w:val="24"/>
+          <w:szCs w:val="24"/>
+          <w:lang w:eastAsia="en-DE"/>
+        </w:rPr>
+        <w:t>.</w:t>
+      </w:r>
+      <w:r>
+        <w:rPr>
+          <w:rFonts w:ascii="Segoe UI" w:eastAsia="Times New Roman" w:hAnsi="Segoe UI" w:cs="Segoe UI"/>
+          <w:color w:val="24292E"/>
+          <w:sz w:val="24"/>
+          <w:szCs w:val="24"/>
+          <w:lang w:val="en-US" w:eastAsia="en-DE"/>
+        </w:rPr>
+        <w:t xml:space="preserve"> (2018)</w:t>
+      </w:r>
+      <w:r>
+        <w:rPr>
+          <w:rFonts w:ascii="Segoe UI" w:eastAsia="Times New Roman" w:hAnsi="Segoe UI" w:cs="Segoe UI"/>
+          <w:color w:val="24292E"/>
+          <w:sz w:val="24"/>
+          <w:szCs w:val="24"/>
+          <w:lang w:eastAsia="en-DE"/>
+        </w:rPr>
+        <w:t xml:space="preserve"> Comparative study of the spatial interpolation methods for the Shanghai regional air quality evaluation. In: </w:t>
+      </w:r>
+      <w:r>
+        <w:rPr>
+          <w:rFonts w:ascii="Segoe UI" w:eastAsia="Times New Roman" w:hAnsi="Segoe UI" w:cs="Segoe UI"/>
+          <w:i/>
+          <w:iCs/>
+          <w:color w:val="24292E"/>
+          <w:sz w:val="24"/>
+          <w:szCs w:val="24"/>
+          <w:lang w:eastAsia="en-DE"/>
+        </w:rPr>
+        <w:t>Remote Sensing and Modeling of Ecosystems for Sustainability XV</w:t>
+      </w:r>
+      <w:r>
+        <w:rPr>
+          <w:rFonts w:ascii="Segoe UI" w:eastAsia="Times New Roman" w:hAnsi="Segoe UI" w:cs="Segoe UI"/>
+          <w:color w:val="24292E"/>
+          <w:sz w:val="24"/>
+          <w:szCs w:val="24"/>
+          <w:lang w:eastAsia="en-DE"/>
+        </w:rPr>
+        <w:t>. International Society for Optics and Photonics, 2018. S. 107670Q.</w:t>
+      </w:r>
+      <w:r>
+        <w:rPr>
+          <w:rFonts w:ascii="Segoe UI" w:eastAsia="Times New Roman" w:hAnsi="Segoe UI" w:cs="Segoe UI"/>
+          <w:color w:val="24292E"/>
+          <w:sz w:val="24"/>
+          <w:szCs w:val="24"/>
+          <w:lang w:val="en-US" w:eastAsia="en-DE"/>
+        </w:rPr>
+        <w:t xml:space="preserve"> Online: </w:t>
+      </w:r>
+      <w:hyperlink r:id="rId15" w:history="1">
+        <w:r>
+          <w:rPr>
+            <w:rStyle w:val="Hyperlink"/>
+            <w:rFonts w:ascii="Segoe UI" w:eastAsia="Times New Roman" w:hAnsi="Segoe UI" w:cs="Segoe UI"/>
+            <w:sz w:val="24"/>
+            <w:szCs w:val="24"/>
+            <w:lang w:eastAsia="en-DE"/>
+          </w:rPr>
+          <w:t xml:space="preserve"> https://doi.org/10.1117/12.2320402</w:t>
+        </w:r>
+      </w:hyperlink>
     </w:p>
     <w:sectPr>
-      <w:footerReference w:type="default" r:id="rId13"/>
+      <w:footerReference w:type="default" r:id="rId16"/>
       <w:pgSz w:w="11906" w:h="16838"/>
       <w:pgMar w:top="1440" w:right="1440" w:bottom="1440" w:left="1440" w:header="708" w:footer="708" w:gutter="0"/>
       <w:cols w:space="708"/>
@@ -9414,7 +10114,7 @@
 </file>
 
 <file path=word/endnotes.xml><?xml version="1.0" encoding="utf-8"?>
-<w:endnotes xmlns:wpc="http://schemas.microsoft.com/office/word/2010/wordprocessingCanvas" xmlns:cx="http://schemas.microsoft.com/office/drawing/2014/chartex" xmlns:cx1="http://schemas.microsoft.com/office/drawing/2015/9/8/chartex" xmlns:cx2="http://schemas.microsoft.com/office/drawing/2015/10/21/chartex" xmlns:cx3="http://schemas.microsoft.com/office/drawing/2016/5/9/chartex" xmlns:cx4="http://schemas.microsoft.com/office/drawing/2016/5/10/chartex" xmlns:cx5="http://schemas.microsoft.com/office/drawing/2016/5/11/chartex" xmlns:cx6="http://schemas.microsoft.com/office/drawing/2016/5/12/chartex" xmlns:cx7="http://schemas.microsoft.com/office/drawing/2016/5/13/chartex" xmlns:cx8="http://schemas.microsoft.com/office/drawing/2016/5/14/chartex" xmlns:mc="http://schemas.openxmlformats.org/markup-compatibility/2006" xmlns:aink="http://schemas.microsoft.com/office/drawing/2016/ink" xmlns:am3d="http://schemas.microsoft.com/office/drawing/2017/model3d" xmlns:o="urn:schemas-microsoft-com:office:office" xmlns:r="http://schemas.openxmlformats.org/officeDocument/2006/relationships" xmlns:m="http://schemas.openxmlformats.org/officeDocument/2006/math" xmlns:v="urn:schemas-microsoft-com:vml" xmlns:wp14="http://schemas.microsoft.com/office/word/2010/wordprocessingDrawing" xmlns:wp="http://schemas.openxmlformats.org/drawingml/2006/wordprocessingDrawing" xmlns:w10="urn:schemas-microsoft-com:office:word" xmlns:w="http://schemas.openxmlformats.org/wordprocessingml/2006/main" xmlns:w14="http://schemas.microsoft.com/office/word/2010/wordml" xmlns:w15="http://schemas.microsoft.com/office/word/2012/wordml" xmlns:w16cid="http://schemas.microsoft.com/office/word/2016/wordml/cid" xmlns:w16se="http://schemas.microsoft.com/office/word/2015/wordml/symex" xmlns:wpg="http://schemas.microsoft.com/office/word/2010/wordprocessingGroup" xmlns:wpi="http://schemas.microsoft.com/office/word/2010/wordprocessingInk" xmlns:wne="http://schemas.microsoft.com/office/word/2006/wordml" xmlns:wps="http://schemas.microsoft.com/office/word/2010/wordprocessingShape" mc:Ignorable="w14 w15 w16se w16cid wp14">
+<w:endnotes xmlns:wpc="http://schemas.microsoft.com/office/word/2010/wordprocessingCanvas" xmlns:cx="http://schemas.microsoft.com/office/drawing/2014/chartex" xmlns:cx1="http://schemas.microsoft.com/office/drawing/2015/9/8/chartex" xmlns:cx2="http://schemas.microsoft.com/office/drawing/2015/10/21/chartex" xmlns:cx3="http://schemas.microsoft.com/office/drawing/2016/5/9/chartex" xmlns:cx4="http://schemas.microsoft.com/office/drawing/2016/5/10/chartex" xmlns:cx5="http://schemas.microsoft.com/office/drawing/2016/5/11/chartex" xmlns:cx6="http://schemas.microsoft.com/office/drawing/2016/5/12/chartex" xmlns:cx7="http://schemas.microsoft.com/office/drawing/2016/5/13/chartex" xmlns:cx8="http://schemas.microsoft.com/office/drawing/2016/5/14/chartex" xmlns:mc="http://schemas.openxmlformats.org/markup-compatibility/2006" xmlns:aink="http://schemas.microsoft.com/office/drawing/2016/ink" xmlns:am3d="http://schemas.microsoft.com/office/drawing/2017/model3d" xmlns:o="urn:schemas-microsoft-com:office:office" xmlns:r="http://schemas.openxmlformats.org/officeDocument/2006/relationships" xmlns:m="http://schemas.openxmlformats.org/officeDocument/2006/math" xmlns:v="urn:schemas-microsoft-com:vml" xmlns:wp14="http://schemas.microsoft.com/office/word/2010/wordprocessingDrawing" xmlns:wp="http://schemas.openxmlformats.org/drawingml/2006/wordprocessingDrawing" xmlns:w10="urn:schemas-microsoft-com:office:word" xmlns:w="http://schemas.openxmlformats.org/wordprocessingml/2006/main" xmlns:w14="http://schemas.microsoft.com/office/word/2010/wordml" xmlns:w15="http://schemas.microsoft.com/office/word/2012/wordml" xmlns:w16cex="http://schemas.microsoft.com/office/word/2018/wordml/cex" xmlns:w16cid="http://schemas.microsoft.com/office/word/2016/wordml/cid" xmlns:w16="http://schemas.microsoft.com/office/word/2018/wordml" xmlns:w16se="http://schemas.microsoft.com/office/word/2015/wordml/symex" xmlns:wpg="http://schemas.microsoft.com/office/word/2010/wordprocessingGroup" xmlns:wpi="http://schemas.microsoft.com/office/word/2010/wordprocessingInk" xmlns:wne="http://schemas.microsoft.com/office/word/2006/wordml" xmlns:wps="http://schemas.microsoft.com/office/word/2010/wordprocessingShape" mc:Ignorable="w14 w15 w16se w16cid w16 w16cex wp14">
   <w:endnote w:type="separator" w:id="-1">
     <w:p>
       <w:pPr>
@@ -9439,10 +10139,10 @@
 </file>
 
 <file path=word/footer1.xml><?xml version="1.0" encoding="utf-8"?>
-<w:ftr xmlns:wpc="http://schemas.microsoft.com/office/word/2010/wordprocessingCanvas" xmlns:cx="http://schemas.microsoft.com/office/drawing/2014/chartex" xmlns:cx1="http://schemas.microsoft.com/office/drawing/2015/9/8/chartex" xmlns:cx2="http://schemas.microsoft.com/office/drawing/2015/10/21/chartex" xmlns:cx3="http://schemas.microsoft.com/office/drawing/2016/5/9/chartex" xmlns:cx4="http://schemas.microsoft.com/office/drawing/2016/5/10/chartex" xmlns:cx5="http://schemas.microsoft.com/office/drawing/2016/5/11/chartex" xmlns:cx6="http://schemas.microsoft.com/office/drawing/2016/5/12/chartex" xmlns:cx7="http://schemas.microsoft.com/office/drawing/2016/5/13/chartex" xmlns:cx8="http://schemas.microsoft.com/office/drawing/2016/5/14/chartex" xmlns:mc="http://schemas.openxmlformats.org/markup-compatibility/2006" xmlns:aink="http://schemas.microsoft.com/office/drawing/2016/ink" xmlns:am3d="http://schemas.microsoft.com/office/drawing/2017/model3d" xmlns:o="urn:schemas-microsoft-com:office:office" xmlns:r="http://schemas.openxmlformats.org/officeDocument/2006/relationships" xmlns:m="http://schemas.openxmlformats.org/officeDocument/2006/math" xmlns:v="urn:schemas-microsoft-com:vml" xmlns:wp14="http://schemas.microsoft.com/office/word/2010/wordprocessingDrawing" xmlns:wp="http://schemas.openxmlformats.org/drawingml/2006/wordprocessingDrawing" xmlns:w10="urn:schemas-microsoft-com:office:word" xmlns:w="http://schemas.openxmlformats.org/wordprocessingml/2006/main" xmlns:w14="http://schemas.microsoft.com/office/word/2010/wordml" xmlns:w15="http://schemas.microsoft.com/office/word/2012/wordml" xmlns:w16cid="http://schemas.microsoft.com/office/word/2016/wordml/cid" xmlns:w16se="http://schemas.microsoft.com/office/word/2015/wordml/symex" xmlns:wpg="http://schemas.microsoft.com/office/word/2010/wordprocessingGroup" xmlns:wpi="http://schemas.microsoft.com/office/word/2010/wordprocessingInk" xmlns:wne="http://schemas.microsoft.com/office/word/2006/wordml" xmlns:wps="http://schemas.microsoft.com/office/word/2010/wordprocessingShape" mc:Ignorable="w14 w15 w16se w16cid wp14">
+<w:ftr xmlns:wpc="http://schemas.microsoft.com/office/word/2010/wordprocessingCanvas" xmlns:cx="http://schemas.microsoft.com/office/drawing/2014/chartex" xmlns:cx1="http://schemas.microsoft.com/office/drawing/2015/9/8/chartex" xmlns:cx2="http://schemas.microsoft.com/office/drawing/2015/10/21/chartex" xmlns:cx3="http://schemas.microsoft.com/office/drawing/2016/5/9/chartex" xmlns:cx4="http://schemas.microsoft.com/office/drawing/2016/5/10/chartex" xmlns:cx5="http://schemas.microsoft.com/office/drawing/2016/5/11/chartex" xmlns:cx6="http://schemas.microsoft.com/office/drawing/2016/5/12/chartex" xmlns:cx7="http://schemas.microsoft.com/office/drawing/2016/5/13/chartex" xmlns:cx8="http://schemas.microsoft.com/office/drawing/2016/5/14/chartex" xmlns:mc="http://schemas.openxmlformats.org/markup-compatibility/2006" xmlns:aink="http://schemas.microsoft.com/office/drawing/2016/ink" xmlns:am3d="http://schemas.microsoft.com/office/drawing/2017/model3d" xmlns:o="urn:schemas-microsoft-com:office:office" xmlns:r="http://schemas.openxmlformats.org/officeDocument/2006/relationships" xmlns:m="http://schemas.openxmlformats.org/officeDocument/2006/math" xmlns:v="urn:schemas-microsoft-com:vml" xmlns:wp14="http://schemas.microsoft.com/office/word/2010/wordprocessingDrawing" xmlns:wp="http://schemas.openxmlformats.org/drawingml/2006/wordprocessingDrawing" xmlns:w10="urn:schemas-microsoft-com:office:word" xmlns:w="http://schemas.openxmlformats.org/wordprocessingml/2006/main" xmlns:w14="http://schemas.microsoft.com/office/word/2010/wordml" xmlns:w15="http://schemas.microsoft.com/office/word/2012/wordml" xmlns:w16cex="http://schemas.microsoft.com/office/word/2018/wordml/cex" xmlns:w16cid="http://schemas.microsoft.com/office/word/2016/wordml/cid" xmlns:w16="http://schemas.microsoft.com/office/word/2018/wordml" xmlns:w16se="http://schemas.microsoft.com/office/word/2015/wordml/symex" xmlns:wpg="http://schemas.microsoft.com/office/word/2010/wordprocessingGroup" xmlns:wpi="http://schemas.microsoft.com/office/word/2010/wordprocessingInk" xmlns:wne="http://schemas.microsoft.com/office/word/2006/wordml" xmlns:wps="http://schemas.microsoft.com/office/word/2010/wordprocessingShape" mc:Ignorable="w14 w15 w16se w16cid w16 w16cex wp14">
   <w:p>
     <w:pPr>
-      <w:pStyle w:val="Fuzeile"/>
+      <w:pStyle w:val="Footer"/>
     </w:pPr>
     <w:r>
       <w:ptab w:relativeTo="margin" w:alignment="center" w:leader="none"/>
@@ -9479,7 +10179,7 @@
 </file>
 
 <file path=word/footnotes.xml><?xml version="1.0" encoding="utf-8"?>
-<w:footnotes xmlns:wpc="http://schemas.microsoft.com/office/word/2010/wordprocessingCanvas" xmlns:cx="http://schemas.microsoft.com/office/drawing/2014/chartex" xmlns:cx1="http://schemas.microsoft.com/office/drawing/2015/9/8/chartex" xmlns:cx2="http://schemas.microsoft.com/office/drawing/2015/10/21/chartex" xmlns:cx3="http://schemas.microsoft.com/office/drawing/2016/5/9/chartex" xmlns:cx4="http://schemas.microsoft.com/office/drawing/2016/5/10/chartex" xmlns:cx5="http://schemas.microsoft.com/office/drawing/2016/5/11/chartex" xmlns:cx6="http://schemas.microsoft.com/office/drawing/2016/5/12/chartex" xmlns:cx7="http://schemas.microsoft.com/office/drawing/2016/5/13/chartex" xmlns:cx8="http://schemas.microsoft.com/office/drawing/2016/5/14/chartex" xmlns:mc="http://schemas.openxmlformats.org/markup-compatibility/2006" xmlns:aink="http://schemas.microsoft.com/office/drawing/2016/ink" xmlns:am3d="http://schemas.microsoft.com/office/drawing/2017/model3d" xmlns:o="urn:schemas-microsoft-com:office:office" xmlns:r="http://schemas.openxmlformats.org/officeDocument/2006/relationships" xmlns:m="http://schemas.openxmlformats.org/officeDocument/2006/math" xmlns:v="urn:schemas-microsoft-com:vml" xmlns:wp14="http://schemas.microsoft.com/office/word/2010/wordprocessingDrawing" xmlns:wp="http://schemas.openxmlformats.org/drawingml/2006/wordprocessingDrawing" xmlns:w10="urn:schemas-microsoft-com:office:word" xmlns:w="http://schemas.openxmlformats.org/wordprocessingml/2006/main" xmlns:w14="http://schemas.microsoft.com/office/word/2010/wordml" xmlns:w15="http://schemas.microsoft.com/office/word/2012/wordml" xmlns:w16cid="http://schemas.microsoft.com/office/word/2016/wordml/cid" xmlns:w16se="http://schemas.microsoft.com/office/word/2015/wordml/symex" xmlns:wpg="http://schemas.microsoft.com/office/word/2010/wordprocessingGroup" xmlns:wpi="http://schemas.microsoft.com/office/word/2010/wordprocessingInk" xmlns:wne="http://schemas.microsoft.com/office/word/2006/wordml" xmlns:wps="http://schemas.microsoft.com/office/word/2010/wordprocessingShape" mc:Ignorable="w14 w15 w16se w16cid wp14">
+<w:footnotes xmlns:wpc="http://schemas.microsoft.com/office/word/2010/wordprocessingCanvas" xmlns:cx="http://schemas.microsoft.com/office/drawing/2014/chartex" xmlns:cx1="http://schemas.microsoft.com/office/drawing/2015/9/8/chartex" xmlns:cx2="http://schemas.microsoft.com/office/drawing/2015/10/21/chartex" xmlns:cx3="http://schemas.microsoft.com/office/drawing/2016/5/9/chartex" xmlns:cx4="http://schemas.microsoft.com/office/drawing/2016/5/10/chartex" xmlns:cx5="http://schemas.microsoft.com/office/drawing/2016/5/11/chartex" xmlns:cx6="http://schemas.microsoft.com/office/drawing/2016/5/12/chartex" xmlns:cx7="http://schemas.microsoft.com/office/drawing/2016/5/13/chartex" xmlns:cx8="http://schemas.microsoft.com/office/drawing/2016/5/14/chartex" xmlns:mc="http://schemas.openxmlformats.org/markup-compatibility/2006" xmlns:aink="http://schemas.microsoft.com/office/drawing/2016/ink" xmlns:am3d="http://schemas.microsoft.com/office/drawing/2017/model3d" xmlns:o="urn:schemas-microsoft-com:office:office" xmlns:r="http://schemas.openxmlformats.org/officeDocument/2006/relationships" xmlns:m="http://schemas.openxmlformats.org/officeDocument/2006/math" xmlns:v="urn:schemas-microsoft-com:vml" xmlns:wp14="http://schemas.microsoft.com/office/word/2010/wordprocessingDrawing" xmlns:wp="http://schemas.openxmlformats.org/drawingml/2006/wordprocessingDrawing" xmlns:w10="urn:schemas-microsoft-com:office:word" xmlns:w="http://schemas.openxmlformats.org/wordprocessingml/2006/main" xmlns:w14="http://schemas.microsoft.com/office/word/2010/wordml" xmlns:w15="http://schemas.microsoft.com/office/word/2012/wordml" xmlns:w16cex="http://schemas.microsoft.com/office/word/2018/wordml/cex" xmlns:w16cid="http://schemas.microsoft.com/office/word/2016/wordml/cid" xmlns:w16="http://schemas.microsoft.com/office/word/2018/wordml" xmlns:w16se="http://schemas.microsoft.com/office/word/2015/wordml/symex" xmlns:wpg="http://schemas.microsoft.com/office/word/2010/wordprocessingGroup" xmlns:wpi="http://schemas.microsoft.com/office/word/2010/wordprocessingInk" xmlns:wne="http://schemas.microsoft.com/office/word/2006/wordml" xmlns:wps="http://schemas.microsoft.com/office/word/2010/wordprocessingShape" mc:Ignorable="w14 w15 w16se w16cid w16 w16cex wp14">
   <w:footnote w:type="separator" w:id="-1">
     <w:p>
       <w:pPr>
@@ -9497,6 +10197,25 @@
       </w:pPr>
       <w:r>
         <w:continuationSeparator/>
+      </w:r>
+    </w:p>
+  </w:footnote>
+  <w:footnote w:id="1">
+    <w:p>
+      <w:pPr>
+        <w:pStyle w:val="FootnoteText"/>
+      </w:pPr>
+      <w:r>
+        <w:rPr>
+          <w:rStyle w:val="FootnoteReference"/>
+        </w:rPr>
+        <w:footnoteRef/>
+      </w:r>
+      <w:r>
+        <w:t xml:space="preserve"> </w:t>
+      </w:r>
+      <w:r>
+        <w:t>https://airindex.eea.europa.eu/#</w:t>
       </w:r>
     </w:p>
   </w:footnote>
@@ -9504,7 +10223,7 @@
 </file>
 
 <file path=word/numbering.xml><?xml version="1.0" encoding="utf-8"?>
-<w:numbering xmlns:wpc="http://schemas.microsoft.com/office/word/2010/wordprocessingCanvas" xmlns:cx="http://schemas.microsoft.com/office/drawing/2014/chartex" xmlns:cx1="http://schemas.microsoft.com/office/drawing/2015/9/8/chartex" xmlns:cx2="http://schemas.microsoft.com/office/drawing/2015/10/21/chartex" xmlns:cx3="http://schemas.microsoft.com/office/drawing/2016/5/9/chartex" xmlns:cx4="http://schemas.microsoft.com/office/drawing/2016/5/10/chartex" xmlns:cx5="http://schemas.microsoft.com/office/drawing/2016/5/11/chartex" xmlns:cx6="http://schemas.microsoft.com/office/drawing/2016/5/12/chartex" xmlns:cx7="http://schemas.microsoft.com/office/drawing/2016/5/13/chartex" xmlns:cx8="http://schemas.microsoft.com/office/drawing/2016/5/14/chartex" xmlns:mc="http://schemas.openxmlformats.org/markup-compatibility/2006" xmlns:aink="http://schemas.microsoft.com/office/drawing/2016/ink" xmlns:am3d="http://schemas.microsoft.com/office/drawing/2017/model3d" xmlns:o="urn:schemas-microsoft-com:office:office" xmlns:r="http://schemas.openxmlformats.org/officeDocument/2006/relationships" xmlns:m="http://schemas.openxmlformats.org/officeDocument/2006/math" xmlns:v="urn:schemas-microsoft-com:vml" xmlns:wp14="http://schemas.microsoft.com/office/word/2010/wordprocessingDrawing" xmlns:wp="http://schemas.openxmlformats.org/drawingml/2006/wordprocessingDrawing" xmlns:w10="urn:schemas-microsoft-com:office:word" xmlns:w="http://schemas.openxmlformats.org/wordprocessingml/2006/main" xmlns:w14="http://schemas.microsoft.com/office/word/2010/wordml" xmlns:w15="http://schemas.microsoft.com/office/word/2012/wordml" xmlns:w16cid="http://schemas.microsoft.com/office/word/2016/wordml/cid" xmlns:w16se="http://schemas.microsoft.com/office/word/2015/wordml/symex" xmlns:wpg="http://schemas.microsoft.com/office/word/2010/wordprocessingGroup" xmlns:wpi="http://schemas.microsoft.com/office/word/2010/wordprocessingInk" xmlns:wne="http://schemas.microsoft.com/office/word/2006/wordml" xmlns:wps="http://schemas.microsoft.com/office/word/2010/wordprocessingShape" mc:Ignorable="w14 w15 w16se w16cid wp14">
+<w:numbering xmlns:wpc="http://schemas.microsoft.com/office/word/2010/wordprocessingCanvas" xmlns:cx="http://schemas.microsoft.com/office/drawing/2014/chartex" xmlns:cx1="http://schemas.microsoft.com/office/drawing/2015/9/8/chartex" xmlns:cx2="http://schemas.microsoft.com/office/drawing/2015/10/21/chartex" xmlns:cx3="http://schemas.microsoft.com/office/drawing/2016/5/9/chartex" xmlns:cx4="http://schemas.microsoft.com/office/drawing/2016/5/10/chartex" xmlns:cx5="http://schemas.microsoft.com/office/drawing/2016/5/11/chartex" xmlns:cx6="http://schemas.microsoft.com/office/drawing/2016/5/12/chartex" xmlns:cx7="http://schemas.microsoft.com/office/drawing/2016/5/13/chartex" xmlns:cx8="http://schemas.microsoft.com/office/drawing/2016/5/14/chartex" xmlns:mc="http://schemas.openxmlformats.org/markup-compatibility/2006" xmlns:aink="http://schemas.microsoft.com/office/drawing/2016/ink" xmlns:am3d="http://schemas.microsoft.com/office/drawing/2017/model3d" xmlns:o="urn:schemas-microsoft-com:office:office" xmlns:r="http://schemas.openxmlformats.org/officeDocument/2006/relationships" xmlns:m="http://schemas.openxmlformats.org/officeDocument/2006/math" xmlns:v="urn:schemas-microsoft-com:vml" xmlns:wp14="http://schemas.microsoft.com/office/word/2010/wordprocessingDrawing" xmlns:wp="http://schemas.openxmlformats.org/drawingml/2006/wordprocessingDrawing" xmlns:w10="urn:schemas-microsoft-com:office:word" xmlns:w="http://schemas.openxmlformats.org/wordprocessingml/2006/main" xmlns:w14="http://schemas.microsoft.com/office/word/2010/wordml" xmlns:w15="http://schemas.microsoft.com/office/word/2012/wordml" xmlns:w16cex="http://schemas.microsoft.com/office/word/2018/wordml/cex" xmlns:w16cid="http://schemas.microsoft.com/office/word/2016/wordml/cid" xmlns:w16="http://schemas.microsoft.com/office/word/2018/wordml" xmlns:w16se="http://schemas.microsoft.com/office/word/2015/wordml/symex" xmlns:wpg="http://schemas.microsoft.com/office/word/2010/wordprocessingGroup" xmlns:wpi="http://schemas.microsoft.com/office/word/2010/wordprocessingInk" xmlns:wne="http://schemas.microsoft.com/office/word/2006/wordml" xmlns:wps="http://schemas.microsoft.com/office/word/2010/wordprocessingShape" mc:Ignorable="w14 w15 w16se w16cid w16 w16cex wp14">
   <w:abstractNum w:abstractNumId="0" w15:restartNumberingAfterBreak="0">
     <w:nsid w:val="FFFFFF89"/>
     <w:multiLevelType w:val="singleLevel"/>
@@ -9512,7 +10231,7 @@
     <w:lvl w:ilvl="0">
       <w:start w:val="1"/>
       <w:numFmt w:val="bullet"/>
-      <w:pStyle w:val="Aufzhlungszeichen"/>
+      <w:pStyle w:val="ListBullet"/>
       <w:lvlText w:val=""/>
       <w:lvlJc w:val="left"/>
       <w:pPr>
@@ -9649,7 +10368,7 @@
 </file>
 
 <file path=word/styles.xml><?xml version="1.0" encoding="utf-8"?>
-<w:styles xmlns:mc="http://schemas.openxmlformats.org/markup-compatibility/2006" xmlns:r="http://schemas.openxmlformats.org/officeDocument/2006/relationships" xmlns:w="http://schemas.openxmlformats.org/wordprocessingml/2006/main" xmlns:w14="http://schemas.microsoft.com/office/word/2010/wordml" xmlns:w15="http://schemas.microsoft.com/office/word/2012/wordml" xmlns:w16cid="http://schemas.microsoft.com/office/word/2016/wordml/cid" xmlns:w16se="http://schemas.microsoft.com/office/word/2015/wordml/symex" mc:Ignorable="w14 w15 w16se w16cid">
+<w:styles xmlns:mc="http://schemas.openxmlformats.org/markup-compatibility/2006" xmlns:r="http://schemas.openxmlformats.org/officeDocument/2006/relationships" xmlns:w="http://schemas.openxmlformats.org/wordprocessingml/2006/main" xmlns:w14="http://schemas.microsoft.com/office/word/2010/wordml" xmlns:w15="http://schemas.microsoft.com/office/word/2012/wordml" xmlns:w16cex="http://schemas.microsoft.com/office/word/2018/wordml/cex" xmlns:w16cid="http://schemas.microsoft.com/office/word/2016/wordml/cid" xmlns:w16="http://schemas.microsoft.com/office/word/2018/wordml" xmlns:w16se="http://schemas.microsoft.com/office/word/2015/wordml/symex" mc:Ignorable="w14 w15 w16se w16cid w16 w16cex">
   <w:docDefaults>
     <w:rPrDefault>
       <w:rPr>
@@ -9665,7 +10384,7 @@
       </w:pPr>
     </w:pPrDefault>
   </w:docDefaults>
-  <w:latentStyles w:defLockedState="0" w:defUIPriority="99" w:defSemiHidden="0" w:defUnhideWhenUsed="0" w:defQFormat="0" w:count="375">
+  <w:latentStyles w:defLockedState="0" w:defUIPriority="99" w:defSemiHidden="0" w:defUnhideWhenUsed="0" w:defQFormat="0" w:count="376">
     <w:lsdException w:name="Normal" w:uiPriority="0" w:qFormat="1"/>
     <w:lsdException w:name="heading 1" w:uiPriority="9" w:qFormat="1"/>
     <w:lsdException w:name="heading 2" w:semiHidden="1" w:uiPriority="9" w:unhideWhenUsed="1" w:qFormat="1"/>
@@ -9771,7 +10490,6 @@
     <w:lsdException w:name="HTML Sample" w:semiHidden="1" w:unhideWhenUsed="1"/>
     <w:lsdException w:name="HTML Typewriter" w:semiHidden="1" w:unhideWhenUsed="1"/>
     <w:lsdException w:name="HTML Variable" w:semiHidden="1" w:unhideWhenUsed="1"/>
-    <w:lsdException w:name="Normal Table" w:semiHidden="1" w:unhideWhenUsed="1"/>
     <w:lsdException w:name="annotation subject" w:semiHidden="1" w:unhideWhenUsed="1"/>
     <w:lsdException w:name="No List" w:semiHidden="1" w:unhideWhenUsed="1"/>
     <w:lsdException w:name="Outline List 1" w:semiHidden="1" w:unhideWhenUsed="1"/>
@@ -9818,10 +10536,8 @@
     <w:lsdException w:name="Table Subtle 2" w:semiHidden="1" w:unhideWhenUsed="1"/>
     <w:lsdException w:name="Table Web 1" w:semiHidden="1" w:unhideWhenUsed="1"/>
     <w:lsdException w:name="Table Web 2" w:semiHidden="1" w:unhideWhenUsed="1"/>
-    <w:lsdException w:name="Table Web 3" w:semiHidden="1" w:unhideWhenUsed="1"/>
     <w:lsdException w:name="Balloon Text" w:semiHidden="1" w:unhideWhenUsed="1"/>
     <w:lsdException w:name="Table Grid" w:uiPriority="39"/>
-    <w:lsdException w:name="Table Theme" w:semiHidden="1" w:unhideWhenUsed="1"/>
     <w:lsdException w:name="Placeholder Text" w:semiHidden="1"/>
     <w:lsdException w:name="No Spacing" w:uiPriority="1" w:qFormat="1"/>
     <w:lsdException w:name="Light Shading" w:uiPriority="60"/>
@@ -10041,15 +10757,16 @@
     <w:lsdException w:name="Smart Hyperlink" w:semiHidden="1" w:unhideWhenUsed="1"/>
     <w:lsdException w:name="Hashtag" w:semiHidden="1" w:unhideWhenUsed="1"/>
     <w:lsdException w:name="Unresolved Mention" w:semiHidden="1" w:unhideWhenUsed="1"/>
+    <w:lsdException w:name="Smart Link" w:semiHidden="1" w:unhideWhenUsed="1"/>
   </w:latentStyles>
-  <w:style w:type="paragraph" w:default="1" w:styleId="Standard">
+  <w:style w:type="paragraph" w:default="1" w:styleId="Normal">
     <w:name w:val="Normal"/>
     <w:qFormat/>
   </w:style>
-  <w:style w:type="paragraph" w:styleId="berschrift1">
+  <w:style w:type="paragraph" w:styleId="Heading1">
     <w:name w:val="heading 1"/>
-    <w:basedOn w:val="Standard"/>
-    <w:link w:val="berschrift1Zchn"/>
+    <w:basedOn w:val="Normal"/>
+    <w:link w:val="Heading1Char"/>
     <w:uiPriority w:val="9"/>
     <w:qFormat/>
     <w:rsid w:val="0038660F"/>
@@ -10067,10 +10784,10 @@
       <w:lang w:eastAsia="en-DE"/>
     </w:rPr>
   </w:style>
-  <w:style w:type="paragraph" w:styleId="berschrift2">
+  <w:style w:type="paragraph" w:styleId="Heading2">
     <w:name w:val="heading 2"/>
-    <w:basedOn w:val="Standard"/>
-    <w:link w:val="berschrift2Zchn"/>
+    <w:basedOn w:val="Normal"/>
+    <w:link w:val="Heading2Char"/>
     <w:uiPriority w:val="9"/>
     <w:qFormat/>
     <w:rsid w:val="0038660F"/>
@@ -10087,10 +10804,10 @@
       <w:lang w:eastAsia="en-DE"/>
     </w:rPr>
   </w:style>
-  <w:style w:type="paragraph" w:styleId="berschrift3">
+  <w:style w:type="paragraph" w:styleId="Heading3">
     <w:name w:val="heading 3"/>
-    <w:basedOn w:val="Standard"/>
-    <w:link w:val="berschrift3Zchn"/>
+    <w:basedOn w:val="Normal"/>
+    <w:link w:val="Heading3Char"/>
     <w:uiPriority w:val="9"/>
     <w:qFormat/>
     <w:rsid w:val="0038660F"/>
@@ -10107,13 +10824,12 @@
       <w:lang w:eastAsia="en-DE"/>
     </w:rPr>
   </w:style>
-  <w:style w:type="character" w:default="1" w:styleId="Absatz-Standardschriftart">
+  <w:style w:type="character" w:default="1" w:styleId="DefaultParagraphFont">
     <w:name w:val="Default Paragraph Font"/>
     <w:uiPriority w:val="1"/>
-    <w:semiHidden/>
     <w:unhideWhenUsed/>
   </w:style>
-  <w:style w:type="table" w:default="1" w:styleId="NormaleTabelle">
+  <w:style w:type="table" w:default="1" w:styleId="TableNormal">
     <w:name w:val="Normal Table"/>
     <w:uiPriority w:val="99"/>
     <w:semiHidden/>
@@ -10128,16 +10844,16 @@
       </w:tblCellMar>
     </w:tblPr>
   </w:style>
-  <w:style w:type="numbering" w:default="1" w:styleId="KeineListe">
+  <w:style w:type="numbering" w:default="1" w:styleId="NoList">
     <w:name w:val="No List"/>
     <w:uiPriority w:val="99"/>
     <w:semiHidden/>
     <w:unhideWhenUsed/>
   </w:style>
-  <w:style w:type="character" w:customStyle="1" w:styleId="berschrift1Zchn">
-    <w:name w:val="Überschrift 1 Zchn"/>
-    <w:basedOn w:val="Absatz-Standardschriftart"/>
-    <w:link w:val="berschrift1"/>
+  <w:style w:type="character" w:customStyle="1" w:styleId="Heading1Char">
+    <w:name w:val="Heading 1 Char"/>
+    <w:basedOn w:val="DefaultParagraphFont"/>
+    <w:link w:val="Heading1"/>
     <w:uiPriority w:val="9"/>
     <w:rsid w:val="0038660F"/>
     <w:rPr>
@@ -10150,10 +10866,10 @@
       <w:lang w:val="en-DE" w:eastAsia="en-DE"/>
     </w:rPr>
   </w:style>
-  <w:style w:type="character" w:customStyle="1" w:styleId="berschrift2Zchn">
-    <w:name w:val="Überschrift 2 Zchn"/>
-    <w:basedOn w:val="Absatz-Standardschriftart"/>
-    <w:link w:val="berschrift2"/>
+  <w:style w:type="character" w:customStyle="1" w:styleId="Heading2Char">
+    <w:name w:val="Heading 2 Char"/>
+    <w:basedOn w:val="DefaultParagraphFont"/>
+    <w:link w:val="Heading2"/>
     <w:uiPriority w:val="9"/>
     <w:rsid w:val="0038660F"/>
     <w:rPr>
@@ -10165,10 +10881,10 @@
       <w:lang w:val="en-DE" w:eastAsia="en-DE"/>
     </w:rPr>
   </w:style>
-  <w:style w:type="character" w:customStyle="1" w:styleId="berschrift3Zchn">
-    <w:name w:val="Überschrift 3 Zchn"/>
-    <w:basedOn w:val="Absatz-Standardschriftart"/>
-    <w:link w:val="berschrift3"/>
+  <w:style w:type="character" w:customStyle="1" w:styleId="Heading3Char">
+    <w:name w:val="Heading 3 Char"/>
+    <w:basedOn w:val="DefaultParagraphFont"/>
+    <w:link w:val="Heading3"/>
     <w:uiPriority w:val="9"/>
     <w:rsid w:val="0038660F"/>
     <w:rPr>
@@ -10180,9 +10896,9 @@
       <w:lang w:val="en-DE" w:eastAsia="en-DE"/>
     </w:rPr>
   </w:style>
-  <w:style w:type="paragraph" w:styleId="StandardWeb">
+  <w:style w:type="paragraph" w:styleId="NormalWeb">
     <w:name w:val="Normal (Web)"/>
-    <w:basedOn w:val="Standard"/>
+    <w:basedOn w:val="Normal"/>
     <w:uiPriority w:val="99"/>
     <w:semiHidden/>
     <w:unhideWhenUsed/>
@@ -10199,9 +10915,8 @@
   </w:style>
   <w:style w:type="character" w:styleId="Hyperlink">
     <w:name w:val="Hyperlink"/>
-    <w:basedOn w:val="Absatz-Standardschriftart"/>
+    <w:basedOn w:val="DefaultParagraphFont"/>
     <w:uiPriority w:val="99"/>
-    <w:semiHidden/>
     <w:unhideWhenUsed/>
     <w:rsid w:val="0038660F"/>
     <w:rPr>
@@ -10209,9 +10924,9 @@
       <w:u w:val="single"/>
     </w:rPr>
   </w:style>
-  <w:style w:type="character" w:styleId="Hervorhebung">
+  <w:style w:type="character" w:styleId="Emphasis">
     <w:name w:val="Emphasis"/>
-    <w:basedOn w:val="Absatz-Standardschriftart"/>
+    <w:basedOn w:val="DefaultParagraphFont"/>
     <w:uiPriority w:val="20"/>
     <w:qFormat/>
     <w:rsid w:val="0038660F"/>
@@ -10235,11 +10950,11 @@
       <w:lang w:val="en-US"/>
     </w:rPr>
   </w:style>
-  <w:style w:type="paragraph" w:styleId="Titel">
+  <w:style w:type="paragraph" w:styleId="Title">
     <w:name w:val="Title"/>
     <w:basedOn w:val="Normal1"/>
     <w:next w:val="Normal1"/>
-    <w:link w:val="TitelZchn"/>
+    <w:link w:val="TitleChar"/>
     <w:qFormat/>
     <w:rsid w:val="00B0215E"/>
     <w:pPr>
@@ -10252,10 +10967,10 @@
       <w:sz w:val="48"/>
     </w:rPr>
   </w:style>
-  <w:style w:type="character" w:customStyle="1" w:styleId="TitelZchn">
-    <w:name w:val="Titel Zchn"/>
-    <w:basedOn w:val="Absatz-Standardschriftart"/>
-    <w:link w:val="Titel"/>
+  <w:style w:type="character" w:customStyle="1" w:styleId="TitleChar">
+    <w:name w:val="Title Char"/>
+    <w:basedOn w:val="DefaultParagraphFont"/>
+    <w:link w:val="Title"/>
     <w:rsid w:val="00B0215E"/>
     <w:rPr>
       <w:rFonts w:ascii="Arial" w:eastAsia="Arial" w:hAnsi="Arial" w:cs="Arial"/>
@@ -10266,9 +10981,9 @@
       <w:lang w:val="en-US"/>
     </w:rPr>
   </w:style>
-  <w:style w:type="paragraph" w:styleId="Listenabsatz">
+  <w:style w:type="paragraph" w:styleId="ListParagraph">
     <w:name w:val="List Paragraph"/>
-    <w:basedOn w:val="Standard"/>
+    <w:basedOn w:val="Normal"/>
     <w:uiPriority w:val="34"/>
     <w:qFormat/>
     <w:rsid w:val="00B0215E"/>
@@ -10277,9 +10992,9 @@
       <w:contextualSpacing/>
     </w:pPr>
   </w:style>
-  <w:style w:type="paragraph" w:styleId="Aufzhlungszeichen">
+  <w:style w:type="paragraph" w:styleId="ListBullet">
     <w:name w:val="List Bullet"/>
-    <w:basedOn w:val="Standard"/>
+    <w:basedOn w:val="Normal"/>
     <w:uiPriority w:val="99"/>
     <w:unhideWhenUsed/>
     <w:rsid w:val="00D80DBF"/>
@@ -10290,10 +11005,10 @@
       <w:contextualSpacing/>
     </w:pPr>
   </w:style>
-  <w:style w:type="paragraph" w:styleId="Kopfzeile">
+  <w:style w:type="paragraph" w:styleId="Header">
     <w:name w:val="header"/>
-    <w:basedOn w:val="Standard"/>
-    <w:link w:val="KopfzeileZchn"/>
+    <w:basedOn w:val="Normal"/>
+    <w:link w:val="HeaderChar"/>
     <w:uiPriority w:val="99"/>
     <w:unhideWhenUsed/>
     <w:rsid w:val="00D12E3B"/>
@@ -10305,17 +11020,17 @@
       <w:spacing w:after="0" w:line="240" w:lineRule="auto"/>
     </w:pPr>
   </w:style>
-  <w:style w:type="character" w:customStyle="1" w:styleId="KopfzeileZchn">
-    <w:name w:val="Kopfzeile Zchn"/>
-    <w:basedOn w:val="Absatz-Standardschriftart"/>
-    <w:link w:val="Kopfzeile"/>
+  <w:style w:type="character" w:customStyle="1" w:styleId="HeaderChar">
+    <w:name w:val="Header Char"/>
+    <w:basedOn w:val="DefaultParagraphFont"/>
+    <w:link w:val="Header"/>
     <w:uiPriority w:val="99"/>
     <w:rsid w:val="00D12E3B"/>
   </w:style>
-  <w:style w:type="paragraph" w:styleId="Fuzeile">
+  <w:style w:type="paragraph" w:styleId="Footer">
     <w:name w:val="footer"/>
-    <w:basedOn w:val="Standard"/>
-    <w:link w:val="FuzeileZchn"/>
+    <w:basedOn w:val="Normal"/>
+    <w:link w:val="FooterChar"/>
     <w:uiPriority w:val="99"/>
     <w:unhideWhenUsed/>
     <w:rsid w:val="00D12E3B"/>
@@ -10327,17 +11042,17 @@
       <w:spacing w:after="0" w:line="240" w:lineRule="auto"/>
     </w:pPr>
   </w:style>
-  <w:style w:type="character" w:customStyle="1" w:styleId="FuzeileZchn">
-    <w:name w:val="Fußzeile Zchn"/>
-    <w:basedOn w:val="Absatz-Standardschriftart"/>
-    <w:link w:val="Fuzeile"/>
+  <w:style w:type="character" w:customStyle="1" w:styleId="FooterChar">
+    <w:name w:val="Footer Char"/>
+    <w:basedOn w:val="DefaultParagraphFont"/>
+    <w:link w:val="Footer"/>
     <w:uiPriority w:val="99"/>
     <w:rsid w:val="00D12E3B"/>
   </w:style>
-  <w:style w:type="paragraph" w:styleId="Beschriftung">
+  <w:style w:type="paragraph" w:styleId="Caption">
     <w:name w:val="caption"/>
-    <w:basedOn w:val="Standard"/>
-    <w:next w:val="Standard"/>
+    <w:basedOn w:val="Normal"/>
+    <w:next w:val="Normal"/>
     <w:uiPriority w:val="35"/>
     <w:unhideWhenUsed/>
     <w:qFormat/>
@@ -10353,13 +11068,83 @@
       <w:szCs w:val="18"/>
     </w:rPr>
   </w:style>
+  <w:style w:type="character" w:styleId="UnresolvedMention">
+    <w:name w:val="Unresolved Mention"/>
+    <w:basedOn w:val="DefaultParagraphFont"/>
+    <w:uiPriority w:val="99"/>
+    <w:semiHidden/>
+    <w:unhideWhenUsed/>
+    <w:rsid w:val="00271E26"/>
+    <w:rPr>
+      <w:color w:val="605E5C"/>
+      <w:shd w:val="clear" w:color="auto" w:fill="E1DFDD"/>
+    </w:rPr>
+  </w:style>
+  <w:style w:type="paragraph" w:styleId="FootnoteText">
+    <w:name w:val="footnote text"/>
+    <w:basedOn w:val="Normal"/>
+    <w:link w:val="FootnoteTextChar"/>
+    <w:uiPriority w:val="99"/>
+    <w:semiHidden/>
+    <w:unhideWhenUsed/>
+    <w:rsid w:val="006B0599"/>
+    <w:pPr>
+      <w:spacing w:after="0" w:line="240" w:lineRule="auto"/>
+    </w:pPr>
+    <w:rPr>
+      <w:sz w:val="20"/>
+      <w:szCs w:val="20"/>
+    </w:rPr>
+  </w:style>
+  <w:style w:type="character" w:customStyle="1" w:styleId="FootnoteTextChar">
+    <w:name w:val="Footnote Text Char"/>
+    <w:basedOn w:val="DefaultParagraphFont"/>
+    <w:link w:val="FootnoteText"/>
+    <w:uiPriority w:val="99"/>
+    <w:semiHidden/>
+    <w:rsid w:val="006B0599"/>
+    <w:rPr>
+      <w:sz w:val="20"/>
+      <w:szCs w:val="20"/>
+    </w:rPr>
+  </w:style>
+  <w:style w:type="character" w:styleId="FootnoteReference">
+    <w:name w:val="footnote reference"/>
+    <w:basedOn w:val="DefaultParagraphFont"/>
+    <w:uiPriority w:val="99"/>
+    <w:semiHidden/>
+    <w:unhideWhenUsed/>
+    <w:rsid w:val="006B0599"/>
+    <w:rPr>
+      <w:vertAlign w:val="superscript"/>
+    </w:rPr>
+  </w:style>
+  <w:style w:type="table" w:styleId="TableGrid">
+    <w:name w:val="Table Grid"/>
+    <w:basedOn w:val="TableNormal"/>
+    <w:uiPriority w:val="39"/>
+    <w:rsid w:val="00263B73"/>
+    <w:pPr>
+      <w:spacing w:after="0" w:line="240" w:lineRule="auto"/>
+    </w:pPr>
+    <w:tblPr>
+      <w:tblBorders>
+        <w:top w:val="single" w:sz="4" w:space="0" w:color="auto"/>
+        <w:left w:val="single" w:sz="4" w:space="0" w:color="auto"/>
+        <w:bottom w:val="single" w:sz="4" w:space="0" w:color="auto"/>
+        <w:right w:val="single" w:sz="4" w:space="0" w:color="auto"/>
+        <w:insideH w:val="single" w:sz="4" w:space="0" w:color="auto"/>
+        <w:insideV w:val="single" w:sz="4" w:space="0" w:color="auto"/>
+      </w:tblBorders>
+    </w:tblPr>
+  </w:style>
 </w:styles>
 </file>
 
 <file path=word/charts/chart1.xml><?xml version="1.0" encoding="utf-8"?>
 <c:chartSpace xmlns:c="http://schemas.openxmlformats.org/drawingml/2006/chart" xmlns:a="http://schemas.openxmlformats.org/drawingml/2006/main" xmlns:r="http://schemas.openxmlformats.org/officeDocument/2006/relationships" xmlns:c16r2="http://schemas.microsoft.com/office/drawing/2015/06/chart">
   <c:date1904 val="0"/>
-  <c:lang val="de-DE"/>
+  <c:lang val="en-GB"/>
   <c:roundedCorners val="0"/>
   <mc:AlternateContent xmlns:mc="http://schemas.openxmlformats.org/markup-compatibility/2006">
     <mc:Choice xmlns:c14="http://schemas.microsoft.com/office/drawing/2007/8/2/chart" Requires="c14">
@@ -11538,7 +12323,7 @@
 <file path=word/charts/chart2.xml><?xml version="1.0" encoding="utf-8"?>
 <c:chartSpace xmlns:c="http://schemas.openxmlformats.org/drawingml/2006/chart" xmlns:a="http://schemas.openxmlformats.org/drawingml/2006/main" xmlns:r="http://schemas.openxmlformats.org/officeDocument/2006/relationships" xmlns:c16r2="http://schemas.microsoft.com/office/drawing/2015/06/chart">
   <c:date1904 val="0"/>
-  <c:lang val="de-DE"/>
+  <c:lang val="en-GB"/>
   <c:roundedCorners val="0"/>
   <mc:AlternateContent xmlns:mc="http://schemas.openxmlformats.org/markup-compatibility/2006">
     <mc:Choice xmlns:c14="http://schemas.microsoft.com/office/drawing/2007/8/2/chart" Requires="c14">
@@ -13687,7 +14472,7 @@
 </file>
 
 <file path=customXml/itemProps1.xml><?xml version="1.0" encoding="utf-8"?>
-<ds:datastoreItem xmlns:ds="http://schemas.openxmlformats.org/officeDocument/2006/customXml" ds:itemID="{819ECB44-253A-467E-8948-2A13B6B9C1FB}">
+<ds:datastoreItem xmlns:ds="http://schemas.openxmlformats.org/officeDocument/2006/customXml" ds:itemID="{183B5331-0492-124D-9581-01C3E10BE049}">
   <ds:schemaRefs>
     <ds:schemaRef ds:uri="http://schemas.openxmlformats.org/officeDocument/2006/bibliography"/>
   </ds:schemaRefs>

</xml_diff>